<commit_message>
IADB: lab1 UML diagram done. Report and Database logical structure in progress
</commit_message>
<xml_diff>
--- a/IADB/Code/Lab_1/Report.docx
+++ b/IADB/Code/Lab_1/Report.docx
@@ -672,6 +672,7 @@
     <w:p>
       <w:pPr>
         <w:ind w:left="708" w:firstLine="708"/>
+        <w:jc w:val="both"/>
         <w:rPr>
           <w:sz w:val="28"/>
           <w:szCs w:val="28"/>
@@ -692,6 +693,7 @@
           <w:ilvl w:val="0"/>
           <w:numId w:val="7"/>
         </w:numPr>
+        <w:jc w:val="both"/>
         <w:rPr>
           <w:sz w:val="28"/>
           <w:szCs w:val="28"/>
@@ -712,6 +714,7 @@
           <w:ilvl w:val="0"/>
           <w:numId w:val="7"/>
         </w:numPr>
+        <w:jc w:val="both"/>
         <w:rPr>
           <w:sz w:val="28"/>
           <w:szCs w:val="28"/>
@@ -732,6 +735,7 @@
           <w:ilvl w:val="0"/>
           <w:numId w:val="7"/>
         </w:numPr>
+        <w:jc w:val="both"/>
         <w:rPr>
           <w:sz w:val="28"/>
           <w:szCs w:val="28"/>
@@ -752,6 +756,7 @@
           <w:ilvl w:val="0"/>
           <w:numId w:val="7"/>
         </w:numPr>
+        <w:jc w:val="both"/>
         <w:rPr>
           <w:sz w:val="28"/>
           <w:szCs w:val="28"/>
@@ -768,6 +773,7 @@
     <w:p>
       <w:pPr>
         <w:ind w:left="708"/>
+        <w:jc w:val="both"/>
         <w:rPr>
           <w:sz w:val="28"/>
           <w:szCs w:val="28"/>
@@ -804,6 +810,7 @@
     <w:p>
       <w:pPr>
         <w:ind w:left="708" w:firstLine="708"/>
+        <w:jc w:val="both"/>
         <w:rPr>
           <w:sz w:val="28"/>
           <w:szCs w:val="28"/>
@@ -824,6 +831,7 @@
           <w:ilvl w:val="0"/>
           <w:numId w:val="8"/>
         </w:numPr>
+        <w:jc w:val="both"/>
         <w:rPr>
           <w:sz w:val="28"/>
           <w:szCs w:val="28"/>
@@ -844,6 +852,7 @@
           <w:ilvl w:val="0"/>
           <w:numId w:val="8"/>
         </w:numPr>
+        <w:jc w:val="both"/>
         <w:rPr>
           <w:sz w:val="28"/>
           <w:szCs w:val="28"/>
@@ -864,6 +873,7 @@
           <w:ilvl w:val="0"/>
           <w:numId w:val="8"/>
         </w:numPr>
+        <w:jc w:val="both"/>
         <w:rPr>
           <w:sz w:val="28"/>
           <w:szCs w:val="28"/>
@@ -884,6 +894,7 @@
           <w:ilvl w:val="0"/>
           <w:numId w:val="8"/>
         </w:numPr>
+        <w:jc w:val="both"/>
         <w:rPr>
           <w:sz w:val="28"/>
           <w:szCs w:val="28"/>
@@ -926,16 +937,13 @@
     </w:p>
     <w:p>
       <w:pPr>
-        <w:rPr>
-          <w:sz w:val="28"/>
-          <w:szCs w:val="28"/>
-        </w:rPr>
-      </w:pPr>
-      <w:r>
-        <w:rPr>
-          <w:sz w:val="28"/>
-          <w:szCs w:val="28"/>
-        </w:rPr>
+        <w:jc w:val="both"/>
+        <w:rPr>
+          <w:sz w:val="28"/>
+          <w:szCs w:val="28"/>
+        </w:rPr>
+      </w:pPr>
+      <w:r>
         <w:tab/>
       </w:r>
       <w:r>
@@ -943,26 +951,777 @@
           <w:sz w:val="28"/>
           <w:szCs w:val="28"/>
         </w:rPr>
-        <w:tab/>
-      </w:r>
-    </w:p>
-    <w:p>
-      <w:pPr>
-        <w:rPr>
-          <w:sz w:val="28"/>
-          <w:szCs w:val="28"/>
-        </w:rPr>
-      </w:pPr>
-      <w:r>
-        <w:tab/>
-      </w:r>
-      <w:r>
-        <w:rPr>
-          <w:sz w:val="28"/>
-          <w:szCs w:val="28"/>
-        </w:rPr>
-        <w:tab/>
-      </w:r>
+        <w:t>Теперь после определения ролей пользователей приложения необходимо определить функционал, соответствующий каждой роли.</w:t>
+      </w:r>
+    </w:p>
+    <w:p>
+      <w:pPr>
+        <w:pStyle w:val="a3"/>
+        <w:numPr>
+          <w:ilvl w:val="3"/>
+          <w:numId w:val="6"/>
+        </w:numPr>
+        <w:jc w:val="both"/>
+        <w:rPr>
+          <w:sz w:val="28"/>
+          <w:szCs w:val="28"/>
+        </w:rPr>
+      </w:pPr>
+      <w:r>
+        <w:rPr>
+          <w:sz w:val="28"/>
+          <w:szCs w:val="28"/>
+        </w:rPr>
+        <w:t>Оператор склада:</w:t>
+      </w:r>
+    </w:p>
+    <w:p>
+      <w:pPr>
+        <w:pStyle w:val="a3"/>
+        <w:numPr>
+          <w:ilvl w:val="4"/>
+          <w:numId w:val="6"/>
+        </w:numPr>
+        <w:jc w:val="both"/>
+        <w:rPr>
+          <w:sz w:val="28"/>
+          <w:szCs w:val="28"/>
+        </w:rPr>
+      </w:pPr>
+      <w:r>
+        <w:rPr>
+          <w:sz w:val="28"/>
+          <w:szCs w:val="28"/>
+        </w:rPr>
+        <w:t>Просматривать свои задачи</w:t>
+      </w:r>
+    </w:p>
+    <w:p>
+      <w:pPr>
+        <w:pStyle w:val="a3"/>
+        <w:numPr>
+          <w:ilvl w:val="4"/>
+          <w:numId w:val="6"/>
+        </w:numPr>
+        <w:jc w:val="both"/>
+        <w:rPr>
+          <w:sz w:val="28"/>
+          <w:szCs w:val="28"/>
+        </w:rPr>
+      </w:pPr>
+      <w:r>
+        <w:rPr>
+          <w:sz w:val="28"/>
+          <w:szCs w:val="28"/>
+        </w:rPr>
+        <w:t>Добавлять товары (внесение товаров в систему в процессе приёмки)</w:t>
+      </w:r>
+    </w:p>
+    <w:p>
+      <w:pPr>
+        <w:pStyle w:val="a3"/>
+        <w:numPr>
+          <w:ilvl w:val="4"/>
+          <w:numId w:val="6"/>
+        </w:numPr>
+        <w:jc w:val="both"/>
+        <w:rPr>
+          <w:sz w:val="28"/>
+          <w:szCs w:val="28"/>
+        </w:rPr>
+      </w:pPr>
+      <w:r>
+        <w:rPr>
+          <w:sz w:val="28"/>
+          <w:szCs w:val="28"/>
+        </w:rPr>
+        <w:t>Проверять наличие конкретных товаров</w:t>
+      </w:r>
+    </w:p>
+    <w:p>
+      <w:pPr>
+        <w:pStyle w:val="a3"/>
+        <w:numPr>
+          <w:ilvl w:val="4"/>
+          <w:numId w:val="6"/>
+        </w:numPr>
+        <w:jc w:val="both"/>
+        <w:rPr>
+          <w:sz w:val="28"/>
+          <w:szCs w:val="28"/>
+        </w:rPr>
+      </w:pPr>
+      <w:r>
+        <w:rPr>
+          <w:sz w:val="28"/>
+          <w:szCs w:val="28"/>
+        </w:rPr>
+        <w:t>Собирать заказы (добавлять товары в собираемый заказ и в последствии изменять его статус)</w:t>
+      </w:r>
+    </w:p>
+    <w:p>
+      <w:pPr>
+        <w:pStyle w:val="a3"/>
+        <w:numPr>
+          <w:ilvl w:val="3"/>
+          <w:numId w:val="6"/>
+        </w:numPr>
+        <w:jc w:val="both"/>
+        <w:rPr>
+          <w:sz w:val="28"/>
+          <w:szCs w:val="28"/>
+        </w:rPr>
+      </w:pPr>
+      <w:r>
+        <w:rPr>
+          <w:sz w:val="28"/>
+          <w:szCs w:val="28"/>
+        </w:rPr>
+        <w:t>Менеджер склада</w:t>
+      </w:r>
+    </w:p>
+    <w:p>
+      <w:pPr>
+        <w:pStyle w:val="a3"/>
+        <w:numPr>
+          <w:ilvl w:val="4"/>
+          <w:numId w:val="6"/>
+        </w:numPr>
+        <w:jc w:val="both"/>
+        <w:rPr>
+          <w:sz w:val="28"/>
+          <w:szCs w:val="28"/>
+        </w:rPr>
+      </w:pPr>
+      <w:r>
+        <w:rPr>
+          <w:sz w:val="28"/>
+          <w:szCs w:val="28"/>
+        </w:rPr>
+        <w:t>Создавать заказы</w:t>
+      </w:r>
+    </w:p>
+    <w:p>
+      <w:pPr>
+        <w:pStyle w:val="a3"/>
+        <w:numPr>
+          <w:ilvl w:val="4"/>
+          <w:numId w:val="6"/>
+        </w:numPr>
+        <w:jc w:val="both"/>
+        <w:rPr>
+          <w:sz w:val="28"/>
+          <w:szCs w:val="28"/>
+        </w:rPr>
+      </w:pPr>
+      <w:r>
+        <w:rPr>
+          <w:sz w:val="28"/>
+          <w:szCs w:val="28"/>
+        </w:rPr>
+        <w:t>Создавать задачи (создание задач и назначение их операторам склада)</w:t>
+      </w:r>
+    </w:p>
+    <w:p>
+      <w:pPr>
+        <w:pStyle w:val="a3"/>
+        <w:numPr>
+          <w:ilvl w:val="4"/>
+          <w:numId w:val="6"/>
+        </w:numPr>
+        <w:jc w:val="both"/>
+        <w:rPr>
+          <w:sz w:val="28"/>
+          <w:szCs w:val="28"/>
+        </w:rPr>
+      </w:pPr>
+      <w:r>
+        <w:rPr>
+          <w:sz w:val="28"/>
+          <w:szCs w:val="28"/>
+        </w:rPr>
+        <w:t>Управлять заказами (изменение статусов заказов, их отправка или их удаление)</w:t>
+      </w:r>
+    </w:p>
+    <w:p>
+      <w:pPr>
+        <w:pStyle w:val="a3"/>
+        <w:numPr>
+          <w:ilvl w:val="4"/>
+          <w:numId w:val="6"/>
+        </w:numPr>
+        <w:jc w:val="both"/>
+        <w:rPr>
+          <w:sz w:val="28"/>
+          <w:szCs w:val="28"/>
+        </w:rPr>
+      </w:pPr>
+      <w:r>
+        <w:rPr>
+          <w:sz w:val="28"/>
+          <w:szCs w:val="28"/>
+        </w:rPr>
+        <w:t>Проверять наличие товаров</w:t>
+      </w:r>
+    </w:p>
+    <w:p>
+      <w:pPr>
+        <w:pStyle w:val="a3"/>
+        <w:numPr>
+          <w:ilvl w:val="4"/>
+          <w:numId w:val="6"/>
+        </w:numPr>
+        <w:jc w:val="both"/>
+        <w:rPr>
+          <w:sz w:val="28"/>
+          <w:szCs w:val="28"/>
+        </w:rPr>
+      </w:pPr>
+      <w:r>
+        <w:rPr>
+          <w:sz w:val="28"/>
+          <w:szCs w:val="28"/>
+        </w:rPr>
+        <w:t>Добавлять и удалять операторов</w:t>
+      </w:r>
+    </w:p>
+    <w:p>
+      <w:pPr>
+        <w:pStyle w:val="a3"/>
+        <w:numPr>
+          <w:ilvl w:val="4"/>
+          <w:numId w:val="6"/>
+        </w:numPr>
+        <w:jc w:val="both"/>
+        <w:rPr>
+          <w:sz w:val="28"/>
+          <w:szCs w:val="28"/>
+        </w:rPr>
+      </w:pPr>
+      <w:r>
+        <w:rPr>
+          <w:sz w:val="28"/>
+          <w:szCs w:val="28"/>
+        </w:rPr>
+        <w:t>Просматривать финансовые отчёты</w:t>
+      </w:r>
+    </w:p>
+    <w:p>
+      <w:pPr>
+        <w:pStyle w:val="a3"/>
+        <w:numPr>
+          <w:ilvl w:val="3"/>
+          <w:numId w:val="6"/>
+        </w:numPr>
+        <w:jc w:val="both"/>
+        <w:rPr>
+          <w:sz w:val="28"/>
+          <w:szCs w:val="28"/>
+        </w:rPr>
+      </w:pPr>
+      <w:r>
+        <w:rPr>
+          <w:sz w:val="28"/>
+          <w:szCs w:val="28"/>
+        </w:rPr>
+        <w:lastRenderedPageBreak/>
+        <w:t>Бухгалтер</w:t>
+      </w:r>
+    </w:p>
+    <w:p>
+      <w:pPr>
+        <w:pStyle w:val="a3"/>
+        <w:numPr>
+          <w:ilvl w:val="4"/>
+          <w:numId w:val="6"/>
+        </w:numPr>
+        <w:jc w:val="both"/>
+        <w:rPr>
+          <w:sz w:val="28"/>
+          <w:szCs w:val="28"/>
+        </w:rPr>
+      </w:pPr>
+      <w:r>
+        <w:rPr>
+          <w:sz w:val="28"/>
+          <w:szCs w:val="28"/>
+        </w:rPr>
+        <w:t>Формировать финансовые отчёты</w:t>
+      </w:r>
+    </w:p>
+    <w:p>
+      <w:pPr>
+        <w:pStyle w:val="a3"/>
+        <w:numPr>
+          <w:ilvl w:val="4"/>
+          <w:numId w:val="6"/>
+        </w:numPr>
+        <w:jc w:val="both"/>
+        <w:rPr>
+          <w:sz w:val="28"/>
+          <w:szCs w:val="28"/>
+        </w:rPr>
+      </w:pPr>
+      <w:r>
+        <w:rPr>
+          <w:sz w:val="28"/>
+          <w:szCs w:val="28"/>
+        </w:rPr>
+        <w:t>Просматривать финансовые отчёты</w:t>
+      </w:r>
+    </w:p>
+    <w:p>
+      <w:pPr>
+        <w:pStyle w:val="a3"/>
+        <w:numPr>
+          <w:ilvl w:val="4"/>
+          <w:numId w:val="6"/>
+        </w:numPr>
+        <w:jc w:val="both"/>
+        <w:rPr>
+          <w:sz w:val="28"/>
+          <w:szCs w:val="28"/>
+        </w:rPr>
+      </w:pPr>
+      <w:r>
+        <w:rPr>
+          <w:sz w:val="28"/>
+          <w:szCs w:val="28"/>
+        </w:rPr>
+        <w:t>Формировать и просматривать отчёты эффективности работников</w:t>
+      </w:r>
+    </w:p>
+    <w:p>
+      <w:pPr>
+        <w:pStyle w:val="a3"/>
+        <w:numPr>
+          <w:ilvl w:val="3"/>
+          <w:numId w:val="6"/>
+        </w:numPr>
+        <w:jc w:val="both"/>
+        <w:rPr>
+          <w:sz w:val="28"/>
+          <w:szCs w:val="28"/>
+        </w:rPr>
+      </w:pPr>
+      <w:r>
+        <w:rPr>
+          <w:sz w:val="28"/>
+          <w:szCs w:val="28"/>
+        </w:rPr>
+        <w:t>Директор</w:t>
+      </w:r>
+    </w:p>
+    <w:p>
+      <w:pPr>
+        <w:pStyle w:val="a3"/>
+        <w:numPr>
+          <w:ilvl w:val="4"/>
+          <w:numId w:val="6"/>
+        </w:numPr>
+        <w:jc w:val="both"/>
+        <w:rPr>
+          <w:sz w:val="28"/>
+          <w:szCs w:val="28"/>
+        </w:rPr>
+      </w:pPr>
+      <w:r>
+        <w:rPr>
+          <w:sz w:val="28"/>
+          <w:szCs w:val="28"/>
+        </w:rPr>
+        <w:t>Добавлять и удалять менеджеров и бухгалтеров</w:t>
+      </w:r>
+    </w:p>
+    <w:p>
+      <w:pPr>
+        <w:pStyle w:val="a3"/>
+        <w:numPr>
+          <w:ilvl w:val="4"/>
+          <w:numId w:val="6"/>
+        </w:numPr>
+        <w:jc w:val="both"/>
+        <w:rPr>
+          <w:sz w:val="28"/>
+          <w:szCs w:val="28"/>
+        </w:rPr>
+      </w:pPr>
+      <w:r>
+        <w:rPr>
+          <w:sz w:val="28"/>
+          <w:szCs w:val="28"/>
+        </w:rPr>
+        <w:t>Просматривать отчёты эффективности</w:t>
+      </w:r>
+    </w:p>
+    <w:p>
+      <w:pPr>
+        <w:pStyle w:val="a3"/>
+        <w:numPr>
+          <w:ilvl w:val="4"/>
+          <w:numId w:val="6"/>
+        </w:numPr>
+        <w:jc w:val="both"/>
+        <w:rPr>
+          <w:sz w:val="28"/>
+          <w:szCs w:val="28"/>
+        </w:rPr>
+      </w:pPr>
+      <w:r>
+        <w:rPr>
+          <w:sz w:val="28"/>
+          <w:szCs w:val="28"/>
+        </w:rPr>
+        <w:t>Просматривать финансовые отчёты</w:t>
+      </w:r>
+    </w:p>
+    <w:p>
+      <w:pPr>
+        <w:pStyle w:val="a3"/>
+        <w:numPr>
+          <w:ilvl w:val="4"/>
+          <w:numId w:val="6"/>
+        </w:numPr>
+        <w:jc w:val="both"/>
+        <w:rPr>
+          <w:sz w:val="28"/>
+          <w:szCs w:val="28"/>
+        </w:rPr>
+      </w:pPr>
+      <w:r>
+        <w:rPr>
+          <w:sz w:val="28"/>
+          <w:szCs w:val="28"/>
+        </w:rPr>
+        <w:t>Добавлять и удалять операторов</w:t>
+      </w:r>
+    </w:p>
+    <w:p>
+      <w:pPr>
+        <w:pStyle w:val="a3"/>
+        <w:ind w:left="3949"/>
+        <w:jc w:val="both"/>
+        <w:rPr>
+          <w:sz w:val="28"/>
+          <w:szCs w:val="28"/>
+        </w:rPr>
+      </w:pPr>
+    </w:p>
+    <w:p>
+      <w:pPr>
+        <w:pStyle w:val="1"/>
+        <w:numPr>
+          <w:ilvl w:val="0"/>
+          <w:numId w:val="6"/>
+        </w:numPr>
+        <w:spacing w:after="360"/>
+        <w:ind w:left="720"/>
+        <w:jc w:val="both"/>
+        <w:rPr>
+          <w:rFonts w:ascii="Times New Roman" w:hAnsi="Times New Roman" w:cs="Times New Roman"/>
+          <w:b/>
+          <w:bCs/>
+          <w:color w:val="auto"/>
+          <w:sz w:val="28"/>
+          <w:szCs w:val="28"/>
+        </w:rPr>
+      </w:pPr>
+      <w:r>
+        <w:rPr>
+          <w:rFonts w:ascii="Times New Roman" w:hAnsi="Times New Roman" w:cs="Times New Roman"/>
+          <w:b/>
+          <w:bCs/>
+          <w:color w:val="auto"/>
+          <w:sz w:val="28"/>
+          <w:szCs w:val="28"/>
+        </w:rPr>
+        <w:t xml:space="preserve">Разработка </w:t>
+      </w:r>
+      <w:r>
+        <w:rPr>
+          <w:rFonts w:ascii="Times New Roman" w:hAnsi="Times New Roman" w:cs="Times New Roman"/>
+          <w:b/>
+          <w:bCs/>
+          <w:color w:val="auto"/>
+          <w:sz w:val="28"/>
+          <w:szCs w:val="28"/>
+          <w:lang w:val="en-US"/>
+        </w:rPr>
+        <w:t>UML</w:t>
+      </w:r>
+      <w:r>
+        <w:rPr>
+          <w:rFonts w:ascii="Times New Roman" w:hAnsi="Times New Roman" w:cs="Times New Roman"/>
+          <w:b/>
+          <w:bCs/>
+          <w:color w:val="auto"/>
+          <w:sz w:val="28"/>
+          <w:szCs w:val="28"/>
+        </w:rPr>
+        <w:t xml:space="preserve"> </w:t>
+      </w:r>
+      <w:r>
+        <w:rPr>
+          <w:rFonts w:ascii="Times New Roman" w:hAnsi="Times New Roman" w:cs="Times New Roman"/>
+          <w:b/>
+          <w:bCs/>
+          <w:color w:val="auto"/>
+          <w:sz w:val="28"/>
+          <w:szCs w:val="28"/>
+        </w:rPr>
+        <w:t>диаграмм для каждой роли приложения</w:t>
+      </w:r>
+    </w:p>
+    <w:p>
+      <w:pPr>
+        <w:ind w:left="360" w:firstLine="348"/>
+        <w:rPr>
+          <w:sz w:val="28"/>
+          <w:szCs w:val="28"/>
+        </w:rPr>
+      </w:pPr>
+      <w:r>
+        <w:rPr>
+          <w:sz w:val="28"/>
+          <w:szCs w:val="28"/>
+        </w:rPr>
+        <w:t xml:space="preserve">Далее после определения ролей пользователей необходимо определить функционал приложения и на основе этого составить </w:t>
+      </w:r>
+      <w:r>
+        <w:rPr>
+          <w:sz w:val="28"/>
+          <w:szCs w:val="28"/>
+          <w:lang w:val="en-US"/>
+        </w:rPr>
+        <w:t>UML</w:t>
+      </w:r>
+      <w:r>
+        <w:rPr>
+          <w:sz w:val="28"/>
+          <w:szCs w:val="28"/>
+        </w:rPr>
+        <w:t xml:space="preserve"> </w:t>
+      </w:r>
+      <w:r>
+        <w:rPr>
+          <w:sz w:val="28"/>
+          <w:szCs w:val="28"/>
+        </w:rPr>
+        <w:t xml:space="preserve">диаграмму для всех ролей пользователей приложения. </w:t>
+      </w:r>
+    </w:p>
+    <w:p>
+      <w:pPr>
+        <w:ind w:left="360" w:firstLine="348"/>
+        <w:rPr>
+          <w:sz w:val="28"/>
+          <w:szCs w:val="28"/>
+        </w:rPr>
+      </w:pPr>
+      <w:r>
+        <w:rPr>
+          <w:sz w:val="28"/>
+          <w:szCs w:val="28"/>
+        </w:rPr>
+        <w:t>Данная диаграмма представлена на рисунке 2.1.</w:t>
+      </w:r>
+    </w:p>
+    <w:p>
+      <w:pPr>
+        <w:spacing w:before="240" w:after="240"/>
+        <w:jc w:val="center"/>
+        <w:rPr>
+          <w:sz w:val="28"/>
+          <w:szCs w:val="28"/>
+        </w:rPr>
+      </w:pPr>
+      <w:r>
+        <w:rPr>
+          <w:noProof/>
+        </w:rPr>
+        <w:drawing>
+          <wp:inline distT="0" distB="0" distL="0" distR="0" wp14:anchorId="10FB4CC8" wp14:editId="00266736">
+            <wp:extent cx="6372225" cy="5076825"/>
+            <wp:effectExtent l="0" t="0" r="9525" b="9525"/>
+            <wp:docPr id="2" name="Рисунок 2"/>
+            <wp:cNvGraphicFramePr>
+              <a:graphicFrameLocks xmlns:a="http://schemas.openxmlformats.org/drawingml/2006/main" noChangeAspect="1"/>
+            </wp:cNvGraphicFramePr>
+            <a:graphic xmlns:a="http://schemas.openxmlformats.org/drawingml/2006/main">
+              <a:graphicData uri="http://schemas.openxmlformats.org/drawingml/2006/picture">
+                <pic:pic xmlns:pic="http://schemas.openxmlformats.org/drawingml/2006/picture">
+                  <pic:nvPicPr>
+                    <pic:cNvPr id="0" name="Picture 3"/>
+                    <pic:cNvPicPr>
+                      <a:picLocks noChangeAspect="1" noChangeArrowheads="1"/>
+                    </pic:cNvPicPr>
+                  </pic:nvPicPr>
+                  <pic:blipFill>
+                    <a:blip r:embed="rId5">
+                      <a:extLst>
+                        <a:ext uri="{28A0092B-C50C-407E-A947-70E740481C1C}">
+                          <a14:useLocalDpi xmlns:a14="http://schemas.microsoft.com/office/drawing/2010/main" val="0"/>
+                        </a:ext>
+                      </a:extLst>
+                    </a:blip>
+                    <a:srcRect/>
+                    <a:stretch>
+                      <a:fillRect/>
+                    </a:stretch>
+                  </pic:blipFill>
+                  <pic:spPr bwMode="auto">
+                    <a:xfrm>
+                      <a:off x="0" y="0"/>
+                      <a:ext cx="6372225" cy="5076825"/>
+                    </a:xfrm>
+                    <a:prstGeom prst="rect">
+                      <a:avLst/>
+                    </a:prstGeom>
+                    <a:noFill/>
+                    <a:ln>
+                      <a:noFill/>
+                    </a:ln>
+                  </pic:spPr>
+                </pic:pic>
+              </a:graphicData>
+            </a:graphic>
+          </wp:inline>
+        </w:drawing>
+      </w:r>
+    </w:p>
+    <w:p>
+      <w:pPr>
+        <w:spacing w:after="240"/>
+        <w:jc w:val="center"/>
+        <w:rPr>
+          <w:sz w:val="28"/>
+          <w:szCs w:val="28"/>
+        </w:rPr>
+      </w:pPr>
+      <w:r>
+        <w:rPr>
+          <w:sz w:val="28"/>
+          <w:szCs w:val="28"/>
+        </w:rPr>
+        <w:t xml:space="preserve">Рисунок 2.1 – </w:t>
+      </w:r>
+      <w:r>
+        <w:rPr>
+          <w:sz w:val="28"/>
+          <w:szCs w:val="28"/>
+          <w:lang w:val="en-US"/>
+        </w:rPr>
+        <w:t>UML</w:t>
+      </w:r>
+      <w:r>
+        <w:rPr>
+          <w:sz w:val="28"/>
+          <w:szCs w:val="28"/>
+        </w:rPr>
+        <w:t>-диаграмма для всех ролей пользователей</w:t>
+      </w:r>
+    </w:p>
+    <w:p>
+      <w:pPr>
+        <w:pStyle w:val="1"/>
+        <w:numPr>
+          <w:ilvl w:val="0"/>
+          <w:numId w:val="6"/>
+        </w:numPr>
+        <w:spacing w:after="360"/>
+        <w:jc w:val="both"/>
+        <w:rPr>
+          <w:rFonts w:ascii="Times New Roman" w:hAnsi="Times New Roman" w:cs="Times New Roman"/>
+          <w:b/>
+          <w:bCs/>
+          <w:color w:val="auto"/>
+          <w:sz w:val="28"/>
+          <w:szCs w:val="28"/>
+        </w:rPr>
+      </w:pPr>
+      <w:r>
+        <w:rPr>
+          <w:rFonts w:ascii="Times New Roman" w:hAnsi="Times New Roman" w:cs="Times New Roman"/>
+          <w:b/>
+          <w:bCs/>
+          <w:color w:val="auto"/>
+          <w:sz w:val="28"/>
+          <w:szCs w:val="28"/>
+        </w:rPr>
+        <w:lastRenderedPageBreak/>
+        <w:t>Р</w:t>
+      </w:r>
+      <w:r>
+        <w:rPr>
+          <w:rFonts w:ascii="Times New Roman" w:hAnsi="Times New Roman" w:cs="Times New Roman"/>
+          <w:b/>
+          <w:bCs/>
+          <w:color w:val="auto"/>
+          <w:sz w:val="28"/>
+          <w:szCs w:val="28"/>
+        </w:rPr>
+        <w:t>азработка основных сущностей, их атрибутов и связей между ними</w:t>
+      </w:r>
+    </w:p>
+    <w:p>
+      <w:pPr>
+        <w:ind w:left="708" w:firstLine="708"/>
+        <w:jc w:val="both"/>
+        <w:rPr>
+          <w:sz w:val="28"/>
+          <w:szCs w:val="28"/>
+        </w:rPr>
+      </w:pPr>
+      <w:r>
+        <w:rPr>
+          <w:sz w:val="28"/>
+          <w:szCs w:val="28"/>
+        </w:rPr>
+        <w:t>На данном этапе после описания ролей и их функционала необходимо определить основные сущности, описывающие предметную область, после чего определить и уточнить атрибуты этих сущностей и установить необходимые связи между ними</w:t>
+      </w:r>
+      <w:r>
+        <w:rPr>
+          <w:sz w:val="28"/>
+          <w:szCs w:val="28"/>
+        </w:rPr>
+        <w:t xml:space="preserve">. </w:t>
+      </w:r>
+    </w:p>
+    <w:p>
+      <w:pPr>
+        <w:ind w:left="708" w:firstLine="708"/>
+        <w:jc w:val="both"/>
+        <w:rPr>
+          <w:sz w:val="28"/>
+          <w:szCs w:val="28"/>
+        </w:rPr>
+      </w:pPr>
+      <w:r>
+        <w:rPr>
+          <w:sz w:val="28"/>
+          <w:szCs w:val="28"/>
+        </w:rPr>
+        <w:t>Результатом данной работы и последующего преобразования сущностей в таблицы базы данных согласно выбранной модели, является логическая схема базы данных, которая представлена на рисунке 3.1.</w:t>
+      </w:r>
+    </w:p>
+    <w:p>
+      <w:pPr>
+        <w:jc w:val="both"/>
+        <w:rPr>
+          <w:sz w:val="28"/>
+          <w:szCs w:val="28"/>
+        </w:rPr>
+      </w:pPr>
+    </w:p>
+    <w:p>
+      <w:pPr>
+        <w:spacing w:after="240"/>
+        <w:jc w:val="both"/>
+        <w:rPr>
+          <w:sz w:val="28"/>
+          <w:szCs w:val="28"/>
+        </w:rPr>
+      </w:pPr>
     </w:p>
     <w:p>
       <w:pPr>
@@ -1342,7 +2101,7 @@
   <w:abstractNum w:abstractNumId="3" w15:restartNumberingAfterBreak="0">
     <w:nsid w:val="31BB140B"/>
     <w:multiLevelType w:val="hybridMultilevel"/>
-    <w:tmpl w:val="B85E7FF6"/>
+    <w:tmpl w:val="FB3E3A4A"/>
     <w:lvl w:ilvl="0" w:tplc="0508666A">
       <w:start w:val="1"/>
       <w:numFmt w:val="decimal"/>
@@ -1380,14 +2139,17 @@
         <w:ind w:left="3229" w:hanging="360"/>
       </w:pPr>
     </w:lvl>
-    <w:lvl w:ilvl="4" w:tplc="20000019">
-      <w:start w:val="1"/>
-      <w:numFmt w:val="lowerLetter"/>
-      <w:lvlText w:val="%5."/>
+    <w:lvl w:ilvl="4" w:tplc="04190001">
+      <w:start w:val="1"/>
+      <w:numFmt w:val="bullet"/>
+      <w:lvlText w:val=""/>
       <w:lvlJc w:val="left"/>
       <w:pPr>
         <w:ind w:left="3949" w:hanging="360"/>
       </w:pPr>
+      <w:rPr>
+        <w:rFonts w:ascii="Symbol" w:hAnsi="Symbol" w:hint="default"/>
+      </w:rPr>
     </w:lvl>
     <w:lvl w:ilvl="5" w:tplc="2000001B">
       <w:start w:val="1"/>
@@ -1653,6 +2415,96 @@
     </w:lvl>
   </w:abstractNum>
   <w:abstractNum w:abstractNumId="6" w15:restartNumberingAfterBreak="0">
+    <w:nsid w:val="71BB5C3D"/>
+    <w:multiLevelType w:val="hybridMultilevel"/>
+    <w:tmpl w:val="FB3E3A4A"/>
+    <w:lvl w:ilvl="0" w:tplc="0508666A">
+      <w:start w:val="1"/>
+      <w:numFmt w:val="decimal"/>
+      <w:suff w:val="space"/>
+      <w:lvlText w:val="%1"/>
+      <w:lvlJc w:val="left"/>
+      <w:pPr>
+        <w:ind w:left="1069" w:hanging="360"/>
+      </w:pPr>
+    </w:lvl>
+    <w:lvl w:ilvl="1" w:tplc="20000019">
+      <w:start w:val="1"/>
+      <w:numFmt w:val="lowerLetter"/>
+      <w:lvlText w:val="%2."/>
+      <w:lvlJc w:val="left"/>
+      <w:pPr>
+        <w:ind w:left="1789" w:hanging="360"/>
+      </w:pPr>
+    </w:lvl>
+    <w:lvl w:ilvl="2" w:tplc="2000001B">
+      <w:start w:val="1"/>
+      <w:numFmt w:val="lowerRoman"/>
+      <w:lvlText w:val="%3."/>
+      <w:lvlJc w:val="right"/>
+      <w:pPr>
+        <w:ind w:left="2509" w:hanging="180"/>
+      </w:pPr>
+    </w:lvl>
+    <w:lvl w:ilvl="3" w:tplc="2000000F">
+      <w:start w:val="1"/>
+      <w:numFmt w:val="decimal"/>
+      <w:lvlText w:val="%4."/>
+      <w:lvlJc w:val="left"/>
+      <w:pPr>
+        <w:ind w:left="3229" w:hanging="360"/>
+      </w:pPr>
+    </w:lvl>
+    <w:lvl w:ilvl="4" w:tplc="04190001">
+      <w:start w:val="1"/>
+      <w:numFmt w:val="bullet"/>
+      <w:lvlText w:val=""/>
+      <w:lvlJc w:val="left"/>
+      <w:pPr>
+        <w:ind w:left="3949" w:hanging="360"/>
+      </w:pPr>
+      <w:rPr>
+        <w:rFonts w:ascii="Symbol" w:hAnsi="Symbol" w:hint="default"/>
+      </w:rPr>
+    </w:lvl>
+    <w:lvl w:ilvl="5" w:tplc="2000001B">
+      <w:start w:val="1"/>
+      <w:numFmt w:val="lowerRoman"/>
+      <w:lvlText w:val="%6."/>
+      <w:lvlJc w:val="right"/>
+      <w:pPr>
+        <w:ind w:left="4669" w:hanging="180"/>
+      </w:pPr>
+    </w:lvl>
+    <w:lvl w:ilvl="6" w:tplc="2000000F">
+      <w:start w:val="1"/>
+      <w:numFmt w:val="decimal"/>
+      <w:lvlText w:val="%7."/>
+      <w:lvlJc w:val="left"/>
+      <w:pPr>
+        <w:ind w:left="5389" w:hanging="360"/>
+      </w:pPr>
+    </w:lvl>
+    <w:lvl w:ilvl="7" w:tplc="20000019">
+      <w:start w:val="1"/>
+      <w:numFmt w:val="lowerLetter"/>
+      <w:lvlText w:val="%8."/>
+      <w:lvlJc w:val="left"/>
+      <w:pPr>
+        <w:ind w:left="6109" w:hanging="360"/>
+      </w:pPr>
+    </w:lvl>
+    <w:lvl w:ilvl="8" w:tplc="2000001B">
+      <w:start w:val="1"/>
+      <w:numFmt w:val="lowerRoman"/>
+      <w:lvlText w:val="%9."/>
+      <w:lvlJc w:val="right"/>
+      <w:pPr>
+        <w:ind w:left="6829" w:hanging="180"/>
+      </w:pPr>
+    </w:lvl>
+  </w:abstractNum>
+  <w:abstractNum w:abstractNumId="7" w15:restartNumberingAfterBreak="0">
     <w:nsid w:val="77A24EF7"/>
     <w:multiLevelType w:val="hybridMultilevel"/>
     <w:tmpl w:val="2FFAD6D0"/>
@@ -1765,7 +2617,7 @@
       </w:rPr>
     </w:lvl>
   </w:abstractNum>
-  <w:abstractNum w:abstractNumId="7" w15:restartNumberingAfterBreak="0">
+  <w:abstractNum w:abstractNumId="8" w15:restartNumberingAfterBreak="0">
     <w:nsid w:val="7E317292"/>
     <w:multiLevelType w:val="hybridMultilevel"/>
     <w:tmpl w:val="690E94A0"/>
@@ -1858,7 +2710,7 @@
     <w:abstractNumId w:val="2"/>
   </w:num>
   <w:num w:numId="2">
-    <w:abstractNumId w:val="7"/>
+    <w:abstractNumId w:val="8"/>
   </w:num>
   <w:num w:numId="3">
     <w:abstractNumId w:val="1"/>
@@ -1871,38 +2723,17 @@
   </w:num>
   <w:num w:numId="6">
     <w:abstractNumId w:val="3"/>
-    <w:lvlOverride w:ilvl="0">
-      <w:startOverride w:val="1"/>
-    </w:lvlOverride>
-    <w:lvlOverride w:ilvl="1">
-      <w:startOverride w:val="1"/>
-    </w:lvlOverride>
-    <w:lvlOverride w:ilvl="2">
-      <w:startOverride w:val="1"/>
-    </w:lvlOverride>
-    <w:lvlOverride w:ilvl="3">
-      <w:startOverride w:val="1"/>
-    </w:lvlOverride>
-    <w:lvlOverride w:ilvl="4">
-      <w:startOverride w:val="1"/>
-    </w:lvlOverride>
-    <w:lvlOverride w:ilvl="5">
-      <w:startOverride w:val="1"/>
-    </w:lvlOverride>
-    <w:lvlOverride w:ilvl="6">
-      <w:startOverride w:val="1"/>
-    </w:lvlOverride>
-    <w:lvlOverride w:ilvl="7">
-      <w:startOverride w:val="1"/>
-    </w:lvlOverride>
-    <w:lvlOverride w:ilvl="8">
-      <w:startOverride w:val="1"/>
-    </w:lvlOverride>
   </w:num>
   <w:num w:numId="7">
     <w:abstractNumId w:val="5"/>
   </w:num>
   <w:num w:numId="8">
+    <w:abstractNumId w:val="7"/>
+  </w:num>
+  <w:num w:numId="9">
+    <w:abstractNumId w:val="3"/>
+  </w:num>
+  <w:num w:numId="10">
     <w:abstractNumId w:val="6"/>
   </w:num>
 </w:numbering>
@@ -2346,7 +3177,6 @@
     <w:next w:val="a"/>
     <w:link w:val="20"/>
     <w:uiPriority w:val="9"/>
-    <w:semiHidden/>
     <w:unhideWhenUsed/>
     <w:qFormat/>
     <w:rsid w:val="0086270E"/>
@@ -2420,7 +3250,6 @@
     <w:basedOn w:val="a0"/>
     <w:link w:val="2"/>
     <w:uiPriority w:val="9"/>
-    <w:semiHidden/>
     <w:rsid w:val="0086270E"/>
     <w:rPr>
       <w:rFonts w:asciiTheme="majorHAnsi" w:eastAsiaTheme="majorEastAsia" w:hAnsiTheme="majorHAnsi" w:cstheme="majorBidi"/>

</xml_diff>

<commit_message>
IADB:lab1 in progress. DB diagram in dev
</commit_message>
<xml_diff>
--- a/IADB/Code/Lab_1/Report.docx
+++ b/IADB/Code/Lab_1/Report.docx
@@ -4,6 +4,7 @@
   <w:body>
     <w:p>
       <w:pPr>
+        <w:ind w:firstLine="709"/>
         <w:jc w:val="center"/>
         <w:rPr>
           <w:sz w:val="28"/>
@@ -21,6 +22,7 @@
     </w:p>
     <w:p>
       <w:pPr>
+        <w:ind w:firstLine="709"/>
         <w:jc w:val="center"/>
         <w:rPr>
           <w:sz w:val="28"/>
@@ -38,6 +40,7 @@
     </w:p>
     <w:p>
       <w:pPr>
+        <w:ind w:firstLine="709"/>
         <w:jc w:val="center"/>
         <w:rPr>
           <w:sz w:val="28"/>
@@ -63,6 +66,7 @@
     </w:p>
     <w:p>
       <w:pPr>
+        <w:ind w:firstLine="709"/>
         <w:jc w:val="center"/>
         <w:rPr>
           <w:sz w:val="28"/>
@@ -72,6 +76,7 @@
     </w:p>
     <w:p>
       <w:pPr>
+        <w:ind w:firstLine="709"/>
         <w:jc w:val="center"/>
         <w:rPr>
           <w:color w:val="000000"/>
@@ -82,6 +87,7 @@
     </w:p>
     <w:p>
       <w:pPr>
+        <w:ind w:firstLine="709"/>
         <w:jc w:val="center"/>
         <w:rPr>
           <w:sz w:val="28"/>
@@ -91,6 +97,7 @@
     </w:p>
     <w:p>
       <w:pPr>
+        <w:ind w:firstLine="709"/>
         <w:jc w:val="center"/>
         <w:rPr>
           <w:sz w:val="28"/>
@@ -107,6 +114,7 @@
     </w:p>
     <w:p>
       <w:pPr>
+        <w:ind w:firstLine="709"/>
         <w:jc w:val="center"/>
         <w:rPr>
           <w:color w:val="000000"/>
@@ -125,6 +133,7 @@
     </w:p>
     <w:p>
       <w:pPr>
+        <w:ind w:firstLine="709"/>
         <w:jc w:val="center"/>
         <w:rPr>
           <w:sz w:val="28"/>
@@ -137,11 +146,28 @@
           <w:sz w:val="28"/>
           <w:szCs w:val="28"/>
         </w:rPr>
-        <w:t>По дисциплине «Проектирование и разработка баз данных интернет приложений»</w:t>
-      </w:r>
-    </w:p>
-    <w:p>
-      <w:pPr>
+        <w:t>По дисциплине «Проектирование и разработка баз данных интернет</w:t>
+      </w:r>
+      <w:r>
+        <w:rPr>
+          <w:color w:val="000000"/>
+          <w:sz w:val="28"/>
+          <w:szCs w:val="28"/>
+        </w:rPr>
+        <w:t>-</w:t>
+      </w:r>
+      <w:r>
+        <w:rPr>
+          <w:color w:val="000000"/>
+          <w:sz w:val="28"/>
+          <w:szCs w:val="28"/>
+        </w:rPr>
+        <w:t>приложений»</w:t>
+      </w:r>
+    </w:p>
+    <w:p>
+      <w:pPr>
+        <w:ind w:firstLine="709"/>
         <w:jc w:val="center"/>
         <w:rPr>
           <w:color w:val="000000"/>
@@ -176,6 +202,7 @@
     </w:p>
     <w:p>
       <w:pPr>
+        <w:ind w:firstLine="709"/>
         <w:jc w:val="center"/>
         <w:rPr>
           <w:color w:val="000000"/>
@@ -194,6 +221,7 @@
     </w:p>
     <w:p>
       <w:pPr>
+        <w:ind w:firstLine="709"/>
         <w:jc w:val="center"/>
         <w:rPr>
           <w:sz w:val="28"/>
@@ -203,6 +231,7 @@
     </w:p>
     <w:p>
       <w:pPr>
+        <w:ind w:firstLine="709"/>
         <w:jc w:val="center"/>
         <w:rPr>
           <w:sz w:val="28"/>
@@ -212,6 +241,7 @@
     </w:p>
     <w:p>
       <w:pPr>
+        <w:ind w:firstLine="709"/>
         <w:jc w:val="center"/>
         <w:rPr>
           <w:sz w:val="28"/>
@@ -221,6 +251,7 @@
     </w:p>
     <w:p>
       <w:pPr>
+        <w:ind w:firstLine="709"/>
         <w:jc w:val="center"/>
         <w:rPr>
           <w:sz w:val="28"/>
@@ -230,6 +261,7 @@
     </w:p>
     <w:p>
       <w:pPr>
+        <w:ind w:firstLine="709"/>
         <w:jc w:val="center"/>
         <w:rPr>
           <w:sz w:val="28"/>
@@ -239,6 +271,7 @@
     </w:p>
     <w:p>
       <w:pPr>
+        <w:ind w:firstLine="709"/>
         <w:jc w:val="center"/>
         <w:rPr>
           <w:color w:val="000000"/>
@@ -249,6 +282,7 @@
     </w:p>
     <w:p>
       <w:pPr>
+        <w:ind w:firstLine="709"/>
         <w:jc w:val="center"/>
         <w:rPr>
           <w:color w:val="000000"/>
@@ -259,6 +293,7 @@
     </w:p>
     <w:p>
       <w:pPr>
+        <w:ind w:firstLine="709"/>
         <w:jc w:val="center"/>
         <w:rPr>
           <w:color w:val="000000"/>
@@ -269,6 +304,7 @@
     </w:p>
     <w:p>
       <w:pPr>
+        <w:ind w:firstLine="709"/>
         <w:jc w:val="center"/>
         <w:rPr>
           <w:color w:val="000000"/>
@@ -279,6 +315,7 @@
     </w:p>
     <w:p>
       <w:pPr>
+        <w:ind w:firstLine="709"/>
         <w:jc w:val="center"/>
         <w:rPr>
           <w:sz w:val="28"/>
@@ -288,6 +325,7 @@
     </w:p>
     <w:p>
       <w:pPr>
+        <w:ind w:firstLine="709"/>
         <w:jc w:val="center"/>
         <w:rPr>
           <w:sz w:val="28"/>
@@ -297,6 +335,7 @@
     </w:p>
     <w:p>
       <w:pPr>
+        <w:ind w:firstLine="709"/>
         <w:jc w:val="center"/>
         <w:rPr>
           <w:color w:val="000000"/>
@@ -307,6 +346,7 @@
     </w:p>
     <w:p>
       <w:pPr>
+        <w:ind w:firstLine="709"/>
         <w:jc w:val="center"/>
         <w:rPr>
           <w:color w:val="000000"/>
@@ -317,6 +357,7 @@
     </w:p>
     <w:p>
       <w:pPr>
+        <w:ind w:firstLine="709"/>
         <w:jc w:val="center"/>
         <w:rPr>
           <w:color w:val="000000"/>
@@ -327,6 +368,7 @@
     </w:p>
     <w:p>
       <w:pPr>
+        <w:ind w:firstLine="709"/>
         <w:jc w:val="center"/>
         <w:rPr>
           <w:color w:val="000000"/>
@@ -337,6 +379,7 @@
     </w:p>
     <w:p>
       <w:pPr>
+        <w:ind w:firstLine="709"/>
         <w:jc w:val="center"/>
         <w:rPr>
           <w:color w:val="000000"/>
@@ -347,6 +390,7 @@
     </w:p>
     <w:p>
       <w:pPr>
+        <w:ind w:firstLine="709"/>
         <w:jc w:val="right"/>
         <w:rPr>
           <w:sz w:val="28"/>
@@ -364,6 +408,7 @@
     </w:p>
     <w:p>
       <w:pPr>
+        <w:ind w:firstLine="709"/>
         <w:jc w:val="right"/>
         <w:rPr>
           <w:color w:val="000000"/>
@@ -382,6 +427,7 @@
     </w:p>
     <w:p>
       <w:pPr>
+        <w:ind w:firstLine="709"/>
         <w:jc w:val="right"/>
         <w:rPr>
           <w:color w:val="000000"/>
@@ -400,6 +446,7 @@
     </w:p>
     <w:p>
       <w:pPr>
+        <w:ind w:firstLine="709"/>
         <w:jc w:val="right"/>
         <w:rPr>
           <w:sz w:val="28"/>
@@ -429,7 +476,7 @@
           <w:sz w:val="28"/>
           <w:szCs w:val="28"/>
         </w:rPr>
-        <w:t>ст.преп</w:t>
+        <w:t>Нистюк</w:t>
       </w:r>
       <w:proofErr w:type="spellEnd"/>
       <w:r>
@@ -438,162 +485,157 @@
           <w:sz w:val="28"/>
           <w:szCs w:val="28"/>
         </w:rPr>
-        <w:t xml:space="preserve">. </w:t>
-      </w:r>
-      <w:proofErr w:type="spellStart"/>
-      <w:r>
+        <w:t xml:space="preserve"> О.А.</w:t>
+      </w:r>
+    </w:p>
+    <w:p>
+      <w:pPr>
+        <w:ind w:firstLine="709"/>
+        <w:jc w:val="right"/>
+        <w:rPr>
+          <w:sz w:val="28"/>
+          <w:szCs w:val="28"/>
+        </w:rPr>
+      </w:pPr>
+    </w:p>
+    <w:p>
+      <w:pPr>
+        <w:ind w:firstLine="709"/>
+        <w:jc w:val="center"/>
+        <w:rPr>
+          <w:sz w:val="28"/>
+          <w:szCs w:val="28"/>
+        </w:rPr>
+      </w:pPr>
+    </w:p>
+    <w:p>
+      <w:pPr>
+        <w:ind w:firstLine="709"/>
+        <w:jc w:val="center"/>
+        <w:rPr>
+          <w:sz w:val="28"/>
+          <w:szCs w:val="28"/>
+        </w:rPr>
+      </w:pPr>
+    </w:p>
+    <w:p>
+      <w:pPr>
+        <w:ind w:firstLine="709"/>
+        <w:jc w:val="center"/>
+        <w:rPr>
+          <w:sz w:val="28"/>
+          <w:szCs w:val="28"/>
+        </w:rPr>
+      </w:pPr>
+    </w:p>
+    <w:p>
+      <w:pPr>
+        <w:ind w:firstLine="709"/>
+        <w:jc w:val="center"/>
+        <w:rPr>
+          <w:sz w:val="28"/>
+          <w:szCs w:val="28"/>
+        </w:rPr>
+      </w:pPr>
+    </w:p>
+    <w:p>
+      <w:pPr>
+        <w:ind w:firstLine="709"/>
+        <w:jc w:val="center"/>
+        <w:rPr>
+          <w:sz w:val="28"/>
+          <w:szCs w:val="28"/>
+        </w:rPr>
+      </w:pPr>
+    </w:p>
+    <w:p>
+      <w:pPr>
+        <w:ind w:firstLine="709"/>
+        <w:jc w:val="center"/>
+        <w:rPr>
+          <w:sz w:val="28"/>
+          <w:szCs w:val="28"/>
+        </w:rPr>
+      </w:pPr>
+    </w:p>
+    <w:p>
+      <w:pPr>
+        <w:ind w:firstLine="709"/>
+        <w:jc w:val="center"/>
+        <w:rPr>
+          <w:sz w:val="28"/>
+          <w:szCs w:val="28"/>
+        </w:rPr>
+      </w:pPr>
+    </w:p>
+    <w:p>
+      <w:pPr>
+        <w:ind w:firstLine="709"/>
+        <w:jc w:val="center"/>
+        <w:rPr>
+          <w:sz w:val="28"/>
+          <w:szCs w:val="28"/>
+        </w:rPr>
+      </w:pPr>
+    </w:p>
+    <w:p>
+      <w:pPr>
+        <w:ind w:firstLine="709"/>
+        <w:jc w:val="center"/>
+        <w:rPr>
+          <w:sz w:val="28"/>
+          <w:szCs w:val="28"/>
+        </w:rPr>
+      </w:pPr>
+    </w:p>
+    <w:p>
+      <w:pPr>
+        <w:ind w:firstLine="709"/>
+        <w:jc w:val="center"/>
+        <w:rPr>
+          <w:sz w:val="28"/>
+          <w:szCs w:val="28"/>
+        </w:rPr>
+      </w:pPr>
+    </w:p>
+    <w:p>
+      <w:pPr>
+        <w:ind w:firstLine="709"/>
+        <w:jc w:val="center"/>
         <w:rPr>
           <w:color w:val="000000"/>
           <w:sz w:val="28"/>
           <w:szCs w:val="28"/>
         </w:rPr>
-        <w:t>Нистюк</w:t>
-      </w:r>
-      <w:proofErr w:type="spellEnd"/>
+      </w:pPr>
       <w:r>
         <w:rPr>
           <w:color w:val="000000"/>
           <w:sz w:val="28"/>
           <w:szCs w:val="28"/>
         </w:rPr>
-        <w:t xml:space="preserve"> О.А.</w:t>
-      </w:r>
-    </w:p>
-    <w:p>
-      <w:pPr>
-        <w:jc w:val="right"/>
-        <w:rPr>
-          <w:sz w:val="28"/>
-          <w:szCs w:val="28"/>
-        </w:rPr>
-      </w:pPr>
-    </w:p>
-    <w:p>
-      <w:pPr>
-        <w:jc w:val="center"/>
-        <w:rPr>
-          <w:sz w:val="28"/>
-          <w:szCs w:val="28"/>
-        </w:rPr>
-      </w:pPr>
-    </w:p>
-    <w:p>
-      <w:pPr>
-        <w:jc w:val="center"/>
-        <w:rPr>
-          <w:sz w:val="28"/>
-          <w:szCs w:val="28"/>
-        </w:rPr>
-      </w:pPr>
-    </w:p>
-    <w:p>
-      <w:pPr>
-        <w:jc w:val="center"/>
-        <w:rPr>
-          <w:sz w:val="28"/>
-          <w:szCs w:val="28"/>
-        </w:rPr>
-      </w:pPr>
-    </w:p>
-    <w:p>
-      <w:pPr>
-        <w:jc w:val="center"/>
-        <w:rPr>
-          <w:sz w:val="28"/>
-          <w:szCs w:val="28"/>
-        </w:rPr>
-      </w:pPr>
-    </w:p>
-    <w:p>
-      <w:pPr>
-        <w:jc w:val="center"/>
-        <w:rPr>
-          <w:sz w:val="28"/>
-          <w:szCs w:val="28"/>
-        </w:rPr>
-      </w:pPr>
-    </w:p>
-    <w:p>
-      <w:pPr>
-        <w:jc w:val="center"/>
-        <w:rPr>
-          <w:sz w:val="28"/>
-          <w:szCs w:val="28"/>
-        </w:rPr>
-      </w:pPr>
-    </w:p>
-    <w:p>
-      <w:pPr>
-        <w:jc w:val="center"/>
-        <w:rPr>
-          <w:sz w:val="28"/>
-          <w:szCs w:val="28"/>
-        </w:rPr>
-      </w:pPr>
-    </w:p>
-    <w:p>
-      <w:pPr>
-        <w:jc w:val="center"/>
-        <w:rPr>
-          <w:sz w:val="28"/>
-          <w:szCs w:val="28"/>
-        </w:rPr>
-      </w:pPr>
-    </w:p>
-    <w:p>
-      <w:pPr>
-        <w:jc w:val="center"/>
-        <w:rPr>
-          <w:sz w:val="28"/>
-          <w:szCs w:val="28"/>
-        </w:rPr>
-      </w:pPr>
-    </w:p>
-    <w:p>
-      <w:pPr>
-        <w:jc w:val="center"/>
-        <w:rPr>
-          <w:sz w:val="28"/>
-          <w:szCs w:val="28"/>
-        </w:rPr>
-      </w:pPr>
-    </w:p>
-    <w:p>
-      <w:pPr>
-        <w:jc w:val="center"/>
+        <w:t>202</w:t>
+      </w:r>
+      <w:r>
         <w:rPr>
           <w:color w:val="000000"/>
           <w:sz w:val="28"/>
           <w:szCs w:val="28"/>
         </w:rPr>
-      </w:pPr>
+        <w:t>6</w:t>
+      </w:r>
       <w:r>
         <w:rPr>
           <w:color w:val="000000"/>
           <w:sz w:val="28"/>
           <w:szCs w:val="28"/>
         </w:rPr>
-        <w:t>202</w:t>
-      </w:r>
-      <w:r>
-        <w:rPr>
-          <w:color w:val="000000"/>
-          <w:sz w:val="28"/>
-          <w:szCs w:val="28"/>
-        </w:rPr>
-        <w:t>6</w:t>
-      </w:r>
-      <w:r>
-        <w:rPr>
-          <w:color w:val="000000"/>
-          <w:sz w:val="28"/>
-          <w:szCs w:val="28"/>
-        </w:rPr>
         <w:t>, Минск</w:t>
       </w:r>
     </w:p>
     <w:p>
       <w:pPr>
+        <w:ind w:firstLine="709"/>
         <w:jc w:val="center"/>
         <w:rPr>
           <w:color w:val="000000"/>
@@ -617,8 +659,8 @@
           <w:ilvl w:val="0"/>
           <w:numId w:val="6"/>
         </w:numPr>
-        <w:spacing w:after="360"/>
-        <w:ind w:left="720"/>
+        <w:spacing w:after="240"/>
+        <w:ind w:left="0" w:firstLine="709"/>
         <w:jc w:val="both"/>
         <w:rPr>
           <w:rFonts w:ascii="Times New Roman" w:hAnsi="Times New Roman" w:cs="Times New Roman"/>
@@ -639,773 +681,74 @@
           <w:szCs w:val="28"/>
         </w:rPr>
         <w:lastRenderedPageBreak/>
-        <w:t>Описание целевой аудитории и стратегии использования интернет-приложения</w:t>
-      </w:r>
-    </w:p>
-    <w:p>
-      <w:pPr>
-        <w:pStyle w:val="2"/>
-        <w:spacing w:before="360" w:after="240"/>
+        <w:t>Приложение для управления складом</w:t>
+      </w:r>
+    </w:p>
+    <w:p>
+      <w:pPr>
         <w:ind w:firstLine="709"/>
         <w:jc w:val="both"/>
         <w:rPr>
-          <w:rFonts w:ascii="Times New Roman" w:hAnsi="Times New Roman" w:cs="Times New Roman"/>
-          <w:b/>
-          <w:bCs/>
-          <w:color w:val="auto"/>
-          <w:sz w:val="28"/>
-          <w:szCs w:val="28"/>
-        </w:rPr>
-      </w:pPr>
-      <w:r>
-        <w:rPr>
-          <w:rFonts w:ascii="Times New Roman" w:hAnsi="Times New Roman" w:cs="Times New Roman"/>
-          <w:b/>
-          <w:bCs/>
-          <w:color w:val="auto"/>
-          <w:sz w:val="28"/>
-          <w:szCs w:val="28"/>
-        </w:rPr>
-        <w:t>Основные сегменты целевой аудитории</w:t>
-      </w:r>
-    </w:p>
-    <w:p>
-      <w:pPr>
-        <w:ind w:left="708" w:firstLine="708"/>
-        <w:jc w:val="both"/>
-        <w:rPr>
-          <w:sz w:val="28"/>
-          <w:szCs w:val="28"/>
-        </w:rPr>
-      </w:pPr>
-      <w:r>
-        <w:rPr>
-          <w:sz w:val="28"/>
-          <w:szCs w:val="28"/>
-        </w:rPr>
-        <w:t>В данном случае целевую аудиторию (далее – ЦА) можно разделить на довольно чёткие сегменты по типу бизнеса, который может быть заинтересован в использовании данного интернет-приложения:</w:t>
-      </w:r>
-    </w:p>
-    <w:p>
-      <w:pPr>
-        <w:pStyle w:val="a3"/>
-        <w:numPr>
-          <w:ilvl w:val="0"/>
-          <w:numId w:val="7"/>
-        </w:numPr>
-        <w:jc w:val="both"/>
-        <w:rPr>
-          <w:sz w:val="28"/>
-          <w:szCs w:val="28"/>
-        </w:rPr>
-      </w:pPr>
-      <w:r>
-        <w:rPr>
-          <w:sz w:val="28"/>
-          <w:szCs w:val="28"/>
-        </w:rPr>
-        <w:t>Небольшие и средние оптовые склады</w:t>
-      </w:r>
-    </w:p>
-    <w:p>
-      <w:pPr>
-        <w:pStyle w:val="a3"/>
-        <w:numPr>
-          <w:ilvl w:val="0"/>
-          <w:numId w:val="7"/>
-        </w:numPr>
-        <w:jc w:val="both"/>
-        <w:rPr>
-          <w:sz w:val="28"/>
-          <w:szCs w:val="28"/>
-        </w:rPr>
-      </w:pPr>
-      <w:r>
-        <w:rPr>
-          <w:sz w:val="28"/>
-          <w:szCs w:val="28"/>
-        </w:rPr>
-        <w:t>Складские помещения при магазинах</w:t>
-      </w:r>
-    </w:p>
-    <w:p>
-      <w:pPr>
-        <w:pStyle w:val="a3"/>
-        <w:numPr>
-          <w:ilvl w:val="0"/>
-          <w:numId w:val="7"/>
-        </w:numPr>
-        <w:jc w:val="both"/>
-        <w:rPr>
-          <w:sz w:val="28"/>
-          <w:szCs w:val="28"/>
-        </w:rPr>
-      </w:pPr>
-      <w:r>
-        <w:rPr>
-          <w:sz w:val="28"/>
-          <w:szCs w:val="28"/>
-        </w:rPr>
-        <w:t>Производственные участки или мелкие цеха</w:t>
-      </w:r>
-    </w:p>
-    <w:p>
-      <w:pPr>
-        <w:pStyle w:val="a3"/>
-        <w:numPr>
-          <w:ilvl w:val="0"/>
-          <w:numId w:val="7"/>
-        </w:numPr>
-        <w:jc w:val="both"/>
-        <w:rPr>
-          <w:sz w:val="28"/>
-          <w:szCs w:val="28"/>
-        </w:rPr>
-      </w:pPr>
-      <w:r>
-        <w:rPr>
-          <w:sz w:val="28"/>
-          <w:szCs w:val="28"/>
-        </w:rPr>
-        <w:t xml:space="preserve">Склады частных продавцов </w:t>
-      </w:r>
-    </w:p>
-    <w:p>
-      <w:pPr>
-        <w:ind w:left="708"/>
-        <w:jc w:val="both"/>
-        <w:rPr>
-          <w:sz w:val="28"/>
-          <w:szCs w:val="28"/>
-        </w:rPr>
-      </w:pPr>
-    </w:p>
-    <w:p>
-      <w:pPr>
-        <w:pStyle w:val="2"/>
-        <w:spacing w:before="360" w:after="240"/>
-        <w:ind w:firstLine="709"/>
-        <w:jc w:val="both"/>
-        <w:rPr>
-          <w:rFonts w:ascii="Times New Roman" w:hAnsi="Times New Roman" w:cs="Times New Roman"/>
-          <w:b/>
-          <w:bCs/>
-          <w:color w:val="auto"/>
-          <w:sz w:val="28"/>
-          <w:szCs w:val="28"/>
-        </w:rPr>
-      </w:pPr>
-      <w:r>
-        <w:rPr>
-          <w:rFonts w:ascii="Times New Roman" w:hAnsi="Times New Roman" w:cs="Times New Roman"/>
-          <w:b/>
-          <w:bCs/>
-          <w:color w:val="auto"/>
-          <w:sz w:val="28"/>
-          <w:szCs w:val="28"/>
-        </w:rPr>
-        <w:t>Роли пользователей</w:t>
-      </w:r>
-    </w:p>
-    <w:p>
-      <w:pPr>
-        <w:ind w:left="708" w:firstLine="708"/>
-        <w:jc w:val="both"/>
-        <w:rPr>
-          <w:sz w:val="28"/>
-          <w:szCs w:val="28"/>
-        </w:rPr>
-      </w:pPr>
-      <w:r>
-        <w:rPr>
-          <w:sz w:val="28"/>
-          <w:szCs w:val="28"/>
-        </w:rPr>
-        <w:t>Исходя из вышеописанного можно выделить несколько основных ролей пользователей, которые будут непосредственно работать с данным интернет-приложением:</w:t>
-      </w:r>
-    </w:p>
-    <w:p>
-      <w:pPr>
-        <w:pStyle w:val="a3"/>
-        <w:numPr>
-          <w:ilvl w:val="0"/>
-          <w:numId w:val="8"/>
-        </w:numPr>
-        <w:jc w:val="both"/>
-        <w:rPr>
-          <w:sz w:val="28"/>
-          <w:szCs w:val="28"/>
-        </w:rPr>
-      </w:pPr>
-      <w:r>
-        <w:rPr>
-          <w:sz w:val="28"/>
-          <w:szCs w:val="28"/>
-        </w:rPr>
-        <w:t>Кладовщики или операторы складов</w:t>
-      </w:r>
-    </w:p>
-    <w:p>
-      <w:pPr>
-        <w:pStyle w:val="a3"/>
-        <w:numPr>
-          <w:ilvl w:val="0"/>
-          <w:numId w:val="8"/>
-        </w:numPr>
-        <w:jc w:val="both"/>
-        <w:rPr>
-          <w:sz w:val="28"/>
-          <w:szCs w:val="28"/>
-        </w:rPr>
-      </w:pPr>
-      <w:r>
-        <w:rPr>
-          <w:sz w:val="28"/>
-          <w:szCs w:val="28"/>
-        </w:rPr>
-        <w:t>Менеджеры по складу/логисты</w:t>
-      </w:r>
-    </w:p>
-    <w:p>
-      <w:pPr>
-        <w:pStyle w:val="a3"/>
-        <w:numPr>
-          <w:ilvl w:val="0"/>
-          <w:numId w:val="8"/>
-        </w:numPr>
-        <w:jc w:val="both"/>
-        <w:rPr>
-          <w:sz w:val="28"/>
-          <w:szCs w:val="28"/>
-        </w:rPr>
-      </w:pPr>
-      <w:r>
-        <w:rPr>
-          <w:sz w:val="28"/>
-          <w:szCs w:val="28"/>
-        </w:rPr>
-        <w:t>Бухгалтеры</w:t>
-      </w:r>
-    </w:p>
-    <w:p>
-      <w:pPr>
-        <w:pStyle w:val="a3"/>
-        <w:numPr>
-          <w:ilvl w:val="0"/>
-          <w:numId w:val="8"/>
-        </w:numPr>
-        <w:jc w:val="both"/>
-        <w:rPr>
-          <w:sz w:val="28"/>
-          <w:szCs w:val="28"/>
-        </w:rPr>
-      </w:pPr>
-      <w:r>
-        <w:rPr>
-          <w:sz w:val="28"/>
-          <w:szCs w:val="28"/>
-        </w:rPr>
-        <w:t>Собственники или директора складов</w:t>
-      </w:r>
-    </w:p>
-    <w:p>
-      <w:pPr>
-        <w:pStyle w:val="2"/>
-        <w:spacing w:before="360" w:after="240"/>
-        <w:ind w:firstLine="709"/>
-        <w:jc w:val="both"/>
-        <w:rPr>
-          <w:rFonts w:ascii="Times New Roman" w:hAnsi="Times New Roman" w:cs="Times New Roman"/>
-          <w:b/>
-          <w:bCs/>
-          <w:color w:val="auto"/>
-          <w:sz w:val="28"/>
-          <w:szCs w:val="28"/>
-        </w:rPr>
-      </w:pPr>
-      <w:r>
-        <w:rPr>
-          <w:rFonts w:ascii="Times New Roman" w:hAnsi="Times New Roman" w:cs="Times New Roman"/>
-          <w:b/>
-          <w:bCs/>
-          <w:color w:val="auto"/>
-          <w:sz w:val="28"/>
-          <w:szCs w:val="28"/>
-        </w:rPr>
-        <w:t>Описание стратегии использования и функционала интернет-приложения</w:t>
-      </w:r>
-    </w:p>
-    <w:p>
-      <w:pPr>
-        <w:jc w:val="both"/>
-        <w:rPr>
-          <w:sz w:val="28"/>
-          <w:szCs w:val="28"/>
-        </w:rPr>
-      </w:pPr>
-      <w:r>
+          <w:sz w:val="28"/>
+          <w:szCs w:val="28"/>
+        </w:rPr>
+      </w:pPr>
+      <w:r>
+        <w:rPr>
+          <w:sz w:val="28"/>
+          <w:szCs w:val="28"/>
+        </w:rPr>
+        <w:t xml:space="preserve">Приложение разработано для организаций, имеющих одиночные склады и нуждающихся </w:t>
+      </w:r>
+      <w:r>
+        <w:rPr>
+          <w:sz w:val="28"/>
+          <w:szCs w:val="28"/>
+        </w:rPr>
+        <w:t>в автоматизации</w:t>
+      </w:r>
+      <w:r>
+        <w:rPr>
+          <w:sz w:val="28"/>
+          <w:szCs w:val="28"/>
+        </w:rPr>
+        <w:t xml:space="preserve"> процессов инвентаризации, поиска и оформления отчётности, а также упрощения работы </w:t>
+      </w:r>
+      <w:r>
+        <w:rPr>
+          <w:sz w:val="28"/>
+          <w:szCs w:val="28"/>
+        </w:rPr>
+        <w:t>сотрудников</w:t>
+      </w:r>
+      <w:r>
+        <w:rPr>
+          <w:sz w:val="28"/>
+          <w:szCs w:val="28"/>
+        </w:rPr>
+        <w:t>.</w:t>
+      </w:r>
+      <w:r>
+        <w:rPr>
+          <w:sz w:val="28"/>
+          <w:szCs w:val="28"/>
+        </w:rPr>
+        <w:t xml:space="preserve"> С помощью данного приложения сотрудники могут вести учёт своих задач, инвентаризировать и находить товары, а также работать с </w:t>
+      </w:r>
+      <w:r>
+        <w:rPr>
+          <w:sz w:val="28"/>
+          <w:szCs w:val="28"/>
+        </w:rPr>
+        <w:t>заказами.</w:t>
+      </w:r>
+      <w:r>
+        <w:rPr>
+          <w:sz w:val="28"/>
+          <w:szCs w:val="28"/>
+        </w:rPr>
         <w:tab/>
       </w:r>
-      <w:r>
-        <w:rPr>
-          <w:sz w:val="28"/>
-          <w:szCs w:val="28"/>
-        </w:rPr>
-        <w:t>Теперь после определения ролей пользователей приложения необходимо определить функционал, соответствующий каждой роли.</w:t>
-      </w:r>
-    </w:p>
-    <w:p>
-      <w:pPr>
-        <w:pStyle w:val="a3"/>
-        <w:numPr>
-          <w:ilvl w:val="3"/>
-          <w:numId w:val="6"/>
-        </w:numPr>
-        <w:jc w:val="both"/>
-        <w:rPr>
-          <w:sz w:val="28"/>
-          <w:szCs w:val="28"/>
-        </w:rPr>
-      </w:pPr>
-      <w:r>
-        <w:rPr>
-          <w:sz w:val="28"/>
-          <w:szCs w:val="28"/>
-        </w:rPr>
-        <w:t>Оператор склада:</w:t>
-      </w:r>
-    </w:p>
-    <w:p>
-      <w:pPr>
-        <w:pStyle w:val="a3"/>
-        <w:numPr>
-          <w:ilvl w:val="4"/>
-          <w:numId w:val="6"/>
-        </w:numPr>
-        <w:jc w:val="both"/>
-        <w:rPr>
-          <w:sz w:val="28"/>
-          <w:szCs w:val="28"/>
-        </w:rPr>
-      </w:pPr>
-      <w:r>
-        <w:rPr>
-          <w:sz w:val="28"/>
-          <w:szCs w:val="28"/>
-        </w:rPr>
-        <w:t>Просматривать свои задачи</w:t>
-      </w:r>
-    </w:p>
-    <w:p>
-      <w:pPr>
-        <w:pStyle w:val="a3"/>
-        <w:numPr>
-          <w:ilvl w:val="4"/>
-          <w:numId w:val="6"/>
-        </w:numPr>
-        <w:jc w:val="both"/>
-        <w:rPr>
-          <w:sz w:val="28"/>
-          <w:szCs w:val="28"/>
-        </w:rPr>
-      </w:pPr>
-      <w:r>
-        <w:rPr>
-          <w:sz w:val="28"/>
-          <w:szCs w:val="28"/>
-        </w:rPr>
-        <w:t>Добавлять товары (внесение товаров в систему в процессе приёмки)</w:t>
-      </w:r>
-    </w:p>
-    <w:p>
-      <w:pPr>
-        <w:pStyle w:val="a3"/>
-        <w:numPr>
-          <w:ilvl w:val="4"/>
-          <w:numId w:val="6"/>
-        </w:numPr>
-        <w:jc w:val="both"/>
-        <w:rPr>
-          <w:sz w:val="28"/>
-          <w:szCs w:val="28"/>
-        </w:rPr>
-      </w:pPr>
-      <w:r>
-        <w:rPr>
-          <w:sz w:val="28"/>
-          <w:szCs w:val="28"/>
-        </w:rPr>
-        <w:t>Проверять наличие конкретных товаров</w:t>
-      </w:r>
-    </w:p>
-    <w:p>
-      <w:pPr>
-        <w:pStyle w:val="a3"/>
-        <w:numPr>
-          <w:ilvl w:val="4"/>
-          <w:numId w:val="6"/>
-        </w:numPr>
-        <w:jc w:val="both"/>
-        <w:rPr>
-          <w:sz w:val="28"/>
-          <w:szCs w:val="28"/>
-        </w:rPr>
-      </w:pPr>
-      <w:r>
-        <w:rPr>
-          <w:sz w:val="28"/>
-          <w:szCs w:val="28"/>
-        </w:rPr>
-        <w:t>Собирать заказы (добавлять товары в собираемый заказ и в последствии изменять его статус)</w:t>
-      </w:r>
-    </w:p>
-    <w:p>
-      <w:pPr>
-        <w:pStyle w:val="a3"/>
-        <w:numPr>
-          <w:ilvl w:val="3"/>
-          <w:numId w:val="6"/>
-        </w:numPr>
-        <w:jc w:val="both"/>
-        <w:rPr>
-          <w:sz w:val="28"/>
-          <w:szCs w:val="28"/>
-        </w:rPr>
-      </w:pPr>
-      <w:r>
-        <w:rPr>
-          <w:sz w:val="28"/>
-          <w:szCs w:val="28"/>
-        </w:rPr>
-        <w:t>Менеджер склада</w:t>
-      </w:r>
-    </w:p>
-    <w:p>
-      <w:pPr>
-        <w:pStyle w:val="a3"/>
-        <w:numPr>
-          <w:ilvl w:val="4"/>
-          <w:numId w:val="6"/>
-        </w:numPr>
-        <w:jc w:val="both"/>
-        <w:rPr>
-          <w:sz w:val="28"/>
-          <w:szCs w:val="28"/>
-        </w:rPr>
-      </w:pPr>
-      <w:r>
-        <w:rPr>
-          <w:sz w:val="28"/>
-          <w:szCs w:val="28"/>
-        </w:rPr>
-        <w:t>Создавать заказы</w:t>
-      </w:r>
-    </w:p>
-    <w:p>
-      <w:pPr>
-        <w:pStyle w:val="a3"/>
-        <w:numPr>
-          <w:ilvl w:val="4"/>
-          <w:numId w:val="6"/>
-        </w:numPr>
-        <w:jc w:val="both"/>
-        <w:rPr>
-          <w:sz w:val="28"/>
-          <w:szCs w:val="28"/>
-        </w:rPr>
-      </w:pPr>
-      <w:r>
-        <w:rPr>
-          <w:sz w:val="28"/>
-          <w:szCs w:val="28"/>
-        </w:rPr>
-        <w:t>Создавать задачи (создание задач и назначение их операторам склада)</w:t>
-      </w:r>
-    </w:p>
-    <w:p>
-      <w:pPr>
-        <w:pStyle w:val="a3"/>
-        <w:numPr>
-          <w:ilvl w:val="4"/>
-          <w:numId w:val="6"/>
-        </w:numPr>
-        <w:jc w:val="both"/>
-        <w:rPr>
-          <w:sz w:val="28"/>
-          <w:szCs w:val="28"/>
-        </w:rPr>
-      </w:pPr>
-      <w:r>
-        <w:rPr>
-          <w:sz w:val="28"/>
-          <w:szCs w:val="28"/>
-        </w:rPr>
-        <w:t>Управлять заказами (изменение статусов заказов, их отправка или их удаление)</w:t>
-      </w:r>
-    </w:p>
-    <w:p>
-      <w:pPr>
-        <w:pStyle w:val="a3"/>
-        <w:numPr>
-          <w:ilvl w:val="4"/>
-          <w:numId w:val="6"/>
-        </w:numPr>
-        <w:jc w:val="both"/>
-        <w:rPr>
-          <w:sz w:val="28"/>
-          <w:szCs w:val="28"/>
-        </w:rPr>
-      </w:pPr>
-      <w:r>
-        <w:rPr>
-          <w:sz w:val="28"/>
-          <w:szCs w:val="28"/>
-        </w:rPr>
-        <w:t>Проверять наличие товаров</w:t>
-      </w:r>
-    </w:p>
-    <w:p>
-      <w:pPr>
-        <w:pStyle w:val="a3"/>
-        <w:numPr>
-          <w:ilvl w:val="4"/>
-          <w:numId w:val="6"/>
-        </w:numPr>
-        <w:jc w:val="both"/>
-        <w:rPr>
-          <w:sz w:val="28"/>
-          <w:szCs w:val="28"/>
-        </w:rPr>
-      </w:pPr>
-      <w:r>
-        <w:rPr>
-          <w:sz w:val="28"/>
-          <w:szCs w:val="28"/>
-        </w:rPr>
-        <w:t>Добавлять и удалять операторов</w:t>
-      </w:r>
-    </w:p>
-    <w:p>
-      <w:pPr>
-        <w:pStyle w:val="a3"/>
-        <w:numPr>
-          <w:ilvl w:val="4"/>
-          <w:numId w:val="6"/>
-        </w:numPr>
-        <w:jc w:val="both"/>
-        <w:rPr>
-          <w:sz w:val="28"/>
-          <w:szCs w:val="28"/>
-        </w:rPr>
-      </w:pPr>
-      <w:r>
-        <w:rPr>
-          <w:sz w:val="28"/>
-          <w:szCs w:val="28"/>
-        </w:rPr>
-        <w:t>Просматривать финансовые отчёты</w:t>
-      </w:r>
-    </w:p>
-    <w:p>
-      <w:pPr>
-        <w:pStyle w:val="a3"/>
-        <w:numPr>
-          <w:ilvl w:val="3"/>
-          <w:numId w:val="6"/>
-        </w:numPr>
-        <w:jc w:val="both"/>
-        <w:rPr>
-          <w:sz w:val="28"/>
-          <w:szCs w:val="28"/>
-        </w:rPr>
-      </w:pPr>
-      <w:r>
-        <w:rPr>
-          <w:sz w:val="28"/>
-          <w:szCs w:val="28"/>
-        </w:rPr>
-        <w:lastRenderedPageBreak/>
-        <w:t>Бухгалтер</w:t>
-      </w:r>
-    </w:p>
-    <w:p>
-      <w:pPr>
-        <w:pStyle w:val="a3"/>
-        <w:numPr>
-          <w:ilvl w:val="4"/>
-          <w:numId w:val="6"/>
-        </w:numPr>
-        <w:jc w:val="both"/>
-        <w:rPr>
-          <w:sz w:val="28"/>
-          <w:szCs w:val="28"/>
-        </w:rPr>
-      </w:pPr>
-      <w:r>
-        <w:rPr>
-          <w:sz w:val="28"/>
-          <w:szCs w:val="28"/>
-        </w:rPr>
-        <w:t>Формировать финансовые отчёты</w:t>
-      </w:r>
-    </w:p>
-    <w:p>
-      <w:pPr>
-        <w:pStyle w:val="a3"/>
-        <w:numPr>
-          <w:ilvl w:val="4"/>
-          <w:numId w:val="6"/>
-        </w:numPr>
-        <w:jc w:val="both"/>
-        <w:rPr>
-          <w:sz w:val="28"/>
-          <w:szCs w:val="28"/>
-        </w:rPr>
-      </w:pPr>
-      <w:r>
-        <w:rPr>
-          <w:sz w:val="28"/>
-          <w:szCs w:val="28"/>
-        </w:rPr>
-        <w:t>Просматривать финансовые отчёты</w:t>
-      </w:r>
-    </w:p>
-    <w:p>
-      <w:pPr>
-        <w:pStyle w:val="a3"/>
-        <w:numPr>
-          <w:ilvl w:val="4"/>
-          <w:numId w:val="6"/>
-        </w:numPr>
-        <w:jc w:val="both"/>
-        <w:rPr>
-          <w:sz w:val="28"/>
-          <w:szCs w:val="28"/>
-        </w:rPr>
-      </w:pPr>
-      <w:r>
-        <w:rPr>
-          <w:sz w:val="28"/>
-          <w:szCs w:val="28"/>
-        </w:rPr>
-        <w:t>Формировать и просматривать отчёты эффективности работников</w:t>
-      </w:r>
-    </w:p>
-    <w:p>
-      <w:pPr>
-        <w:pStyle w:val="a3"/>
-        <w:numPr>
-          <w:ilvl w:val="3"/>
-          <w:numId w:val="6"/>
-        </w:numPr>
-        <w:jc w:val="both"/>
-        <w:rPr>
-          <w:sz w:val="28"/>
-          <w:szCs w:val="28"/>
-        </w:rPr>
-      </w:pPr>
-      <w:r>
-        <w:rPr>
-          <w:sz w:val="28"/>
-          <w:szCs w:val="28"/>
-        </w:rPr>
-        <w:t>Директор</w:t>
-      </w:r>
-    </w:p>
-    <w:p>
-      <w:pPr>
-        <w:pStyle w:val="a3"/>
-        <w:numPr>
-          <w:ilvl w:val="4"/>
-          <w:numId w:val="6"/>
-        </w:numPr>
-        <w:jc w:val="both"/>
-        <w:rPr>
-          <w:sz w:val="28"/>
-          <w:szCs w:val="28"/>
-        </w:rPr>
-      </w:pPr>
-      <w:r>
-        <w:rPr>
-          <w:sz w:val="28"/>
-          <w:szCs w:val="28"/>
-        </w:rPr>
-        <w:t>Добавлять и удалять менеджеров и бухгалтеров</w:t>
-      </w:r>
-    </w:p>
-    <w:p>
-      <w:pPr>
-        <w:pStyle w:val="a3"/>
-        <w:numPr>
-          <w:ilvl w:val="4"/>
-          <w:numId w:val="6"/>
-        </w:numPr>
-        <w:jc w:val="both"/>
-        <w:rPr>
-          <w:sz w:val="28"/>
-          <w:szCs w:val="28"/>
-        </w:rPr>
-      </w:pPr>
-      <w:r>
-        <w:rPr>
-          <w:sz w:val="28"/>
-          <w:szCs w:val="28"/>
-        </w:rPr>
-        <w:t>Просматривать отчёты эффективности</w:t>
-      </w:r>
-    </w:p>
-    <w:p>
-      <w:pPr>
-        <w:pStyle w:val="a3"/>
-        <w:numPr>
-          <w:ilvl w:val="4"/>
-          <w:numId w:val="6"/>
-        </w:numPr>
-        <w:jc w:val="both"/>
-        <w:rPr>
-          <w:sz w:val="28"/>
-          <w:szCs w:val="28"/>
-        </w:rPr>
-      </w:pPr>
-      <w:r>
-        <w:rPr>
-          <w:sz w:val="28"/>
-          <w:szCs w:val="28"/>
-        </w:rPr>
-        <w:t>Просматривать финансовые отчёты</w:t>
-      </w:r>
-    </w:p>
-    <w:p>
-      <w:pPr>
-        <w:pStyle w:val="a3"/>
-        <w:numPr>
-          <w:ilvl w:val="4"/>
-          <w:numId w:val="6"/>
-        </w:numPr>
-        <w:jc w:val="both"/>
-        <w:rPr>
-          <w:sz w:val="28"/>
-          <w:szCs w:val="28"/>
-        </w:rPr>
-      </w:pPr>
-      <w:r>
-        <w:rPr>
-          <w:sz w:val="28"/>
-          <w:szCs w:val="28"/>
-        </w:rPr>
-        <w:t>Добавлять и удалять операторов</w:t>
-      </w:r>
-    </w:p>
-    <w:p>
-      <w:pPr>
-        <w:pStyle w:val="a3"/>
-        <w:ind w:left="3949"/>
-        <w:jc w:val="both"/>
-        <w:rPr>
-          <w:sz w:val="28"/>
-          <w:szCs w:val="28"/>
-        </w:rPr>
-      </w:pPr>
     </w:p>
     <w:p>
       <w:pPr>
@@ -1414,8 +757,8 @@
           <w:ilvl w:val="0"/>
           <w:numId w:val="6"/>
         </w:numPr>
-        <w:spacing w:after="360"/>
-        <w:ind w:left="720"/>
+        <w:spacing w:after="240"/>
+        <w:ind w:left="0" w:firstLine="709"/>
         <w:jc w:val="both"/>
         <w:rPr>
           <w:rFonts w:ascii="Times New Roman" w:hAnsi="Times New Roman" w:cs="Times New Roman"/>
@@ -1435,9 +778,374 @@
           <w:sz w:val="28"/>
           <w:szCs w:val="28"/>
         </w:rPr>
-        <w:t xml:space="preserve">Разработка </w:t>
-      </w:r>
-      <w:r>
+        <w:t>Целевая аудитория и стратегии использования приложения</w:t>
+      </w:r>
+    </w:p>
+    <w:p>
+      <w:pPr>
+        <w:ind w:firstLine="709"/>
+        <w:jc w:val="both"/>
+        <w:rPr>
+          <w:sz w:val="28"/>
+          <w:szCs w:val="28"/>
+        </w:rPr>
+      </w:pPr>
+      <w:r>
+        <w:rPr>
+          <w:sz w:val="28"/>
+          <w:szCs w:val="28"/>
+        </w:rPr>
+        <w:t>Целевую аудиторию интернет-приложения для управления складом составляют:</w:t>
+      </w:r>
+    </w:p>
+    <w:p>
+      <w:pPr>
+        <w:pStyle w:val="2"/>
+        <w:rPr>
+          <w:lang w:eastAsia="ru-RU"/>
+        </w:rPr>
+      </w:pPr>
+      <w:r>
+        <w:rPr>
+          <w:lang w:eastAsia="ru-RU"/>
+        </w:rPr>
+        <w:t xml:space="preserve">операторы </w:t>
+      </w:r>
+      <w:r>
+        <w:rPr>
+          <w:lang w:eastAsia="ru-RU"/>
+        </w:rPr>
+        <w:t>складов</w:t>
+      </w:r>
+      <w:r>
+        <w:rPr>
+          <w:lang w:eastAsia="ru-RU"/>
+        </w:rPr>
+        <w:t xml:space="preserve"> </w:t>
+      </w:r>
+      <w:r>
+        <w:rPr>
+          <w:lang w:eastAsia="ru-RU"/>
+        </w:rPr>
+        <w:t>(кладовщики), проводящие инвентаризацию и приёмку товаров, а также работающие со сборкой заказов</w:t>
+      </w:r>
+      <w:r>
+        <w:rPr>
+          <w:lang w:eastAsia="ru-RU"/>
+        </w:rPr>
+        <w:t>;</w:t>
+      </w:r>
+    </w:p>
+    <w:p>
+      <w:pPr>
+        <w:pStyle w:val="2"/>
+        <w:rPr>
+          <w:lang w:eastAsia="ru-RU"/>
+        </w:rPr>
+      </w:pPr>
+      <w:r>
+        <w:rPr>
+          <w:lang w:eastAsia="ru-RU"/>
+        </w:rPr>
+        <w:t>администраторы и менеджеры складов, осуществляющие контроль за исполнением работ на складе, распределение задач между сотрудниками и работу с заказами;</w:t>
+      </w:r>
+    </w:p>
+    <w:p>
+      <w:pPr>
+        <w:pStyle w:val="2"/>
+        <w:rPr>
+          <w:lang w:eastAsia="ru-RU"/>
+        </w:rPr>
+      </w:pPr>
+      <w:r>
+        <w:rPr>
+          <w:lang w:eastAsia="ru-RU"/>
+        </w:rPr>
+        <w:t>бухгалтерия, использующая данные о товарах для составления финансовой отчётности, а также данных о работе сотрудников для составления отчётов эффективности;</w:t>
+      </w:r>
+    </w:p>
+    <w:p>
+      <w:pPr>
+        <w:pStyle w:val="2"/>
+        <w:rPr>
+          <w:lang w:eastAsia="ru-RU"/>
+        </w:rPr>
+      </w:pPr>
+      <w:r>
+        <w:rPr>
+          <w:lang w:eastAsia="ru-RU"/>
+        </w:rPr>
+        <w:t>руководители и владельцы складов, заинтересованные в цифровизации работы и ускорении рабочих процессов внутри коллектива;</w:t>
+      </w:r>
+    </w:p>
+    <w:p>
+      <w:pPr>
+        <w:pStyle w:val="2"/>
+        <w:numPr>
+          <w:ilvl w:val="0"/>
+          <w:numId w:val="0"/>
+        </w:numPr>
+        <w:ind w:left="708"/>
+        <w:rPr>
+          <w:lang w:eastAsia="ru-RU"/>
+        </w:rPr>
+      </w:pPr>
+      <w:r>
+        <w:rPr>
+          <w:lang w:eastAsia="ru-RU"/>
+        </w:rPr>
+        <w:t>Основные стратегии использования включают в себя:</w:t>
+      </w:r>
+    </w:p>
+    <w:p>
+      <w:pPr>
+        <w:pStyle w:val="2"/>
+        <w:rPr>
+          <w:lang w:eastAsia="ru-RU"/>
+        </w:rPr>
+      </w:pPr>
+      <w:r>
+        <w:rPr>
+          <w:lang w:eastAsia="ru-RU"/>
+        </w:rPr>
+        <w:t xml:space="preserve">операторы </w:t>
+      </w:r>
+      <w:r>
+        <w:rPr>
+          <w:lang w:eastAsia="ru-RU"/>
+        </w:rPr>
+        <w:t>складов</w:t>
+      </w:r>
+      <w:r>
+        <w:rPr>
+          <w:lang w:eastAsia="ru-RU"/>
+        </w:rPr>
+        <w:t xml:space="preserve"> </w:t>
+      </w:r>
+      <w:r>
+        <w:rPr>
+          <w:lang w:eastAsia="ru-RU"/>
+        </w:rPr>
+        <w:t>(кладовщики)</w:t>
+      </w:r>
+      <w:r>
+        <w:rPr>
+          <w:lang w:eastAsia="ru-RU"/>
+        </w:rPr>
+        <w:t>:</w:t>
+      </w:r>
+      <w:r>
+        <w:rPr>
+          <w:lang w:eastAsia="ru-RU"/>
+        </w:rPr>
+        <w:t xml:space="preserve"> регистрирую поступающие на склад товары, осуществляют поиск товаров, отслеживание сроков годности товаров</w:t>
+      </w:r>
+      <w:r>
+        <w:rPr>
+          <w:lang w:eastAsia="ru-RU"/>
+        </w:rPr>
+        <w:t xml:space="preserve"> </w:t>
+      </w:r>
+      <w:r>
+        <w:rPr>
+          <w:lang w:eastAsia="ru-RU"/>
+        </w:rPr>
+        <w:t>(если таковые имеются), а также осуществляют сборку заказов по требованию</w:t>
+      </w:r>
+      <w:r>
+        <w:rPr>
+          <w:lang w:eastAsia="ru-RU"/>
+        </w:rPr>
+        <w:t>;</w:t>
+      </w:r>
+    </w:p>
+    <w:p>
+      <w:pPr>
+        <w:pStyle w:val="2"/>
+        <w:rPr>
+          <w:lang w:eastAsia="ru-RU"/>
+        </w:rPr>
+      </w:pPr>
+      <w:r>
+        <w:rPr>
+          <w:lang w:eastAsia="ru-RU"/>
+        </w:rPr>
+        <w:t>менеджеры складов: осуществляют распределение задач между операторами складов</w:t>
+      </w:r>
+      <w:r>
+        <w:rPr>
+          <w:lang w:eastAsia="ru-RU"/>
+        </w:rPr>
+        <w:t>, принимают, передают на сборку заказы и управляют ими, управляют правами доступа операторов к системе;</w:t>
+      </w:r>
+    </w:p>
+    <w:p>
+      <w:pPr>
+        <w:pStyle w:val="2"/>
+        <w:rPr>
+          <w:lang w:eastAsia="ru-RU"/>
+        </w:rPr>
+      </w:pPr>
+      <w:r>
+        <w:rPr>
+          <w:lang w:eastAsia="ru-RU"/>
+        </w:rPr>
+        <w:t>работники бухгалтерии: формируют финансовые отчёты на основе данных о товарах, а также отчёты по эффективности сотрудников на основе данных о их работе;</w:t>
+      </w:r>
+    </w:p>
+    <w:p>
+      <w:pPr>
+        <w:pStyle w:val="2"/>
+        <w:numPr>
+          <w:ilvl w:val="0"/>
+          <w:numId w:val="0"/>
+        </w:numPr>
+        <w:ind w:firstLine="709"/>
+        <w:rPr>
+          <w:lang w:eastAsia="ru-RU"/>
+        </w:rPr>
+      </w:pPr>
+    </w:p>
+    <w:p>
+      <w:pPr>
+        <w:pStyle w:val="2"/>
+        <w:numPr>
+          <w:ilvl w:val="0"/>
+          <w:numId w:val="0"/>
+        </w:numPr>
+        <w:ind w:firstLine="709"/>
+        <w:rPr>
+          <w:lang w:eastAsia="ru-RU"/>
+        </w:rPr>
+      </w:pPr>
+    </w:p>
+    <w:p>
+      <w:pPr>
+        <w:pStyle w:val="2"/>
+        <w:numPr>
+          <w:ilvl w:val="0"/>
+          <w:numId w:val="0"/>
+        </w:numPr>
+        <w:ind w:firstLine="709"/>
+        <w:rPr>
+          <w:lang w:eastAsia="ru-RU"/>
+        </w:rPr>
+      </w:pPr>
+    </w:p>
+    <w:p>
+      <w:pPr>
+        <w:pStyle w:val="2"/>
+        <w:numPr>
+          <w:ilvl w:val="0"/>
+          <w:numId w:val="0"/>
+        </w:numPr>
+        <w:ind w:firstLine="709"/>
+        <w:rPr>
+          <w:lang w:eastAsia="ru-RU"/>
+        </w:rPr>
+      </w:pPr>
+    </w:p>
+    <w:p>
+      <w:pPr>
+        <w:pStyle w:val="2"/>
+        <w:numPr>
+          <w:ilvl w:val="0"/>
+          <w:numId w:val="0"/>
+        </w:numPr>
+        <w:ind w:firstLine="709"/>
+        <w:rPr>
+          <w:lang w:eastAsia="ru-RU"/>
+        </w:rPr>
+      </w:pPr>
+    </w:p>
+    <w:p>
+      <w:pPr>
+        <w:pStyle w:val="2"/>
+        <w:numPr>
+          <w:ilvl w:val="0"/>
+          <w:numId w:val="0"/>
+        </w:numPr>
+        <w:ind w:firstLine="709"/>
+        <w:rPr>
+          <w:lang w:eastAsia="ru-RU"/>
+        </w:rPr>
+      </w:pPr>
+    </w:p>
+    <w:p>
+      <w:pPr>
+        <w:pStyle w:val="2"/>
+        <w:numPr>
+          <w:ilvl w:val="0"/>
+          <w:numId w:val="0"/>
+        </w:numPr>
+        <w:ind w:firstLine="709"/>
+        <w:rPr>
+          <w:lang w:eastAsia="ru-RU"/>
+        </w:rPr>
+      </w:pPr>
+    </w:p>
+    <w:p>
+      <w:pPr>
+        <w:pStyle w:val="2"/>
+        <w:numPr>
+          <w:ilvl w:val="0"/>
+          <w:numId w:val="0"/>
+        </w:numPr>
+        <w:ind w:firstLine="709"/>
+        <w:rPr>
+          <w:lang w:eastAsia="ru-RU"/>
+        </w:rPr>
+      </w:pPr>
+    </w:p>
+    <w:p>
+      <w:pPr>
+        <w:pStyle w:val="2"/>
+        <w:numPr>
+          <w:ilvl w:val="0"/>
+          <w:numId w:val="0"/>
+        </w:numPr>
+        <w:ind w:firstLine="709"/>
+        <w:rPr>
+          <w:lang w:eastAsia="ru-RU"/>
+        </w:rPr>
+      </w:pPr>
+    </w:p>
+    <w:p>
+      <w:pPr>
+        <w:pStyle w:val="2"/>
+        <w:numPr>
+          <w:ilvl w:val="0"/>
+          <w:numId w:val="0"/>
+        </w:numPr>
+        <w:ind w:firstLine="709"/>
+        <w:rPr>
+          <w:lang w:eastAsia="ru-RU"/>
+        </w:rPr>
+      </w:pPr>
+    </w:p>
+    <w:p>
+      <w:pPr>
+        <w:pStyle w:val="2"/>
+        <w:numPr>
+          <w:ilvl w:val="0"/>
+          <w:numId w:val="0"/>
+        </w:numPr>
+        <w:ind w:firstLine="709"/>
+        <w:rPr>
+          <w:lang w:eastAsia="ru-RU"/>
+        </w:rPr>
+      </w:pPr>
+    </w:p>
+    <w:p>
+      <w:pPr>
+        <w:pStyle w:val="1"/>
+        <w:numPr>
+          <w:ilvl w:val="0"/>
+          <w:numId w:val="6"/>
+        </w:numPr>
+        <w:spacing w:after="240"/>
+        <w:ind w:left="0" w:firstLine="709"/>
+        <w:jc w:val="both"/>
         <w:rPr>
           <w:rFonts w:ascii="Times New Roman" w:hAnsi="Times New Roman" w:cs="Times New Roman"/>
           <w:b/>
@@ -1445,10 +1153,8 @@
           <w:color w:val="auto"/>
           <w:sz w:val="28"/>
           <w:szCs w:val="28"/>
-          <w:lang w:val="en-US"/>
-        </w:rPr>
-        <w:t>UML</w:t>
-      </w:r>
+        </w:rPr>
+      </w:pPr>
       <w:r>
         <w:rPr>
           <w:rFonts w:ascii="Times New Roman" w:hAnsi="Times New Roman" w:cs="Times New Roman"/>
@@ -1457,8 +1163,10 @@
           <w:color w:val="auto"/>
           <w:sz w:val="28"/>
           <w:szCs w:val="28"/>
-        </w:rPr>
-        <w:t xml:space="preserve"> </w:t>
+          <w:lang w:val="en-US"/>
+        </w:rPr>
+        <w:lastRenderedPageBreak/>
+        <w:t>UML</w:t>
       </w:r>
       <w:r>
         <w:rPr>
@@ -1469,23 +1177,35 @@
           <w:sz w:val="28"/>
           <w:szCs w:val="28"/>
         </w:rPr>
-        <w:t>диаграмм для каждой роли приложения</w:t>
-      </w:r>
-    </w:p>
-    <w:p>
-      <w:pPr>
-        <w:ind w:left="360" w:firstLine="348"/>
-        <w:rPr>
-          <w:sz w:val="28"/>
-          <w:szCs w:val="28"/>
-        </w:rPr>
-      </w:pPr>
-      <w:r>
-        <w:rPr>
-          <w:sz w:val="28"/>
-          <w:szCs w:val="28"/>
-        </w:rPr>
-        <w:t xml:space="preserve">Далее после определения ролей пользователей необходимо определить функционал приложения и на основе этого составить </w:t>
+        <w:t>-</w:t>
+      </w:r>
+      <w:r>
+        <w:rPr>
+          <w:rFonts w:ascii="Times New Roman" w:hAnsi="Times New Roman" w:cs="Times New Roman"/>
+          <w:b/>
+          <w:bCs/>
+          <w:color w:val="auto"/>
+          <w:sz w:val="28"/>
+          <w:szCs w:val="28"/>
+        </w:rPr>
+        <w:t>диаграммы для ролей приложения</w:t>
+      </w:r>
+    </w:p>
+    <w:p>
+      <w:pPr>
+        <w:ind w:firstLine="708"/>
+        <w:jc w:val="both"/>
+        <w:rPr>
+          <w:sz w:val="28"/>
+          <w:szCs w:val="28"/>
+        </w:rPr>
+      </w:pPr>
+      <w:r>
+        <w:rPr>
+          <w:sz w:val="28"/>
+          <w:szCs w:val="28"/>
+        </w:rPr>
+        <w:t xml:space="preserve">На рисунке 3.1 представлена </w:t>
       </w:r>
       <w:r>
         <w:rPr>
@@ -1500,30 +1220,31 @@
           <w:sz w:val="28"/>
           <w:szCs w:val="28"/>
         </w:rPr>
-        <w:t xml:space="preserve"> </w:t>
-      </w:r>
-      <w:r>
-        <w:rPr>
-          <w:sz w:val="28"/>
-          <w:szCs w:val="28"/>
-        </w:rPr>
-        <w:t xml:space="preserve">диаграмму для всех ролей пользователей приложения. </w:t>
-      </w:r>
-    </w:p>
-    <w:p>
-      <w:pPr>
-        <w:ind w:left="360" w:firstLine="348"/>
-        <w:rPr>
-          <w:sz w:val="28"/>
-          <w:szCs w:val="28"/>
-        </w:rPr>
-      </w:pPr>
-      <w:r>
-        <w:rPr>
-          <w:sz w:val="28"/>
-          <w:szCs w:val="28"/>
-        </w:rPr>
-        <w:t>Данная диаграмма представлена на рисунке 2.1.</w:t>
+        <w:t>-</w:t>
+      </w:r>
+      <w:r>
+        <w:rPr>
+          <w:sz w:val="28"/>
+          <w:szCs w:val="28"/>
+        </w:rPr>
+        <w:t>диаграмма, отображающая функционал</w:t>
+      </w:r>
+    </w:p>
+    <w:p>
+      <w:pPr>
+        <w:ind w:left="708"/>
+        <w:jc w:val="both"/>
+        <w:rPr>
+          <w:sz w:val="28"/>
+          <w:szCs w:val="28"/>
+        </w:rPr>
+      </w:pPr>
+      <w:r>
+        <w:rPr>
+          <w:sz w:val="28"/>
+          <w:szCs w:val="28"/>
+        </w:rPr>
+        <w:t>для каждой из ролей данного интернет-приложения.</w:t>
       </w:r>
     </w:p>
     <w:p>
@@ -1533,17 +1254,20 @@
         <w:rPr>
           <w:sz w:val="28"/>
           <w:szCs w:val="28"/>
-        </w:rPr>
-      </w:pPr>
-      <w:r>
-        <w:rPr>
-          <w:noProof/>
+          <w:lang w:val="en-US"/>
+        </w:rPr>
+      </w:pPr>
+      <w:r>
+        <w:rPr>
+          <w:sz w:val="28"/>
+          <w:szCs w:val="28"/>
+          <w:lang w:val="en-US"/>
         </w:rPr>
         <w:drawing>
-          <wp:inline distT="0" distB="0" distL="0" distR="0" wp14:anchorId="10FB4CC8" wp14:editId="00266736">
-            <wp:extent cx="6372225" cy="5076825"/>
-            <wp:effectExtent l="0" t="0" r="9525" b="9525"/>
-            <wp:docPr id="2" name="Рисунок 2"/>
+          <wp:inline distT="0" distB="0" distL="0" distR="0" wp14:anchorId="440F60F5" wp14:editId="50DEAF07">
+            <wp:extent cx="6372225" cy="5558155"/>
+            <wp:effectExtent l="0" t="0" r="9525" b="4445"/>
+            <wp:docPr id="1" name="Рисунок 1"/>
             <wp:cNvGraphicFramePr>
               <a:graphicFrameLocks xmlns:a="http://schemas.openxmlformats.org/drawingml/2006/main" noChangeAspect="1"/>
             </wp:cNvGraphicFramePr>
@@ -1551,36 +1275,23 @@
               <a:graphicData uri="http://schemas.openxmlformats.org/drawingml/2006/picture">
                 <pic:pic xmlns:pic="http://schemas.openxmlformats.org/drawingml/2006/picture">
                   <pic:nvPicPr>
-                    <pic:cNvPr id="0" name="Picture 3"/>
-                    <pic:cNvPicPr>
-                      <a:picLocks noChangeAspect="1" noChangeArrowheads="1"/>
-                    </pic:cNvPicPr>
+                    <pic:cNvPr id="1" name=""/>
+                    <pic:cNvPicPr/>
                   </pic:nvPicPr>
                   <pic:blipFill>
-                    <a:blip r:embed="rId5">
-                      <a:extLst>
-                        <a:ext uri="{28A0092B-C50C-407E-A947-70E740481C1C}">
-                          <a14:useLocalDpi xmlns:a14="http://schemas.microsoft.com/office/drawing/2010/main" val="0"/>
-                        </a:ext>
-                      </a:extLst>
-                    </a:blip>
-                    <a:srcRect/>
+                    <a:blip r:embed="rId8"/>
                     <a:stretch>
                       <a:fillRect/>
                     </a:stretch>
                   </pic:blipFill>
-                  <pic:spPr bwMode="auto">
+                  <pic:spPr>
                     <a:xfrm>
                       <a:off x="0" y="0"/>
-                      <a:ext cx="6372225" cy="5076825"/>
+                      <a:ext cx="6372225" cy="5558155"/>
                     </a:xfrm>
                     <a:prstGeom prst="rect">
                       <a:avLst/>
                     </a:prstGeom>
-                    <a:noFill/>
-                    <a:ln>
-                      <a:noFill/>
-                    </a:ln>
                   </pic:spPr>
                 </pic:pic>
               </a:graphicData>
@@ -1591,7 +1302,6 @@
     </w:p>
     <w:p>
       <w:pPr>
-        <w:spacing w:after="240"/>
         <w:jc w:val="center"/>
         <w:rPr>
           <w:sz w:val="28"/>
@@ -1603,7 +1313,7 @@
           <w:sz w:val="28"/>
           <w:szCs w:val="28"/>
         </w:rPr>
-        <w:t xml:space="preserve">Рисунок 2.1 – </w:t>
+        <w:t xml:space="preserve">Рисунок 3.1 – </w:t>
       </w:r>
       <w:r>
         <w:rPr>
@@ -1618,7 +1328,59 @@
           <w:sz w:val="28"/>
           <w:szCs w:val="28"/>
         </w:rPr>
-        <w:t>-диаграмма для всех ролей пользователей</w:t>
+        <w:t>-</w:t>
+      </w:r>
+      <w:r>
+        <w:rPr>
+          <w:sz w:val="28"/>
+          <w:szCs w:val="28"/>
+        </w:rPr>
+        <w:t>диаграмма для роле</w:t>
+      </w:r>
+      <w:r>
+        <w:rPr>
+          <w:sz w:val="28"/>
+          <w:szCs w:val="28"/>
+          <w:lang w:val="be-BY"/>
+        </w:rPr>
+        <w:t>й</w:t>
+      </w:r>
+      <w:r>
+        <w:rPr>
+          <w:sz w:val="28"/>
+          <w:szCs w:val="28"/>
+        </w:rPr>
+        <w:t xml:space="preserve"> приложения</w:t>
+      </w:r>
+    </w:p>
+    <w:p>
+      <w:pPr>
+        <w:ind w:firstLine="709"/>
+        <w:jc w:val="both"/>
+        <w:rPr>
+          <w:color w:val="000000"/>
+          <w:sz w:val="28"/>
+          <w:szCs w:val="28"/>
+        </w:rPr>
+      </w:pPr>
+    </w:p>
+    <w:p>
+      <w:pPr>
+        <w:ind w:firstLine="709"/>
+        <w:jc w:val="both"/>
+        <w:rPr>
+          <w:color w:val="000000"/>
+          <w:sz w:val="28"/>
+          <w:szCs w:val="28"/>
+        </w:rPr>
+      </w:pPr>
+      <w:r>
+        <w:rPr>
+          <w:color w:val="000000"/>
+          <w:sz w:val="28"/>
+          <w:szCs w:val="28"/>
+        </w:rPr>
+        <w:br w:type="page"/>
       </w:r>
     </w:p>
     <w:p>
@@ -1628,7 +1390,8 @@
           <w:ilvl w:val="0"/>
           <w:numId w:val="6"/>
         </w:numPr>
-        <w:spacing w:after="360"/>
+        <w:spacing w:after="240"/>
+        <w:ind w:left="0" w:firstLine="709"/>
         <w:jc w:val="both"/>
         <w:rPr>
           <w:rFonts w:ascii="Times New Roman" w:hAnsi="Times New Roman" w:cs="Times New Roman"/>
@@ -1647,9 +1410,10 @@
           <w:color w:val="auto"/>
           <w:sz w:val="28"/>
           <w:szCs w:val="28"/>
+          <w:lang w:val="en-US"/>
         </w:rPr>
         <w:lastRenderedPageBreak/>
-        <w:t>Р</w:t>
+        <w:t>UML</w:t>
       </w:r>
       <w:r>
         <w:rPr>
@@ -1660,12 +1424,23 @@
           <w:sz w:val="28"/>
           <w:szCs w:val="28"/>
         </w:rPr>
-        <w:t>азработка основных сущностей, их атрибутов и связей между ними</w:t>
-      </w:r>
-    </w:p>
-    <w:p>
-      <w:pPr>
-        <w:ind w:left="708" w:firstLine="708"/>
+        <w:t>-</w:t>
+      </w:r>
+      <w:r>
+        <w:rPr>
+          <w:rFonts w:ascii="Times New Roman" w:hAnsi="Times New Roman" w:cs="Times New Roman"/>
+          <w:b/>
+          <w:bCs/>
+          <w:color w:val="auto"/>
+          <w:sz w:val="28"/>
+          <w:szCs w:val="28"/>
+        </w:rPr>
+        <w:t>диаграммы для ролей приложения</w:t>
+      </w:r>
+    </w:p>
+    <w:p>
+      <w:pPr>
+        <w:ind w:firstLine="708"/>
         <w:jc w:val="both"/>
         <w:rPr>
           <w:sz w:val="28"/>
@@ -1677,90 +1452,1107 @@
           <w:sz w:val="28"/>
           <w:szCs w:val="28"/>
         </w:rPr>
-        <w:t>На данном этапе после описания ролей и их функционала необходимо определить основные сущности, описывающие предметную область, после чего определить и уточнить атрибуты этих сущностей и установить необходимые связи между ними</w:t>
-      </w:r>
-      <w:r>
-        <w:rPr>
-          <w:sz w:val="28"/>
-          <w:szCs w:val="28"/>
-        </w:rPr>
-        <w:t xml:space="preserve">. </w:t>
-      </w:r>
-    </w:p>
-    <w:p>
-      <w:pPr>
-        <w:ind w:left="708" w:firstLine="708"/>
+        <w:t xml:space="preserve">Для начала опишем сущность </w:t>
+      </w:r>
+      <w:r>
+        <w:rPr>
+          <w:sz w:val="28"/>
+          <w:szCs w:val="28"/>
+          <w:lang w:val="en-US"/>
+        </w:rPr>
+        <w:t>Products</w:t>
+      </w:r>
+      <w:r>
+        <w:rPr>
+          <w:sz w:val="28"/>
+          <w:szCs w:val="28"/>
+        </w:rPr>
+        <w:t xml:space="preserve">, в которой будут описываться товары, поступающие или находящиеся на складе. В таблице 4.1 представлена информация о сущности </w:t>
+      </w:r>
+      <w:r>
+        <w:rPr>
+          <w:sz w:val="28"/>
+          <w:szCs w:val="28"/>
+          <w:lang w:val="en-US"/>
+        </w:rPr>
+        <w:t>Products</w:t>
+      </w:r>
+      <w:r>
+        <w:rPr>
+          <w:sz w:val="28"/>
+          <w:szCs w:val="28"/>
+        </w:rPr>
+        <w:t>.</w:t>
+      </w:r>
+    </w:p>
+    <w:p>
+      <w:pPr>
+        <w:spacing w:before="280"/>
         <w:jc w:val="both"/>
         <w:rPr>
           <w:sz w:val="28"/>
           <w:szCs w:val="28"/>
-        </w:rPr>
-      </w:pPr>
-      <w:r>
-        <w:rPr>
-          <w:sz w:val="28"/>
-          <w:szCs w:val="28"/>
-        </w:rPr>
-        <w:t>Результатом данной работы и последующего преобразования сущностей в таблицы базы данных согласно выбранной модели, является логическая схема базы данных, которая представлена на рисунке 3.1.</w:t>
-      </w:r>
-    </w:p>
-    <w:p>
-      <w:pPr>
+          <w:lang w:val="en-US"/>
+        </w:rPr>
+      </w:pPr>
+      <w:r>
+        <w:rPr>
+          <w:sz w:val="28"/>
+          <w:szCs w:val="28"/>
+        </w:rPr>
+        <w:t>Таблица 4.1 –</w:t>
+      </w:r>
+      <w:r>
+        <w:rPr>
+          <w:sz w:val="28"/>
+          <w:szCs w:val="28"/>
+          <w:lang w:val="en-US"/>
+        </w:rPr>
+        <w:t xml:space="preserve"> </w:t>
+      </w:r>
+      <w:r>
+        <w:rPr>
+          <w:sz w:val="28"/>
+          <w:szCs w:val="28"/>
+        </w:rPr>
+        <w:t xml:space="preserve">сущность </w:t>
+      </w:r>
+      <w:r>
+        <w:rPr>
+          <w:sz w:val="28"/>
+          <w:szCs w:val="28"/>
+          <w:lang w:val="en-US"/>
+        </w:rPr>
+        <w:t>Products</w:t>
+      </w:r>
+    </w:p>
+    <w:tbl>
+      <w:tblPr>
+        <w:tblStyle w:val="a4"/>
+        <w:tblW w:w="0" w:type="auto"/>
+        <w:tblLook w:val="04A0" w:firstRow="1" w:lastRow="0" w:firstColumn="1" w:lastColumn="0" w:noHBand="0" w:noVBand="1"/>
+      </w:tblPr>
+      <w:tblGrid>
+        <w:gridCol w:w="1980"/>
+        <w:gridCol w:w="8045"/>
+      </w:tblGrid>
+      <w:tr>
+        <w:tc>
+          <w:tcPr>
+            <w:tcW w:w="1980" w:type="dxa"/>
+          </w:tcPr>
+          <w:p>
+            <w:pPr>
+              <w:jc w:val="both"/>
+              <w:rPr>
+                <w:sz w:val="28"/>
+                <w:szCs w:val="28"/>
+              </w:rPr>
+            </w:pPr>
+            <w:r>
+              <w:rPr>
+                <w:sz w:val="28"/>
+                <w:szCs w:val="28"/>
+              </w:rPr>
+              <w:t xml:space="preserve">Атрибут </w:t>
+            </w:r>
+          </w:p>
+        </w:tc>
+        <w:tc>
+          <w:tcPr>
+            <w:tcW w:w="8045" w:type="dxa"/>
+          </w:tcPr>
+          <w:p>
+            <w:pPr>
+              <w:jc w:val="both"/>
+              <w:rPr>
+                <w:sz w:val="28"/>
+                <w:szCs w:val="28"/>
+              </w:rPr>
+            </w:pPr>
+            <w:r>
+              <w:rPr>
+                <w:sz w:val="28"/>
+                <w:szCs w:val="28"/>
+              </w:rPr>
+              <w:t>Назначение</w:t>
+            </w:r>
+          </w:p>
+        </w:tc>
+      </w:tr>
+      <w:tr>
+        <w:tc>
+          <w:tcPr>
+            <w:tcW w:w="1980" w:type="dxa"/>
+          </w:tcPr>
+          <w:p>
+            <w:pPr>
+              <w:jc w:val="both"/>
+              <w:rPr>
+                <w:sz w:val="28"/>
+                <w:szCs w:val="28"/>
+                <w:lang w:val="en-US"/>
+              </w:rPr>
+            </w:pPr>
+            <w:proofErr w:type="spellStart"/>
+            <w:r>
+              <w:rPr>
+                <w:sz w:val="28"/>
+                <w:szCs w:val="28"/>
+                <w:lang w:val="en-US"/>
+              </w:rPr>
+              <w:t>Product_ID</w:t>
+            </w:r>
+            <w:proofErr w:type="spellEnd"/>
+          </w:p>
+        </w:tc>
+        <w:tc>
+          <w:tcPr>
+            <w:tcW w:w="8045" w:type="dxa"/>
+          </w:tcPr>
+          <w:p>
+            <w:pPr>
+              <w:jc w:val="both"/>
+              <w:rPr>
+                <w:sz w:val="28"/>
+                <w:szCs w:val="28"/>
+              </w:rPr>
+            </w:pPr>
+            <w:r>
+              <w:rPr>
+                <w:sz w:val="28"/>
+                <w:szCs w:val="28"/>
+              </w:rPr>
+              <w:t>Уникальный код товара</w:t>
+            </w:r>
+          </w:p>
+        </w:tc>
+      </w:tr>
+      <w:tr>
+        <w:tc>
+          <w:tcPr>
+            <w:tcW w:w="1980" w:type="dxa"/>
+          </w:tcPr>
+          <w:p>
+            <w:pPr>
+              <w:jc w:val="both"/>
+              <w:rPr>
+                <w:sz w:val="28"/>
+                <w:szCs w:val="28"/>
+                <w:lang w:val="en-US"/>
+              </w:rPr>
+            </w:pPr>
+            <w:proofErr w:type="spellStart"/>
+            <w:r>
+              <w:rPr>
+                <w:sz w:val="28"/>
+                <w:szCs w:val="28"/>
+                <w:lang w:val="en-US"/>
+              </w:rPr>
+              <w:t>Stock_ID</w:t>
+            </w:r>
+            <w:proofErr w:type="spellEnd"/>
+          </w:p>
+        </w:tc>
+        <w:tc>
+          <w:tcPr>
+            <w:tcW w:w="8045" w:type="dxa"/>
+          </w:tcPr>
+          <w:p>
+            <w:pPr>
+              <w:jc w:val="both"/>
+              <w:rPr>
+                <w:sz w:val="28"/>
+                <w:szCs w:val="28"/>
+                <w:lang w:val="en-US"/>
+              </w:rPr>
+            </w:pPr>
+            <w:r>
+              <w:rPr>
+                <w:sz w:val="28"/>
+                <w:szCs w:val="28"/>
+              </w:rPr>
+              <w:t xml:space="preserve">Связь с сущностью </w:t>
+            </w:r>
+            <w:r>
+              <w:rPr>
+                <w:sz w:val="28"/>
+                <w:szCs w:val="28"/>
+                <w:lang w:val="en-US"/>
+              </w:rPr>
+              <w:t>Stocks</w:t>
+            </w:r>
+          </w:p>
+        </w:tc>
+      </w:tr>
+      <w:tr>
+        <w:tc>
+          <w:tcPr>
+            <w:tcW w:w="1980" w:type="dxa"/>
+          </w:tcPr>
+          <w:p>
+            <w:pPr>
+              <w:jc w:val="both"/>
+              <w:rPr>
+                <w:sz w:val="28"/>
+                <w:szCs w:val="28"/>
+              </w:rPr>
+            </w:pPr>
+            <w:r>
+              <w:rPr>
+                <w:sz w:val="28"/>
+                <w:szCs w:val="28"/>
+                <w:lang w:val="en-US"/>
+              </w:rPr>
+              <w:t>Name</w:t>
+            </w:r>
+          </w:p>
+        </w:tc>
+        <w:tc>
+          <w:tcPr>
+            <w:tcW w:w="8045" w:type="dxa"/>
+          </w:tcPr>
+          <w:p>
+            <w:pPr>
+              <w:jc w:val="both"/>
+              <w:rPr>
+                <w:sz w:val="28"/>
+                <w:szCs w:val="28"/>
+              </w:rPr>
+            </w:pPr>
+            <w:r>
+              <w:rPr>
+                <w:sz w:val="28"/>
+                <w:szCs w:val="28"/>
+              </w:rPr>
+              <w:t>Наименование товара</w:t>
+            </w:r>
+          </w:p>
+        </w:tc>
+      </w:tr>
+      <w:tr>
+        <w:tc>
+          <w:tcPr>
+            <w:tcW w:w="1980" w:type="dxa"/>
+          </w:tcPr>
+          <w:p>
+            <w:pPr>
+              <w:jc w:val="both"/>
+              <w:rPr>
+                <w:sz w:val="28"/>
+                <w:szCs w:val="28"/>
+                <w:lang w:val="en-US"/>
+              </w:rPr>
+            </w:pPr>
+            <w:r>
+              <w:rPr>
+                <w:sz w:val="28"/>
+                <w:szCs w:val="28"/>
+                <w:lang w:val="en-US"/>
+              </w:rPr>
+              <w:t>Price</w:t>
+            </w:r>
+          </w:p>
+        </w:tc>
+        <w:tc>
+          <w:tcPr>
+            <w:tcW w:w="8045" w:type="dxa"/>
+          </w:tcPr>
+          <w:p>
+            <w:pPr>
+              <w:jc w:val="both"/>
+              <w:rPr>
+                <w:sz w:val="28"/>
+                <w:szCs w:val="28"/>
+              </w:rPr>
+            </w:pPr>
+            <w:r>
+              <w:rPr>
+                <w:sz w:val="28"/>
+                <w:szCs w:val="28"/>
+              </w:rPr>
+              <w:t>Цена товара</w:t>
+            </w:r>
+          </w:p>
+        </w:tc>
+      </w:tr>
+      <w:tr>
+        <w:tc>
+          <w:tcPr>
+            <w:tcW w:w="1980" w:type="dxa"/>
+          </w:tcPr>
+          <w:p>
+            <w:pPr>
+              <w:jc w:val="both"/>
+              <w:rPr>
+                <w:sz w:val="28"/>
+                <w:szCs w:val="28"/>
+                <w:lang w:val="en-US"/>
+              </w:rPr>
+            </w:pPr>
+            <w:r>
+              <w:rPr>
+                <w:sz w:val="28"/>
+                <w:szCs w:val="28"/>
+                <w:lang w:val="en-US"/>
+              </w:rPr>
+              <w:t>Quantity</w:t>
+            </w:r>
+          </w:p>
+        </w:tc>
+        <w:tc>
+          <w:tcPr>
+            <w:tcW w:w="8045" w:type="dxa"/>
+          </w:tcPr>
+          <w:p>
+            <w:pPr>
+              <w:jc w:val="both"/>
+              <w:rPr>
+                <w:sz w:val="28"/>
+                <w:szCs w:val="28"/>
+              </w:rPr>
+            </w:pPr>
+            <w:r>
+              <w:rPr>
+                <w:sz w:val="28"/>
+                <w:szCs w:val="28"/>
+              </w:rPr>
+              <w:t>Количество товара</w:t>
+            </w:r>
+          </w:p>
+        </w:tc>
+      </w:tr>
+    </w:tbl>
+    <w:p>
+      <w:pPr>
+        <w:spacing w:before="280" w:after="280"/>
+        <w:ind w:firstLine="708"/>
         <w:jc w:val="both"/>
         <w:rPr>
           <w:sz w:val="28"/>
           <w:szCs w:val="28"/>
         </w:rPr>
       </w:pPr>
-    </w:p>
-    <w:p>
-      <w:pPr>
-        <w:spacing w:after="240"/>
+      <w:r>
+        <w:rPr>
+          <w:sz w:val="28"/>
+          <w:szCs w:val="28"/>
+        </w:rPr>
+        <w:t xml:space="preserve">Далее опишем сущность </w:t>
+      </w:r>
+      <w:r>
+        <w:rPr>
+          <w:sz w:val="28"/>
+          <w:szCs w:val="28"/>
+          <w:lang w:val="en-US"/>
+        </w:rPr>
+        <w:t>User</w:t>
+      </w:r>
+      <w:r>
+        <w:rPr>
+          <w:sz w:val="28"/>
+          <w:szCs w:val="28"/>
+          <w:lang w:val="en-US"/>
+        </w:rPr>
+        <w:t>s</w:t>
+      </w:r>
+      <w:r>
+        <w:rPr>
+          <w:sz w:val="28"/>
+          <w:szCs w:val="28"/>
+        </w:rPr>
+        <w:t xml:space="preserve">, которая представляет собой информацию о пользователе системы: операторе, менеджере, бухгалтере и администраторе. Информация о сущности </w:t>
+      </w:r>
+      <w:r>
+        <w:rPr>
+          <w:sz w:val="28"/>
+          <w:szCs w:val="28"/>
+          <w:lang w:val="en-US"/>
+        </w:rPr>
+        <w:t>Users</w:t>
+      </w:r>
+      <w:r>
+        <w:rPr>
+          <w:sz w:val="28"/>
+          <w:szCs w:val="28"/>
+        </w:rPr>
+        <w:t xml:space="preserve"> </w:t>
+      </w:r>
+      <w:r>
+        <w:rPr>
+          <w:sz w:val="28"/>
+          <w:szCs w:val="28"/>
+        </w:rPr>
+        <w:t>представлена в таблице 4.2.</w:t>
+      </w:r>
+    </w:p>
+    <w:p>
+      <w:pPr>
         <w:jc w:val="both"/>
         <w:rPr>
           <w:sz w:val="28"/>
           <w:szCs w:val="28"/>
-        </w:rPr>
-      </w:pPr>
-    </w:p>
-    <w:p>
-      <w:pPr>
-        <w:ind w:left="708"/>
-        <w:rPr>
-          <w:sz w:val="28"/>
-          <w:szCs w:val="28"/>
-        </w:rPr>
-      </w:pPr>
-    </w:p>
-    <w:p>
-      <w:pPr>
+          <w:lang w:val="en-US"/>
+        </w:rPr>
+      </w:pPr>
+      <w:r>
+        <w:rPr>
+          <w:sz w:val="28"/>
+          <w:szCs w:val="28"/>
+        </w:rPr>
+        <w:t xml:space="preserve">Таблица 4.2 – сущность </w:t>
+      </w:r>
+      <w:r>
+        <w:rPr>
+          <w:sz w:val="28"/>
+          <w:szCs w:val="28"/>
+          <w:lang w:val="en-US"/>
+        </w:rPr>
+        <w:t>Users</w:t>
+      </w:r>
+    </w:p>
+    <w:tbl>
+      <w:tblPr>
+        <w:tblStyle w:val="a4"/>
+        <w:tblW w:w="0" w:type="auto"/>
+        <w:tblLook w:val="04A0" w:firstRow="1" w:lastRow="0" w:firstColumn="1" w:lastColumn="0" w:noHBand="0" w:noVBand="1"/>
+      </w:tblPr>
+      <w:tblGrid>
+        <w:gridCol w:w="1980"/>
+        <w:gridCol w:w="8045"/>
+      </w:tblGrid>
+      <w:tr>
+        <w:tc>
+          <w:tcPr>
+            <w:tcW w:w="1980" w:type="dxa"/>
+          </w:tcPr>
+          <w:p>
+            <w:pPr>
+              <w:jc w:val="both"/>
+              <w:rPr>
+                <w:sz w:val="28"/>
+                <w:szCs w:val="28"/>
+              </w:rPr>
+            </w:pPr>
+            <w:r>
+              <w:rPr>
+                <w:sz w:val="28"/>
+                <w:szCs w:val="28"/>
+              </w:rPr>
+              <w:t>Атрибут</w:t>
+            </w:r>
+          </w:p>
+        </w:tc>
+        <w:tc>
+          <w:tcPr>
+            <w:tcW w:w="8045" w:type="dxa"/>
+          </w:tcPr>
+          <w:p>
+            <w:pPr>
+              <w:jc w:val="both"/>
+              <w:rPr>
+                <w:sz w:val="28"/>
+                <w:szCs w:val="28"/>
+              </w:rPr>
+            </w:pPr>
+            <w:r>
+              <w:rPr>
+                <w:sz w:val="28"/>
+                <w:szCs w:val="28"/>
+              </w:rPr>
+              <w:t>Назначение</w:t>
+            </w:r>
+          </w:p>
+        </w:tc>
+      </w:tr>
+      <w:tr>
+        <w:tc>
+          <w:tcPr>
+            <w:tcW w:w="1980" w:type="dxa"/>
+          </w:tcPr>
+          <w:p>
+            <w:pPr>
+              <w:jc w:val="both"/>
+              <w:rPr>
+                <w:sz w:val="28"/>
+                <w:szCs w:val="28"/>
+                <w:lang w:val="en-US"/>
+              </w:rPr>
+            </w:pPr>
+            <w:proofErr w:type="spellStart"/>
+            <w:r>
+              <w:rPr>
+                <w:sz w:val="28"/>
+                <w:szCs w:val="28"/>
+                <w:lang w:val="en-US"/>
+              </w:rPr>
+              <w:t>User_ID</w:t>
+            </w:r>
+            <w:proofErr w:type="spellEnd"/>
+          </w:p>
+        </w:tc>
+        <w:tc>
+          <w:tcPr>
+            <w:tcW w:w="8045" w:type="dxa"/>
+          </w:tcPr>
+          <w:p>
+            <w:pPr>
+              <w:jc w:val="both"/>
+              <w:rPr>
+                <w:sz w:val="28"/>
+                <w:szCs w:val="28"/>
+              </w:rPr>
+            </w:pPr>
+            <w:r>
+              <w:rPr>
+                <w:sz w:val="28"/>
+                <w:szCs w:val="28"/>
+              </w:rPr>
+              <w:t>Уникальный код пользователя</w:t>
+            </w:r>
+          </w:p>
+        </w:tc>
+      </w:tr>
+      <w:tr>
+        <w:tc>
+          <w:tcPr>
+            <w:tcW w:w="1980" w:type="dxa"/>
+          </w:tcPr>
+          <w:p>
+            <w:pPr>
+              <w:jc w:val="both"/>
+              <w:rPr>
+                <w:sz w:val="28"/>
+                <w:szCs w:val="28"/>
+                <w:lang w:val="en-US"/>
+              </w:rPr>
+            </w:pPr>
+            <w:r>
+              <w:rPr>
+                <w:sz w:val="28"/>
+                <w:szCs w:val="28"/>
+                <w:lang w:val="en-US"/>
+              </w:rPr>
+              <w:t>Role</w:t>
+            </w:r>
+          </w:p>
+        </w:tc>
+        <w:tc>
+          <w:tcPr>
+            <w:tcW w:w="8045" w:type="dxa"/>
+          </w:tcPr>
+          <w:p>
+            <w:pPr>
+              <w:jc w:val="both"/>
+              <w:rPr>
+                <w:sz w:val="28"/>
+                <w:szCs w:val="28"/>
+              </w:rPr>
+            </w:pPr>
+            <w:r>
+              <w:rPr>
+                <w:sz w:val="28"/>
+                <w:szCs w:val="28"/>
+              </w:rPr>
+              <w:t>Роль пользователя</w:t>
+            </w:r>
+          </w:p>
+        </w:tc>
+      </w:tr>
+      <w:tr>
+        <w:tc>
+          <w:tcPr>
+            <w:tcW w:w="1980" w:type="dxa"/>
+          </w:tcPr>
+          <w:p>
+            <w:pPr>
+              <w:jc w:val="both"/>
+              <w:rPr>
+                <w:sz w:val="28"/>
+                <w:szCs w:val="28"/>
+                <w:lang w:val="en-US"/>
+              </w:rPr>
+            </w:pPr>
+            <w:r>
+              <w:rPr>
+                <w:sz w:val="28"/>
+                <w:szCs w:val="28"/>
+                <w:lang w:val="en-US"/>
+              </w:rPr>
+              <w:t>Email</w:t>
+            </w:r>
+          </w:p>
+        </w:tc>
+        <w:tc>
+          <w:tcPr>
+            <w:tcW w:w="8045" w:type="dxa"/>
+          </w:tcPr>
+          <w:p>
+            <w:pPr>
+              <w:jc w:val="both"/>
+              <w:rPr>
+                <w:sz w:val="28"/>
+                <w:szCs w:val="28"/>
+              </w:rPr>
+            </w:pPr>
+            <w:r>
+              <w:rPr>
+                <w:sz w:val="28"/>
+                <w:szCs w:val="28"/>
+              </w:rPr>
+              <w:t>Адрес электронной почты(логин) пользователя</w:t>
+            </w:r>
+          </w:p>
+        </w:tc>
+      </w:tr>
+      <w:tr>
+        <w:tc>
+          <w:tcPr>
+            <w:tcW w:w="1980" w:type="dxa"/>
+          </w:tcPr>
+          <w:p>
+            <w:pPr>
+              <w:jc w:val="both"/>
+              <w:rPr>
+                <w:sz w:val="28"/>
+                <w:szCs w:val="28"/>
+                <w:lang w:val="en-US"/>
+              </w:rPr>
+            </w:pPr>
+            <w:r>
+              <w:rPr>
+                <w:sz w:val="28"/>
+                <w:szCs w:val="28"/>
+                <w:lang w:val="en-US"/>
+              </w:rPr>
+              <w:t>Password</w:t>
+            </w:r>
+          </w:p>
+        </w:tc>
+        <w:tc>
+          <w:tcPr>
+            <w:tcW w:w="8045" w:type="dxa"/>
+          </w:tcPr>
+          <w:p>
+            <w:pPr>
+              <w:jc w:val="both"/>
+              <w:rPr>
+                <w:sz w:val="28"/>
+                <w:szCs w:val="28"/>
+              </w:rPr>
+            </w:pPr>
+            <w:r>
+              <w:rPr>
+                <w:sz w:val="28"/>
+                <w:szCs w:val="28"/>
+              </w:rPr>
+              <w:t>Хэш пароля пользователя</w:t>
+            </w:r>
+          </w:p>
+        </w:tc>
+      </w:tr>
+    </w:tbl>
+    <w:p>
+      <w:pPr>
+        <w:spacing w:before="280" w:after="280"/>
+        <w:ind w:firstLine="708"/>
         <w:jc w:val="both"/>
         <w:rPr>
-          <w:color w:val="000000"/>
-          <w:sz w:val="28"/>
-          <w:szCs w:val="28"/>
-        </w:rPr>
-      </w:pPr>
+          <w:sz w:val="28"/>
+          <w:szCs w:val="28"/>
+        </w:rPr>
+      </w:pPr>
+      <w:r>
+        <w:rPr>
+          <w:sz w:val="28"/>
+          <w:szCs w:val="28"/>
+        </w:rPr>
+        <w:t xml:space="preserve">Следующим шагом опишем сущность </w:t>
+      </w:r>
+      <w:r>
+        <w:rPr>
+          <w:sz w:val="28"/>
+          <w:szCs w:val="28"/>
+          <w:lang w:val="en-US"/>
+        </w:rPr>
+        <w:t>Tasks</w:t>
+      </w:r>
+      <w:r>
+        <w:rPr>
+          <w:sz w:val="28"/>
+          <w:szCs w:val="28"/>
+        </w:rPr>
+        <w:t xml:space="preserve">, представляющую собой задачи, назначаемые менеджерами операторам склада. Информация о сущности </w:t>
+      </w:r>
+      <w:r>
+        <w:rPr>
+          <w:sz w:val="28"/>
+          <w:szCs w:val="28"/>
+          <w:lang w:val="en-US"/>
+        </w:rPr>
+        <w:t xml:space="preserve">Tasks </w:t>
+      </w:r>
+      <w:r>
+        <w:rPr>
+          <w:sz w:val="28"/>
+          <w:szCs w:val="28"/>
+        </w:rPr>
+        <w:t>представлена в таблице 4.3.</w:t>
+      </w:r>
     </w:p>
     <w:p>
       <w:pPr>
         <w:jc w:val="both"/>
         <w:rPr>
-          <w:color w:val="000000"/>
-          <w:sz w:val="28"/>
-          <w:szCs w:val="28"/>
-        </w:rPr>
-      </w:pPr>
-    </w:p>
-    <w:p>
-      <w:pPr>
+          <w:sz w:val="28"/>
+          <w:szCs w:val="28"/>
+        </w:rPr>
+      </w:pPr>
+      <w:r>
+        <w:rPr>
+          <w:sz w:val="28"/>
+          <w:szCs w:val="28"/>
+        </w:rPr>
+        <w:t xml:space="preserve">Таблица 4.3 – сущность </w:t>
+      </w:r>
+      <w:r>
+        <w:rPr>
+          <w:sz w:val="28"/>
+          <w:szCs w:val="28"/>
+          <w:lang w:val="en-US"/>
+        </w:rPr>
+        <w:t>Tasks</w:t>
+      </w:r>
+    </w:p>
+    <w:tbl>
+      <w:tblPr>
+        <w:tblStyle w:val="a4"/>
+        <w:tblW w:w="0" w:type="auto"/>
+        <w:tblLook w:val="04A0" w:firstRow="1" w:lastRow="0" w:firstColumn="1" w:lastColumn="0" w:noHBand="0" w:noVBand="1"/>
+      </w:tblPr>
+      <w:tblGrid>
+        <w:gridCol w:w="1980"/>
+        <w:gridCol w:w="8045"/>
+      </w:tblGrid>
+      <w:tr>
+        <w:tc>
+          <w:tcPr>
+            <w:tcW w:w="1980" w:type="dxa"/>
+          </w:tcPr>
+          <w:p>
+            <w:pPr>
+              <w:jc w:val="both"/>
+              <w:rPr>
+                <w:sz w:val="28"/>
+                <w:szCs w:val="28"/>
+              </w:rPr>
+            </w:pPr>
+            <w:r>
+              <w:rPr>
+                <w:sz w:val="28"/>
+                <w:szCs w:val="28"/>
+              </w:rPr>
+              <w:t>Атрибут</w:t>
+            </w:r>
+          </w:p>
+        </w:tc>
+        <w:tc>
+          <w:tcPr>
+            <w:tcW w:w="8045" w:type="dxa"/>
+          </w:tcPr>
+          <w:p>
+            <w:pPr>
+              <w:jc w:val="both"/>
+              <w:rPr>
+                <w:sz w:val="28"/>
+                <w:szCs w:val="28"/>
+              </w:rPr>
+            </w:pPr>
+            <w:r>
+              <w:rPr>
+                <w:sz w:val="28"/>
+                <w:szCs w:val="28"/>
+              </w:rPr>
+              <w:t>Назначение</w:t>
+            </w:r>
+          </w:p>
+        </w:tc>
+      </w:tr>
+      <w:tr>
+        <w:tc>
+          <w:tcPr>
+            <w:tcW w:w="1980" w:type="dxa"/>
+          </w:tcPr>
+          <w:p>
+            <w:pPr>
+              <w:jc w:val="both"/>
+              <w:rPr>
+                <w:sz w:val="28"/>
+                <w:szCs w:val="28"/>
+                <w:lang w:val="en-US"/>
+              </w:rPr>
+            </w:pPr>
+            <w:proofErr w:type="spellStart"/>
+            <w:r>
+              <w:rPr>
+                <w:sz w:val="28"/>
+                <w:szCs w:val="28"/>
+                <w:lang w:val="en-US"/>
+              </w:rPr>
+              <w:t>Task_ID</w:t>
+            </w:r>
+            <w:proofErr w:type="spellEnd"/>
+          </w:p>
+        </w:tc>
+        <w:tc>
+          <w:tcPr>
+            <w:tcW w:w="8045" w:type="dxa"/>
+          </w:tcPr>
+          <w:p>
+            <w:pPr>
+              <w:jc w:val="both"/>
+              <w:rPr>
+                <w:sz w:val="28"/>
+                <w:szCs w:val="28"/>
+              </w:rPr>
+            </w:pPr>
+            <w:r>
+              <w:rPr>
+                <w:sz w:val="28"/>
+                <w:szCs w:val="28"/>
+              </w:rPr>
+              <w:t>Уникальный код задачи</w:t>
+            </w:r>
+          </w:p>
+        </w:tc>
+      </w:tr>
+      <w:tr>
+        <w:tc>
+          <w:tcPr>
+            <w:tcW w:w="1980" w:type="dxa"/>
+          </w:tcPr>
+          <w:p>
+            <w:pPr>
+              <w:jc w:val="both"/>
+              <w:rPr>
+                <w:sz w:val="28"/>
+                <w:szCs w:val="28"/>
+                <w:lang w:val="en-US"/>
+              </w:rPr>
+            </w:pPr>
+            <w:proofErr w:type="spellStart"/>
+            <w:r>
+              <w:rPr>
+                <w:sz w:val="28"/>
+                <w:szCs w:val="28"/>
+                <w:lang w:val="en-US"/>
+              </w:rPr>
+              <w:t>User_ID</w:t>
+            </w:r>
+            <w:proofErr w:type="spellEnd"/>
+          </w:p>
+        </w:tc>
+        <w:tc>
+          <w:tcPr>
+            <w:tcW w:w="8045" w:type="dxa"/>
+          </w:tcPr>
+          <w:p>
+            <w:pPr>
+              <w:jc w:val="both"/>
+              <w:rPr>
+                <w:sz w:val="28"/>
+                <w:szCs w:val="28"/>
+              </w:rPr>
+            </w:pPr>
+            <w:r>
+              <w:rPr>
+                <w:sz w:val="28"/>
+                <w:szCs w:val="28"/>
+              </w:rPr>
+              <w:t>Уникальный код пользователя, которому назначена задача</w:t>
+            </w:r>
+          </w:p>
+        </w:tc>
+      </w:tr>
+      <w:tr>
+        <w:tc>
+          <w:tcPr>
+            <w:tcW w:w="1980" w:type="dxa"/>
+          </w:tcPr>
+          <w:p>
+            <w:pPr>
+              <w:jc w:val="both"/>
+              <w:rPr>
+                <w:sz w:val="28"/>
+                <w:szCs w:val="28"/>
+                <w:lang w:val="en-US"/>
+              </w:rPr>
+            </w:pPr>
+            <w:r>
+              <w:rPr>
+                <w:sz w:val="28"/>
+                <w:szCs w:val="28"/>
+                <w:lang w:val="en-US"/>
+              </w:rPr>
+              <w:t>Due</w:t>
+            </w:r>
+          </w:p>
+        </w:tc>
+        <w:tc>
+          <w:tcPr>
+            <w:tcW w:w="8045" w:type="dxa"/>
+          </w:tcPr>
+          <w:p>
+            <w:pPr>
+              <w:jc w:val="both"/>
+              <w:rPr>
+                <w:sz w:val="28"/>
+                <w:szCs w:val="28"/>
+              </w:rPr>
+            </w:pPr>
+            <w:r>
+              <w:rPr>
+                <w:sz w:val="28"/>
+                <w:szCs w:val="28"/>
+              </w:rPr>
+              <w:t>Дата и время, к которому задача должна быть выполнена</w:t>
+            </w:r>
+          </w:p>
+        </w:tc>
+      </w:tr>
+      <w:tr>
+        <w:tc>
+          <w:tcPr>
+            <w:tcW w:w="1980" w:type="dxa"/>
+          </w:tcPr>
+          <w:p>
+            <w:pPr>
+              <w:jc w:val="both"/>
+              <w:rPr>
+                <w:sz w:val="28"/>
+                <w:szCs w:val="28"/>
+                <w:lang w:val="en-US"/>
+              </w:rPr>
+            </w:pPr>
+            <w:r>
+              <w:rPr>
+                <w:sz w:val="28"/>
+                <w:szCs w:val="28"/>
+                <w:lang w:val="en-US"/>
+              </w:rPr>
+              <w:t>Priority</w:t>
+            </w:r>
+          </w:p>
+        </w:tc>
+        <w:tc>
+          <w:tcPr>
+            <w:tcW w:w="8045" w:type="dxa"/>
+          </w:tcPr>
+          <w:p>
+            <w:pPr>
+              <w:jc w:val="both"/>
+              <w:rPr>
+                <w:sz w:val="28"/>
+                <w:szCs w:val="28"/>
+              </w:rPr>
+            </w:pPr>
+            <w:r>
+              <w:rPr>
+                <w:sz w:val="28"/>
+                <w:szCs w:val="28"/>
+              </w:rPr>
+              <w:t>Приоритетность выполнения задачи (малый, средний, высокий)</w:t>
+            </w:r>
+          </w:p>
+        </w:tc>
+      </w:tr>
+      <w:tr>
+        <w:tc>
+          <w:tcPr>
+            <w:tcW w:w="1980" w:type="dxa"/>
+          </w:tcPr>
+          <w:p>
+            <w:pPr>
+              <w:jc w:val="both"/>
+              <w:rPr>
+                <w:sz w:val="28"/>
+                <w:szCs w:val="28"/>
+                <w:lang w:val="en-US"/>
+              </w:rPr>
+            </w:pPr>
+            <w:r>
+              <w:rPr>
+                <w:sz w:val="28"/>
+                <w:szCs w:val="28"/>
+                <w:lang w:val="en-US"/>
+              </w:rPr>
+              <w:t>Description</w:t>
+            </w:r>
+          </w:p>
+        </w:tc>
+        <w:tc>
+          <w:tcPr>
+            <w:tcW w:w="8045" w:type="dxa"/>
+          </w:tcPr>
+          <w:p>
+            <w:pPr>
+              <w:jc w:val="both"/>
+              <w:rPr>
+                <w:sz w:val="28"/>
+                <w:szCs w:val="28"/>
+                <w:lang w:val="en-US"/>
+              </w:rPr>
+            </w:pPr>
+            <w:r>
+              <w:rPr>
+                <w:sz w:val="28"/>
+                <w:szCs w:val="28"/>
+              </w:rPr>
+              <w:t>Описание задачи</w:t>
+            </w:r>
+          </w:p>
+        </w:tc>
+      </w:tr>
+    </w:tbl>
+    <w:p>
+      <w:pPr>
+        <w:spacing w:before="280" w:after="280"/>
+        <w:ind w:firstLine="708"/>
         <w:jc w:val="both"/>
         <w:rPr>
-          <w:color w:val="000000"/>
-          <w:sz w:val="28"/>
-          <w:szCs w:val="28"/>
-        </w:rPr>
-      </w:pPr>
+          <w:sz w:val="28"/>
+          <w:szCs w:val="28"/>
+        </w:rPr>
+      </w:pPr>
+      <w:r>
+        <w:rPr>
+          <w:sz w:val="28"/>
+          <w:szCs w:val="28"/>
+        </w:rPr>
+        <w:t xml:space="preserve">Теперь опишем сущность </w:t>
+      </w:r>
+      <w:r>
+        <w:rPr>
+          <w:sz w:val="28"/>
+          <w:szCs w:val="28"/>
+          <w:lang w:val="en-US"/>
+        </w:rPr>
+        <w:t>Stocks</w:t>
+      </w:r>
+      <w:r>
+        <w:rPr>
+          <w:sz w:val="28"/>
+          <w:szCs w:val="28"/>
+        </w:rPr>
+        <w:t>, которая представляет собой места хранения товаров на складе. Информация о данной сущности представлена в таблице 4.4</w:t>
+      </w:r>
+      <w:r>
+        <w:rPr>
+          <w:sz w:val="28"/>
+          <w:szCs w:val="28"/>
+        </w:rPr>
+        <w:t>.</w:t>
+      </w:r>
     </w:p>
     <w:p>
       <w:pPr>
@@ -1768,6 +2560,968 @@
         <w:rPr>
           <w:sz w:val="28"/>
           <w:szCs w:val="28"/>
+          <w:lang w:val="en-US"/>
+        </w:rPr>
+      </w:pPr>
+      <w:r>
+        <w:rPr>
+          <w:sz w:val="28"/>
+          <w:szCs w:val="28"/>
+        </w:rPr>
+        <w:t xml:space="preserve">Таблица 4.4. – сущность </w:t>
+      </w:r>
+      <w:r>
+        <w:rPr>
+          <w:sz w:val="28"/>
+          <w:szCs w:val="28"/>
+          <w:lang w:val="en-US"/>
+        </w:rPr>
+        <w:t>Stocks</w:t>
+      </w:r>
+    </w:p>
+    <w:tbl>
+      <w:tblPr>
+        <w:tblStyle w:val="a4"/>
+        <w:tblW w:w="0" w:type="auto"/>
+        <w:tblLook w:val="04A0" w:firstRow="1" w:lastRow="0" w:firstColumn="1" w:lastColumn="0" w:noHBand="0" w:noVBand="1"/>
+      </w:tblPr>
+      <w:tblGrid>
+        <w:gridCol w:w="1980"/>
+        <w:gridCol w:w="8045"/>
+      </w:tblGrid>
+      <w:tr>
+        <w:tc>
+          <w:tcPr>
+            <w:tcW w:w="1980" w:type="dxa"/>
+          </w:tcPr>
+          <w:p>
+            <w:pPr>
+              <w:jc w:val="both"/>
+              <w:rPr>
+                <w:sz w:val="28"/>
+                <w:szCs w:val="28"/>
+              </w:rPr>
+            </w:pPr>
+            <w:r>
+              <w:rPr>
+                <w:sz w:val="28"/>
+                <w:szCs w:val="28"/>
+              </w:rPr>
+              <w:t>Атрибут</w:t>
+            </w:r>
+          </w:p>
+        </w:tc>
+        <w:tc>
+          <w:tcPr>
+            <w:tcW w:w="8045" w:type="dxa"/>
+          </w:tcPr>
+          <w:p>
+            <w:pPr>
+              <w:jc w:val="both"/>
+              <w:rPr>
+                <w:sz w:val="28"/>
+                <w:szCs w:val="28"/>
+              </w:rPr>
+            </w:pPr>
+            <w:r>
+              <w:rPr>
+                <w:sz w:val="28"/>
+                <w:szCs w:val="28"/>
+              </w:rPr>
+              <w:t>Назначение</w:t>
+            </w:r>
+          </w:p>
+        </w:tc>
+      </w:tr>
+      <w:tr>
+        <w:tc>
+          <w:tcPr>
+            <w:tcW w:w="1980" w:type="dxa"/>
+          </w:tcPr>
+          <w:p>
+            <w:pPr>
+              <w:rPr>
+                <w:sz w:val="28"/>
+                <w:szCs w:val="28"/>
+                <w:lang w:val="en-US"/>
+              </w:rPr>
+            </w:pPr>
+            <w:proofErr w:type="spellStart"/>
+            <w:r>
+              <w:rPr>
+                <w:sz w:val="28"/>
+                <w:szCs w:val="28"/>
+                <w:lang w:val="en-US"/>
+              </w:rPr>
+              <w:t>Stock_ID</w:t>
+            </w:r>
+            <w:proofErr w:type="spellEnd"/>
+          </w:p>
+        </w:tc>
+        <w:tc>
+          <w:tcPr>
+            <w:tcW w:w="8045" w:type="dxa"/>
+          </w:tcPr>
+          <w:p>
+            <w:pPr>
+              <w:jc w:val="both"/>
+              <w:rPr>
+                <w:sz w:val="28"/>
+                <w:szCs w:val="28"/>
+              </w:rPr>
+            </w:pPr>
+            <w:r>
+              <w:rPr>
+                <w:sz w:val="28"/>
+                <w:szCs w:val="28"/>
+              </w:rPr>
+              <w:t>Уникальный код места хранения</w:t>
+            </w:r>
+          </w:p>
+        </w:tc>
+      </w:tr>
+      <w:tr>
+        <w:tc>
+          <w:tcPr>
+            <w:tcW w:w="1980" w:type="dxa"/>
+          </w:tcPr>
+          <w:p>
+            <w:pPr>
+              <w:jc w:val="both"/>
+              <w:rPr>
+                <w:sz w:val="28"/>
+                <w:szCs w:val="28"/>
+                <w:lang w:val="en-US"/>
+              </w:rPr>
+            </w:pPr>
+            <w:r>
+              <w:rPr>
+                <w:sz w:val="28"/>
+                <w:szCs w:val="28"/>
+                <w:lang w:val="en-US"/>
+              </w:rPr>
+              <w:t>Capacity</w:t>
+            </w:r>
+          </w:p>
+        </w:tc>
+        <w:tc>
+          <w:tcPr>
+            <w:tcW w:w="8045" w:type="dxa"/>
+          </w:tcPr>
+          <w:p>
+            <w:pPr>
+              <w:jc w:val="both"/>
+              <w:rPr>
+                <w:sz w:val="28"/>
+                <w:szCs w:val="28"/>
+              </w:rPr>
+            </w:pPr>
+            <w:r>
+              <w:rPr>
+                <w:sz w:val="28"/>
+                <w:szCs w:val="28"/>
+              </w:rPr>
+              <w:t>Вместимость места хранения</w:t>
+            </w:r>
+          </w:p>
+        </w:tc>
+      </w:tr>
+      <w:tr>
+        <w:tc>
+          <w:tcPr>
+            <w:tcW w:w="1980" w:type="dxa"/>
+          </w:tcPr>
+          <w:p>
+            <w:pPr>
+              <w:jc w:val="both"/>
+              <w:rPr>
+                <w:sz w:val="28"/>
+                <w:szCs w:val="28"/>
+                <w:lang w:val="en-US"/>
+              </w:rPr>
+            </w:pPr>
+            <w:proofErr w:type="spellStart"/>
+            <w:r>
+              <w:rPr>
+                <w:sz w:val="28"/>
+                <w:szCs w:val="28"/>
+                <w:lang w:val="en-US"/>
+              </w:rPr>
+              <w:t>Filled_capacity</w:t>
+            </w:r>
+            <w:proofErr w:type="spellEnd"/>
+          </w:p>
+        </w:tc>
+        <w:tc>
+          <w:tcPr>
+            <w:tcW w:w="8045" w:type="dxa"/>
+          </w:tcPr>
+          <w:p>
+            <w:pPr>
+              <w:jc w:val="both"/>
+              <w:rPr>
+                <w:sz w:val="28"/>
+                <w:szCs w:val="28"/>
+              </w:rPr>
+            </w:pPr>
+            <w:r>
+              <w:rPr>
+                <w:sz w:val="28"/>
+                <w:szCs w:val="28"/>
+              </w:rPr>
+              <w:t>Занятая на данный момент часть места хранения</w:t>
+            </w:r>
+          </w:p>
+        </w:tc>
+      </w:tr>
+      <w:tr>
+        <w:tc>
+          <w:tcPr>
+            <w:tcW w:w="1980" w:type="dxa"/>
+          </w:tcPr>
+          <w:p>
+            <w:pPr>
+              <w:jc w:val="both"/>
+              <w:rPr>
+                <w:sz w:val="28"/>
+                <w:szCs w:val="28"/>
+                <w:lang w:val="en-US"/>
+              </w:rPr>
+            </w:pPr>
+            <w:r>
+              <w:rPr>
+                <w:sz w:val="28"/>
+                <w:szCs w:val="28"/>
+                <w:lang w:val="en-US"/>
+              </w:rPr>
+              <w:t>Description</w:t>
+            </w:r>
+          </w:p>
+        </w:tc>
+        <w:tc>
+          <w:tcPr>
+            <w:tcW w:w="8045" w:type="dxa"/>
+          </w:tcPr>
+          <w:p>
+            <w:pPr>
+              <w:jc w:val="both"/>
+              <w:rPr>
+                <w:sz w:val="28"/>
+                <w:szCs w:val="28"/>
+                <w:lang w:val="en-US"/>
+              </w:rPr>
+            </w:pPr>
+            <w:r>
+              <w:rPr>
+                <w:sz w:val="28"/>
+                <w:szCs w:val="28"/>
+              </w:rPr>
+              <w:t>Описание места хранения, информация о его свойствах</w:t>
+            </w:r>
+          </w:p>
+        </w:tc>
+      </w:tr>
+    </w:tbl>
+    <w:p>
+      <w:pPr>
+        <w:spacing w:after="280"/>
+        <w:ind w:firstLine="708"/>
+        <w:jc w:val="both"/>
+        <w:rPr>
+          <w:sz w:val="28"/>
+          <w:szCs w:val="28"/>
+        </w:rPr>
+      </w:pPr>
+      <w:r>
+        <w:rPr>
+          <w:sz w:val="28"/>
+          <w:szCs w:val="28"/>
+          <w:lang w:val="be-BY"/>
+        </w:rPr>
+        <w:lastRenderedPageBreak/>
+        <w:t>Далее</w:t>
+      </w:r>
+      <w:r>
+        <w:rPr>
+          <w:sz w:val="28"/>
+          <w:szCs w:val="28"/>
+        </w:rPr>
+        <w:t xml:space="preserve"> </w:t>
+      </w:r>
+      <w:r>
+        <w:rPr>
+          <w:sz w:val="28"/>
+          <w:szCs w:val="28"/>
+        </w:rPr>
+        <w:t xml:space="preserve">опишем сущность </w:t>
+      </w:r>
+      <w:r>
+        <w:rPr>
+          <w:sz w:val="28"/>
+          <w:szCs w:val="28"/>
+          <w:lang w:val="en-US"/>
+        </w:rPr>
+        <w:t>Orders</w:t>
+      </w:r>
+      <w:r>
+        <w:rPr>
+          <w:sz w:val="28"/>
+          <w:szCs w:val="28"/>
+        </w:rPr>
+        <w:t>, которая представляет собой информацию о заказе, сформированном менеджером и переданным для сборки операторам. Информация о данной сущности представлена в таблице 4.5.</w:t>
+      </w:r>
+    </w:p>
+    <w:p>
+      <w:pPr>
+        <w:jc w:val="both"/>
+        <w:rPr>
+          <w:sz w:val="28"/>
+          <w:szCs w:val="28"/>
+          <w:lang w:val="en-US"/>
+        </w:rPr>
+      </w:pPr>
+      <w:r>
+        <w:rPr>
+          <w:sz w:val="28"/>
+          <w:szCs w:val="28"/>
+        </w:rPr>
+        <w:t xml:space="preserve">Таблица 4.5 – Сущность </w:t>
+      </w:r>
+      <w:r>
+        <w:rPr>
+          <w:sz w:val="28"/>
+          <w:szCs w:val="28"/>
+          <w:lang w:val="en-US"/>
+        </w:rPr>
+        <w:t>Orders</w:t>
+      </w:r>
+    </w:p>
+    <w:tbl>
+      <w:tblPr>
+        <w:tblStyle w:val="a4"/>
+        <w:tblW w:w="0" w:type="auto"/>
+        <w:tblLook w:val="04A0" w:firstRow="1" w:lastRow="0" w:firstColumn="1" w:lastColumn="0" w:noHBand="0" w:noVBand="1"/>
+      </w:tblPr>
+      <w:tblGrid>
+        <w:gridCol w:w="1980"/>
+        <w:gridCol w:w="8045"/>
+      </w:tblGrid>
+      <w:tr>
+        <w:tc>
+          <w:tcPr>
+            <w:tcW w:w="1980" w:type="dxa"/>
+          </w:tcPr>
+          <w:p>
+            <w:pPr>
+              <w:jc w:val="both"/>
+              <w:rPr>
+                <w:sz w:val="28"/>
+                <w:szCs w:val="28"/>
+              </w:rPr>
+            </w:pPr>
+            <w:r>
+              <w:rPr>
+                <w:sz w:val="28"/>
+                <w:szCs w:val="28"/>
+              </w:rPr>
+              <w:t>Атрибут</w:t>
+            </w:r>
+          </w:p>
+        </w:tc>
+        <w:tc>
+          <w:tcPr>
+            <w:tcW w:w="8045" w:type="dxa"/>
+          </w:tcPr>
+          <w:p>
+            <w:pPr>
+              <w:jc w:val="both"/>
+              <w:rPr>
+                <w:sz w:val="28"/>
+                <w:szCs w:val="28"/>
+              </w:rPr>
+            </w:pPr>
+            <w:r>
+              <w:rPr>
+                <w:sz w:val="28"/>
+                <w:szCs w:val="28"/>
+              </w:rPr>
+              <w:t>Назначение</w:t>
+            </w:r>
+          </w:p>
+        </w:tc>
+      </w:tr>
+      <w:tr>
+        <w:tc>
+          <w:tcPr>
+            <w:tcW w:w="1980" w:type="dxa"/>
+          </w:tcPr>
+          <w:p>
+            <w:pPr>
+              <w:jc w:val="both"/>
+              <w:rPr>
+                <w:sz w:val="28"/>
+                <w:szCs w:val="28"/>
+                <w:lang w:val="en-US"/>
+              </w:rPr>
+            </w:pPr>
+            <w:proofErr w:type="spellStart"/>
+            <w:r>
+              <w:rPr>
+                <w:sz w:val="28"/>
+                <w:szCs w:val="28"/>
+                <w:lang w:val="en-US"/>
+              </w:rPr>
+              <w:t>Order_ID</w:t>
+            </w:r>
+            <w:proofErr w:type="spellEnd"/>
+          </w:p>
+        </w:tc>
+        <w:tc>
+          <w:tcPr>
+            <w:tcW w:w="8045" w:type="dxa"/>
+          </w:tcPr>
+          <w:p>
+            <w:pPr>
+              <w:jc w:val="both"/>
+              <w:rPr>
+                <w:sz w:val="28"/>
+                <w:szCs w:val="28"/>
+              </w:rPr>
+            </w:pPr>
+            <w:r>
+              <w:rPr>
+                <w:sz w:val="28"/>
+                <w:szCs w:val="28"/>
+              </w:rPr>
+              <w:t>Уникальный код заказа</w:t>
+            </w:r>
+          </w:p>
+        </w:tc>
+      </w:tr>
+      <w:tr>
+        <w:tc>
+          <w:tcPr>
+            <w:tcW w:w="1980" w:type="dxa"/>
+          </w:tcPr>
+          <w:p>
+            <w:pPr>
+              <w:jc w:val="both"/>
+              <w:rPr>
+                <w:sz w:val="28"/>
+                <w:szCs w:val="28"/>
+                <w:lang w:val="en-US"/>
+              </w:rPr>
+            </w:pPr>
+            <w:proofErr w:type="spellStart"/>
+            <w:r>
+              <w:rPr>
+                <w:sz w:val="28"/>
+                <w:szCs w:val="28"/>
+                <w:lang w:val="en-US"/>
+              </w:rPr>
+              <w:t>Order_date</w:t>
+            </w:r>
+            <w:proofErr w:type="spellEnd"/>
+          </w:p>
+        </w:tc>
+        <w:tc>
+          <w:tcPr>
+            <w:tcW w:w="8045" w:type="dxa"/>
+          </w:tcPr>
+          <w:p>
+            <w:pPr>
+              <w:jc w:val="both"/>
+              <w:rPr>
+                <w:sz w:val="28"/>
+                <w:szCs w:val="28"/>
+              </w:rPr>
+            </w:pPr>
+            <w:r>
+              <w:rPr>
+                <w:sz w:val="28"/>
+                <w:szCs w:val="28"/>
+              </w:rPr>
+              <w:t>Дата создания заказа</w:t>
+            </w:r>
+          </w:p>
+        </w:tc>
+      </w:tr>
+      <w:tr>
+        <w:tc>
+          <w:tcPr>
+            <w:tcW w:w="1980" w:type="dxa"/>
+          </w:tcPr>
+          <w:p>
+            <w:pPr>
+              <w:jc w:val="both"/>
+              <w:rPr>
+                <w:sz w:val="28"/>
+                <w:szCs w:val="28"/>
+                <w:lang w:val="en-US"/>
+              </w:rPr>
+            </w:pPr>
+            <w:proofErr w:type="spellStart"/>
+            <w:r>
+              <w:rPr>
+                <w:sz w:val="28"/>
+                <w:szCs w:val="28"/>
+                <w:lang w:val="en-US"/>
+              </w:rPr>
+              <w:t>Order_status</w:t>
+            </w:r>
+            <w:proofErr w:type="spellEnd"/>
+          </w:p>
+        </w:tc>
+        <w:tc>
+          <w:tcPr>
+            <w:tcW w:w="8045" w:type="dxa"/>
+          </w:tcPr>
+          <w:p>
+            <w:pPr>
+              <w:jc w:val="both"/>
+              <w:rPr>
+                <w:sz w:val="28"/>
+                <w:szCs w:val="28"/>
+              </w:rPr>
+            </w:pPr>
+            <w:r>
+              <w:rPr>
+                <w:sz w:val="28"/>
+                <w:szCs w:val="28"/>
+              </w:rPr>
+              <w:t>Статус заказа</w:t>
+            </w:r>
+            <w:r>
+              <w:rPr>
+                <w:sz w:val="28"/>
+                <w:szCs w:val="28"/>
+              </w:rPr>
+              <w:t xml:space="preserve"> </w:t>
+            </w:r>
+            <w:r>
+              <w:rPr>
+                <w:sz w:val="28"/>
+                <w:szCs w:val="28"/>
+              </w:rPr>
+              <w:t>(создан, собирается, отправлен, удалён и т.д.)</w:t>
+            </w:r>
+          </w:p>
+        </w:tc>
+      </w:tr>
+    </w:tbl>
+    <w:p>
+      <w:pPr>
+        <w:spacing w:before="280" w:after="280"/>
+        <w:ind w:firstLine="708"/>
+        <w:jc w:val="both"/>
+        <w:rPr>
+          <w:sz w:val="28"/>
+          <w:szCs w:val="28"/>
+        </w:rPr>
+      </w:pPr>
+      <w:r>
+        <w:rPr>
+          <w:sz w:val="28"/>
+          <w:szCs w:val="28"/>
+        </w:rPr>
+        <w:t xml:space="preserve">Следующая сущность – вспомогательная сущность для сущности </w:t>
+      </w:r>
+      <w:r>
+        <w:rPr>
+          <w:sz w:val="28"/>
+          <w:szCs w:val="28"/>
+          <w:lang w:val="en-US"/>
+        </w:rPr>
+        <w:t>Orders</w:t>
+      </w:r>
+      <w:r>
+        <w:rPr>
+          <w:sz w:val="28"/>
+          <w:szCs w:val="28"/>
+        </w:rPr>
+        <w:t xml:space="preserve">: </w:t>
+      </w:r>
+      <w:r>
+        <w:rPr>
+          <w:sz w:val="28"/>
+          <w:szCs w:val="28"/>
+          <w:lang w:val="en-US"/>
+        </w:rPr>
+        <w:t>Order</w:t>
+      </w:r>
+      <w:r>
+        <w:rPr>
+          <w:sz w:val="28"/>
+          <w:szCs w:val="28"/>
+        </w:rPr>
+        <w:t>_</w:t>
+      </w:r>
+      <w:r>
+        <w:rPr>
+          <w:sz w:val="28"/>
+          <w:szCs w:val="28"/>
+          <w:lang w:val="en-US"/>
+        </w:rPr>
+        <w:t>Items</w:t>
+      </w:r>
+      <w:r>
+        <w:rPr>
+          <w:sz w:val="28"/>
+          <w:szCs w:val="28"/>
+        </w:rPr>
+        <w:t>, которая содержит информацию о товарах в заказе</w:t>
+      </w:r>
+      <w:r>
+        <w:rPr>
+          <w:sz w:val="28"/>
+          <w:szCs w:val="28"/>
+        </w:rPr>
+        <w:t>. Информация о данной сущности представлена в таблице 4.6.</w:t>
+      </w:r>
+    </w:p>
+    <w:p>
+      <w:pPr>
+        <w:jc w:val="both"/>
+        <w:rPr>
+          <w:sz w:val="28"/>
+          <w:szCs w:val="28"/>
+          <w:lang w:val="en-US"/>
+        </w:rPr>
+      </w:pPr>
+      <w:r>
+        <w:rPr>
+          <w:sz w:val="28"/>
+          <w:szCs w:val="28"/>
+        </w:rPr>
+        <w:t xml:space="preserve">Таблица 4.6 – сущность </w:t>
+      </w:r>
+      <w:r>
+        <w:rPr>
+          <w:sz w:val="28"/>
+          <w:szCs w:val="28"/>
+          <w:lang w:val="en-US"/>
+        </w:rPr>
+        <w:t>Order_Items</w:t>
+      </w:r>
+    </w:p>
+    <w:tbl>
+      <w:tblPr>
+        <w:tblStyle w:val="a4"/>
+        <w:tblW w:w="0" w:type="auto"/>
+        <w:tblLook w:val="04A0" w:firstRow="1" w:lastRow="0" w:firstColumn="1" w:lastColumn="0" w:noHBand="0" w:noVBand="1"/>
+      </w:tblPr>
+      <w:tblGrid>
+        <w:gridCol w:w="1980"/>
+        <w:gridCol w:w="8045"/>
+      </w:tblGrid>
+      <w:tr>
+        <w:tc>
+          <w:tcPr>
+            <w:tcW w:w="1980" w:type="dxa"/>
+          </w:tcPr>
+          <w:p>
+            <w:pPr>
+              <w:jc w:val="both"/>
+              <w:rPr>
+                <w:sz w:val="28"/>
+                <w:szCs w:val="28"/>
+              </w:rPr>
+            </w:pPr>
+            <w:r>
+              <w:rPr>
+                <w:sz w:val="28"/>
+                <w:szCs w:val="28"/>
+              </w:rPr>
+              <w:t>Атрибут</w:t>
+            </w:r>
+          </w:p>
+        </w:tc>
+        <w:tc>
+          <w:tcPr>
+            <w:tcW w:w="8045" w:type="dxa"/>
+          </w:tcPr>
+          <w:p>
+            <w:pPr>
+              <w:jc w:val="both"/>
+              <w:rPr>
+                <w:sz w:val="28"/>
+                <w:szCs w:val="28"/>
+              </w:rPr>
+            </w:pPr>
+            <w:r>
+              <w:rPr>
+                <w:sz w:val="28"/>
+                <w:szCs w:val="28"/>
+              </w:rPr>
+              <w:t>Назначение</w:t>
+            </w:r>
+          </w:p>
+        </w:tc>
+      </w:tr>
+      <w:tr>
+        <w:tc>
+          <w:tcPr>
+            <w:tcW w:w="1980" w:type="dxa"/>
+          </w:tcPr>
+          <w:p>
+            <w:pPr>
+              <w:jc w:val="both"/>
+              <w:rPr>
+                <w:sz w:val="28"/>
+                <w:szCs w:val="28"/>
+                <w:lang w:val="en-US"/>
+              </w:rPr>
+            </w:pPr>
+            <w:proofErr w:type="spellStart"/>
+            <w:r>
+              <w:rPr>
+                <w:sz w:val="28"/>
+                <w:szCs w:val="28"/>
+                <w:lang w:val="en-US"/>
+              </w:rPr>
+              <w:t>Item_ID</w:t>
+            </w:r>
+            <w:proofErr w:type="spellEnd"/>
+          </w:p>
+        </w:tc>
+        <w:tc>
+          <w:tcPr>
+            <w:tcW w:w="8045" w:type="dxa"/>
+          </w:tcPr>
+          <w:p>
+            <w:pPr>
+              <w:jc w:val="both"/>
+              <w:rPr>
+                <w:sz w:val="28"/>
+                <w:szCs w:val="28"/>
+              </w:rPr>
+            </w:pPr>
+            <w:r>
+              <w:rPr>
+                <w:sz w:val="28"/>
+                <w:szCs w:val="28"/>
+              </w:rPr>
+              <w:t>Уникальный код товара в заказе</w:t>
+            </w:r>
+          </w:p>
+        </w:tc>
+      </w:tr>
+      <w:tr>
+        <w:tc>
+          <w:tcPr>
+            <w:tcW w:w="1980" w:type="dxa"/>
+          </w:tcPr>
+          <w:p>
+            <w:pPr>
+              <w:jc w:val="both"/>
+              <w:rPr>
+                <w:sz w:val="28"/>
+                <w:szCs w:val="28"/>
+                <w:lang w:val="en-US"/>
+              </w:rPr>
+            </w:pPr>
+            <w:proofErr w:type="spellStart"/>
+            <w:r>
+              <w:rPr>
+                <w:sz w:val="28"/>
+                <w:szCs w:val="28"/>
+                <w:lang w:val="en-US"/>
+              </w:rPr>
+              <w:t>Order_ID</w:t>
+            </w:r>
+            <w:proofErr w:type="spellEnd"/>
+          </w:p>
+        </w:tc>
+        <w:tc>
+          <w:tcPr>
+            <w:tcW w:w="8045" w:type="dxa"/>
+          </w:tcPr>
+          <w:p>
+            <w:pPr>
+              <w:jc w:val="both"/>
+              <w:rPr>
+                <w:sz w:val="28"/>
+                <w:szCs w:val="28"/>
+                <w:lang w:val="en-US"/>
+              </w:rPr>
+            </w:pPr>
+            <w:r>
+              <w:rPr>
+                <w:sz w:val="28"/>
+                <w:szCs w:val="28"/>
+              </w:rPr>
+              <w:t xml:space="preserve">Связь с сущностью </w:t>
+            </w:r>
+            <w:r>
+              <w:rPr>
+                <w:sz w:val="28"/>
+                <w:szCs w:val="28"/>
+                <w:lang w:val="en-US"/>
+              </w:rPr>
+              <w:t>Orders</w:t>
+            </w:r>
+          </w:p>
+        </w:tc>
+      </w:tr>
+      <w:tr>
+        <w:tc>
+          <w:tcPr>
+            <w:tcW w:w="1980" w:type="dxa"/>
+          </w:tcPr>
+          <w:p>
+            <w:pPr>
+              <w:jc w:val="both"/>
+              <w:rPr>
+                <w:sz w:val="28"/>
+                <w:szCs w:val="28"/>
+                <w:lang w:val="en-US"/>
+              </w:rPr>
+            </w:pPr>
+            <w:proofErr w:type="spellStart"/>
+            <w:r>
+              <w:rPr>
+                <w:sz w:val="28"/>
+                <w:szCs w:val="28"/>
+                <w:lang w:val="en-US"/>
+              </w:rPr>
+              <w:t>Product_ID</w:t>
+            </w:r>
+            <w:proofErr w:type="spellEnd"/>
+          </w:p>
+        </w:tc>
+        <w:tc>
+          <w:tcPr>
+            <w:tcW w:w="8045" w:type="dxa"/>
+          </w:tcPr>
+          <w:p>
+            <w:pPr>
+              <w:jc w:val="both"/>
+              <w:rPr>
+                <w:sz w:val="28"/>
+                <w:szCs w:val="28"/>
+                <w:lang w:val="en-US"/>
+              </w:rPr>
+            </w:pPr>
+            <w:r>
+              <w:rPr>
+                <w:sz w:val="28"/>
+                <w:szCs w:val="28"/>
+              </w:rPr>
+              <w:t xml:space="preserve">Связь с сущностью </w:t>
+            </w:r>
+            <w:r>
+              <w:rPr>
+                <w:sz w:val="28"/>
+                <w:szCs w:val="28"/>
+                <w:lang w:val="en-US"/>
+              </w:rPr>
+              <w:t>Products</w:t>
+            </w:r>
+          </w:p>
+        </w:tc>
+      </w:tr>
+      <w:tr>
+        <w:tc>
+          <w:tcPr>
+            <w:tcW w:w="1980" w:type="dxa"/>
+          </w:tcPr>
+          <w:p>
+            <w:pPr>
+              <w:jc w:val="both"/>
+              <w:rPr>
+                <w:sz w:val="28"/>
+                <w:szCs w:val="28"/>
+                <w:lang w:val="en-US"/>
+              </w:rPr>
+            </w:pPr>
+            <w:r>
+              <w:rPr>
+                <w:sz w:val="28"/>
+                <w:szCs w:val="28"/>
+                <w:lang w:val="en-US"/>
+              </w:rPr>
+              <w:t>Quantity</w:t>
+            </w:r>
+          </w:p>
+        </w:tc>
+        <w:tc>
+          <w:tcPr>
+            <w:tcW w:w="8045" w:type="dxa"/>
+          </w:tcPr>
+          <w:p>
+            <w:pPr>
+              <w:jc w:val="both"/>
+              <w:rPr>
+                <w:sz w:val="28"/>
+                <w:szCs w:val="28"/>
+              </w:rPr>
+            </w:pPr>
+            <w:r>
+              <w:rPr>
+                <w:sz w:val="28"/>
+                <w:szCs w:val="28"/>
+              </w:rPr>
+              <w:t>Количество заказанных единиц товара</w:t>
+            </w:r>
+          </w:p>
+        </w:tc>
+      </w:tr>
+      <w:tr>
+        <w:tc>
+          <w:tcPr>
+            <w:tcW w:w="1980" w:type="dxa"/>
+          </w:tcPr>
+          <w:p>
+            <w:pPr>
+              <w:jc w:val="both"/>
+              <w:rPr>
+                <w:sz w:val="28"/>
+                <w:szCs w:val="28"/>
+                <w:lang w:val="en-US"/>
+              </w:rPr>
+            </w:pPr>
+            <w:proofErr w:type="spellStart"/>
+            <w:r>
+              <w:rPr>
+                <w:sz w:val="28"/>
+                <w:szCs w:val="28"/>
+                <w:lang w:val="en-US"/>
+              </w:rPr>
+              <w:t>Unit_price</w:t>
+            </w:r>
+            <w:proofErr w:type="spellEnd"/>
+          </w:p>
+        </w:tc>
+        <w:tc>
+          <w:tcPr>
+            <w:tcW w:w="8045" w:type="dxa"/>
+          </w:tcPr>
+          <w:p>
+            <w:pPr>
+              <w:jc w:val="both"/>
+              <w:rPr>
+                <w:sz w:val="28"/>
+                <w:szCs w:val="28"/>
+              </w:rPr>
+            </w:pPr>
+            <w:r>
+              <w:rPr>
+                <w:sz w:val="28"/>
+                <w:szCs w:val="28"/>
+              </w:rPr>
+              <w:t>Стоимость заказанных единиц товара</w:t>
+            </w:r>
+          </w:p>
+        </w:tc>
+      </w:tr>
+    </w:tbl>
+    <w:p>
+      <w:pPr>
+        <w:jc w:val="both"/>
+        <w:rPr>
+          <w:sz w:val="28"/>
+          <w:szCs w:val="28"/>
+          <w:lang w:val="en-US"/>
         </w:rPr>
       </w:pPr>
     </w:p>
@@ -1781,6 +3535,44 @@
 </w:document>
 </file>
 
+<file path=word/endnotes.xml><?xml version="1.0" encoding="utf-8"?>
+<w:endnotes xmlns:wpc="http://schemas.microsoft.com/office/word/2010/wordprocessingCanvas" xmlns:cx="http://schemas.microsoft.com/office/drawing/2014/chartex" xmlns:cx1="http://schemas.microsoft.com/office/drawing/2015/9/8/chartex" xmlns:cx2="http://schemas.microsoft.com/office/drawing/2015/10/21/chartex" xmlns:cx3="http://schemas.microsoft.com/office/drawing/2016/5/9/chartex" xmlns:cx4="http://schemas.microsoft.com/office/drawing/2016/5/10/chartex" xmlns:cx5="http://schemas.microsoft.com/office/drawing/2016/5/11/chartex" xmlns:cx6="http://schemas.microsoft.com/office/drawing/2016/5/12/chartex" xmlns:cx7="http://schemas.microsoft.com/office/drawing/2016/5/13/chartex" xmlns:cx8="http://schemas.microsoft.com/office/drawing/2016/5/14/chartex" xmlns:mc="http://schemas.openxmlformats.org/markup-compatibility/2006" xmlns:aink="http://schemas.microsoft.com/office/drawing/2016/ink" xmlns:am3d="http://schemas.microsoft.com/office/drawing/2017/model3d" xmlns:o="urn:schemas-microsoft-com:office:office" xmlns:r="http://schemas.openxmlformats.org/officeDocument/2006/relationships" xmlns:m="http://schemas.openxmlformats.org/officeDocument/2006/math" xmlns:v="urn:schemas-microsoft-com:vml" xmlns:wp14="http://schemas.microsoft.com/office/word/2010/wordprocessingDrawing" xmlns:wp="http://schemas.openxmlformats.org/drawingml/2006/wordprocessingDrawing" xmlns:w10="urn:schemas-microsoft-com:office:word" xmlns:w="http://schemas.openxmlformats.org/wordprocessingml/2006/main" xmlns:w14="http://schemas.microsoft.com/office/word/2010/wordml" xmlns:w15="http://schemas.microsoft.com/office/word/2012/wordml" xmlns:w16cex="http://schemas.microsoft.com/office/word/2018/wordml/cex" xmlns:w16cid="http://schemas.microsoft.com/office/word/2016/wordml/cid" xmlns:w16="http://schemas.microsoft.com/office/word/2018/wordml" xmlns:w16sdtdh="http://schemas.microsoft.com/office/word/2020/wordml/sdtdatahash" xmlns:w16se="http://schemas.microsoft.com/office/word/2015/wordml/symex" xmlns:wpg="http://schemas.microsoft.com/office/word/2010/wordprocessingGroup" xmlns:wpi="http://schemas.microsoft.com/office/word/2010/wordprocessingInk" xmlns:wne="http://schemas.microsoft.com/office/word/2006/wordml" xmlns:wps="http://schemas.microsoft.com/office/word/2010/wordprocessingShape" mc:Ignorable="w14 w15 w16se w16cid w16 w16cex w16sdtdh wp14">
+  <w:endnote w:type="separator" w:id="-1">
+    <w:p>
+      <w:r>
+        <w:separator/>
+      </w:r>
+    </w:p>
+  </w:endnote>
+  <w:endnote w:type="continuationSeparator" w:id="0">
+    <w:p>
+      <w:r>
+        <w:continuationSeparator/>
+      </w:r>
+    </w:p>
+  </w:endnote>
+</w:endnotes>
+</file>
+
+<file path=word/footnotes.xml><?xml version="1.0" encoding="utf-8"?>
+<w:footnotes xmlns:wpc="http://schemas.microsoft.com/office/word/2010/wordprocessingCanvas" xmlns:cx="http://schemas.microsoft.com/office/drawing/2014/chartex" xmlns:cx1="http://schemas.microsoft.com/office/drawing/2015/9/8/chartex" xmlns:cx2="http://schemas.microsoft.com/office/drawing/2015/10/21/chartex" xmlns:cx3="http://schemas.microsoft.com/office/drawing/2016/5/9/chartex" xmlns:cx4="http://schemas.microsoft.com/office/drawing/2016/5/10/chartex" xmlns:cx5="http://schemas.microsoft.com/office/drawing/2016/5/11/chartex" xmlns:cx6="http://schemas.microsoft.com/office/drawing/2016/5/12/chartex" xmlns:cx7="http://schemas.microsoft.com/office/drawing/2016/5/13/chartex" xmlns:cx8="http://schemas.microsoft.com/office/drawing/2016/5/14/chartex" xmlns:mc="http://schemas.openxmlformats.org/markup-compatibility/2006" xmlns:aink="http://schemas.microsoft.com/office/drawing/2016/ink" xmlns:am3d="http://schemas.microsoft.com/office/drawing/2017/model3d" xmlns:o="urn:schemas-microsoft-com:office:office" xmlns:r="http://schemas.openxmlformats.org/officeDocument/2006/relationships" xmlns:m="http://schemas.openxmlformats.org/officeDocument/2006/math" xmlns:v="urn:schemas-microsoft-com:vml" xmlns:wp14="http://schemas.microsoft.com/office/word/2010/wordprocessingDrawing" xmlns:wp="http://schemas.openxmlformats.org/drawingml/2006/wordprocessingDrawing" xmlns:w10="urn:schemas-microsoft-com:office:word" xmlns:w="http://schemas.openxmlformats.org/wordprocessingml/2006/main" xmlns:w14="http://schemas.microsoft.com/office/word/2010/wordml" xmlns:w15="http://schemas.microsoft.com/office/word/2012/wordml" xmlns:w16cex="http://schemas.microsoft.com/office/word/2018/wordml/cex" xmlns:w16cid="http://schemas.microsoft.com/office/word/2016/wordml/cid" xmlns:w16="http://schemas.microsoft.com/office/word/2018/wordml" xmlns:w16sdtdh="http://schemas.microsoft.com/office/word/2020/wordml/sdtdatahash" xmlns:w16se="http://schemas.microsoft.com/office/word/2015/wordml/symex" xmlns:wpg="http://schemas.microsoft.com/office/word/2010/wordprocessingGroup" xmlns:wpi="http://schemas.microsoft.com/office/word/2010/wordprocessingInk" xmlns:wne="http://schemas.microsoft.com/office/word/2006/wordml" xmlns:wps="http://schemas.microsoft.com/office/word/2010/wordprocessingShape" mc:Ignorable="w14 w15 w16se w16cid w16 w16cex w16sdtdh wp14">
+  <w:footnote w:type="separator" w:id="-1">
+    <w:p>
+      <w:r>
+        <w:separator/>
+      </w:r>
+    </w:p>
+  </w:footnote>
+  <w:footnote w:type="continuationSeparator" w:id="0">
+    <w:p>
+      <w:r>
+        <w:continuationSeparator/>
+      </w:r>
+    </w:p>
+  </w:footnote>
+</w:footnotes>
+</file>
+
 <file path=word/numbering.xml><?xml version="1.0" encoding="utf-8"?>
 <w:numbering xmlns:wpc="http://schemas.microsoft.com/office/word/2010/wordprocessingCanvas" xmlns:cx="http://schemas.microsoft.com/office/drawing/2014/chartex" xmlns:cx1="http://schemas.microsoft.com/office/drawing/2015/9/8/chartex" xmlns:cx2="http://schemas.microsoft.com/office/drawing/2015/10/21/chartex" xmlns:cx3="http://schemas.microsoft.com/office/drawing/2016/5/9/chartex" xmlns:cx4="http://schemas.microsoft.com/office/drawing/2016/5/10/chartex" xmlns:cx5="http://schemas.microsoft.com/office/drawing/2016/5/11/chartex" xmlns:cx6="http://schemas.microsoft.com/office/drawing/2016/5/12/chartex" xmlns:cx7="http://schemas.microsoft.com/office/drawing/2016/5/13/chartex" xmlns:cx8="http://schemas.microsoft.com/office/drawing/2016/5/14/chartex" xmlns:mc="http://schemas.openxmlformats.org/markup-compatibility/2006" xmlns:aink="http://schemas.microsoft.com/office/drawing/2016/ink" xmlns:am3d="http://schemas.microsoft.com/office/drawing/2017/model3d" xmlns:o="urn:schemas-microsoft-com:office:office" xmlns:r="http://schemas.openxmlformats.org/officeDocument/2006/relationships" xmlns:m="http://schemas.openxmlformats.org/officeDocument/2006/math" xmlns:v="urn:schemas-microsoft-com:vml" xmlns:wp14="http://schemas.microsoft.com/office/word/2010/wordprocessingDrawing" xmlns:wp="http://schemas.openxmlformats.org/drawingml/2006/wordprocessingDrawing" xmlns:w10="urn:schemas-microsoft-com:office:word" xmlns:w="http://schemas.openxmlformats.org/wordprocessingml/2006/main" xmlns:w14="http://schemas.microsoft.com/office/word/2010/wordml" xmlns:w15="http://schemas.microsoft.com/office/word/2012/wordml" xmlns:w16cex="http://schemas.microsoft.com/office/word/2018/wordml/cex" xmlns:w16cid="http://schemas.microsoft.com/office/word/2016/wordml/cid" xmlns:w16="http://schemas.microsoft.com/office/word/2018/wordml" xmlns:w16sdtdh="http://schemas.microsoft.com/office/word/2020/wordml/sdtdatahash" xmlns:w16se="http://schemas.microsoft.com/office/word/2015/wordml/symex" xmlns:wpg="http://schemas.microsoft.com/office/word/2010/wordprocessingGroup" xmlns:wpi="http://schemas.microsoft.com/office/word/2010/wordprocessingInk" xmlns:wne="http://schemas.microsoft.com/office/word/2006/wordml" xmlns:wps="http://schemas.microsoft.com/office/word/2010/wordprocessingShape" mc:Ignorable="w14 w15 w16se w16cid w16 w16cex w16sdtdh wp14">
   <w:abstractNum w:abstractNumId="0" w15:restartNumberingAfterBreak="0">
@@ -2302,6 +4094,146 @@
     </w:lvl>
   </w:abstractNum>
   <w:abstractNum w:abstractNumId="5" w15:restartNumberingAfterBreak="0">
+    <w:nsid w:val="48940DDA"/>
+    <w:multiLevelType w:val="multilevel"/>
+    <w:tmpl w:val="4D24EFC4"/>
+    <w:lvl w:ilvl="0">
+      <w:start w:val="1"/>
+      <w:numFmt w:val="bullet"/>
+      <w:pStyle w:val="2"/>
+      <w:suff w:val="space"/>
+      <w:lvlText w:val=""/>
+      <w:lvlJc w:val="left"/>
+      <w:pPr>
+        <w:ind w:left="8441" w:hanging="360"/>
+      </w:pPr>
+      <w:rPr>
+        <w:rFonts w:ascii="Symbol" w:hAnsi="Symbol" w:hint="default"/>
+      </w:rPr>
+    </w:lvl>
+    <w:lvl w:ilvl="1">
+      <w:start w:val="1"/>
+      <w:numFmt w:val="bullet"/>
+      <w:lvlText w:val="o"/>
+      <w:lvlJc w:val="left"/>
+      <w:pPr>
+        <w:tabs>
+          <w:tab w:val="num" w:pos="9161"/>
+        </w:tabs>
+        <w:ind w:left="9161" w:hanging="360"/>
+      </w:pPr>
+      <w:rPr>
+        <w:rFonts w:ascii="Courier New" w:hAnsi="Courier New" w:hint="default"/>
+        <w:sz w:val="20"/>
+      </w:rPr>
+    </w:lvl>
+    <w:lvl w:ilvl="2">
+      <w:start w:val="1"/>
+      <w:numFmt w:val="decimal"/>
+      <w:lvlText w:val="%3."/>
+      <w:lvlJc w:val="left"/>
+      <w:pPr>
+        <w:tabs>
+          <w:tab w:val="num" w:pos="9881"/>
+        </w:tabs>
+        <w:ind w:left="9881" w:hanging="360"/>
+      </w:pPr>
+      <w:rPr>
+        <w:rFonts w:hint="default"/>
+      </w:rPr>
+    </w:lvl>
+    <w:lvl w:ilvl="3">
+      <w:start w:val="1"/>
+      <w:numFmt w:val="decimal"/>
+      <w:lvlText w:val="%4."/>
+      <w:lvlJc w:val="left"/>
+      <w:pPr>
+        <w:tabs>
+          <w:tab w:val="num" w:pos="10601"/>
+        </w:tabs>
+        <w:ind w:left="10601" w:hanging="360"/>
+      </w:pPr>
+      <w:rPr>
+        <w:rFonts w:hint="default"/>
+      </w:rPr>
+    </w:lvl>
+    <w:lvl w:ilvl="4">
+      <w:start w:val="1"/>
+      <w:numFmt w:val="decimal"/>
+      <w:lvlText w:val="%5."/>
+      <w:lvlJc w:val="left"/>
+      <w:pPr>
+        <w:tabs>
+          <w:tab w:val="num" w:pos="11321"/>
+        </w:tabs>
+        <w:ind w:left="11321" w:hanging="360"/>
+      </w:pPr>
+      <w:rPr>
+        <w:rFonts w:hint="default"/>
+      </w:rPr>
+    </w:lvl>
+    <w:lvl w:ilvl="5">
+      <w:start w:val="1"/>
+      <w:numFmt w:val="decimal"/>
+      <w:lvlText w:val="%6."/>
+      <w:lvlJc w:val="left"/>
+      <w:pPr>
+        <w:tabs>
+          <w:tab w:val="num" w:pos="12041"/>
+        </w:tabs>
+        <w:ind w:left="12041" w:hanging="360"/>
+      </w:pPr>
+      <w:rPr>
+        <w:rFonts w:hint="default"/>
+      </w:rPr>
+    </w:lvl>
+    <w:lvl w:ilvl="6">
+      <w:start w:val="1"/>
+      <w:numFmt w:val="decimal"/>
+      <w:lvlText w:val="%7."/>
+      <w:lvlJc w:val="left"/>
+      <w:pPr>
+        <w:tabs>
+          <w:tab w:val="num" w:pos="12761"/>
+        </w:tabs>
+        <w:ind w:left="12761" w:hanging="360"/>
+      </w:pPr>
+      <w:rPr>
+        <w:rFonts w:hint="default"/>
+      </w:rPr>
+    </w:lvl>
+    <w:lvl w:ilvl="7">
+      <w:start w:val="1"/>
+      <w:numFmt w:val="decimal"/>
+      <w:lvlText w:val="%8."/>
+      <w:lvlJc w:val="left"/>
+      <w:pPr>
+        <w:tabs>
+          <w:tab w:val="num" w:pos="13481"/>
+        </w:tabs>
+        <w:ind w:left="13481" w:hanging="360"/>
+      </w:pPr>
+      <w:rPr>
+        <w:rFonts w:hint="default"/>
+      </w:rPr>
+    </w:lvl>
+    <w:lvl w:ilvl="8">
+      <w:start w:val="1"/>
+      <w:numFmt w:val="decimal"/>
+      <w:lvlText w:val="%9."/>
+      <w:lvlJc w:val="left"/>
+      <w:pPr>
+        <w:tabs>
+          <w:tab w:val="num" w:pos="14201"/>
+        </w:tabs>
+        <w:ind w:left="14201" w:hanging="360"/>
+      </w:pPr>
+      <w:rPr>
+        <w:rFonts w:hint="default"/>
+      </w:rPr>
+    </w:lvl>
+  </w:abstractNum>
+  <w:abstractNum w:abstractNumId="6" w15:restartNumberingAfterBreak="0">
     <w:nsid w:val="6F735BFD"/>
     <w:multiLevelType w:val="hybridMultilevel"/>
     <w:tmpl w:val="63762A0E"/>
@@ -2414,7 +4346,7 @@
       </w:rPr>
     </w:lvl>
   </w:abstractNum>
-  <w:abstractNum w:abstractNumId="6" w15:restartNumberingAfterBreak="0">
+  <w:abstractNum w:abstractNumId="7" w15:restartNumberingAfterBreak="0">
     <w:nsid w:val="71BB5C3D"/>
     <w:multiLevelType w:val="hybridMultilevel"/>
     <w:tmpl w:val="FB3E3A4A"/>
@@ -2504,7 +4436,7 @@
       </w:pPr>
     </w:lvl>
   </w:abstractNum>
-  <w:abstractNum w:abstractNumId="7" w15:restartNumberingAfterBreak="0">
+  <w:abstractNum w:abstractNumId="8" w15:restartNumberingAfterBreak="0">
     <w:nsid w:val="77A24EF7"/>
     <w:multiLevelType w:val="hybridMultilevel"/>
     <w:tmpl w:val="2FFAD6D0"/>
@@ -2617,7 +4549,7 @@
       </w:rPr>
     </w:lvl>
   </w:abstractNum>
-  <w:abstractNum w:abstractNumId="8" w15:restartNumberingAfterBreak="0">
+  <w:abstractNum w:abstractNumId="9" w15:restartNumberingAfterBreak="0">
     <w:nsid w:val="7E317292"/>
     <w:multiLevelType w:val="hybridMultilevel"/>
     <w:tmpl w:val="690E94A0"/>
@@ -2710,7 +4642,7 @@
     <w:abstractNumId w:val="2"/>
   </w:num>
   <w:num w:numId="2">
-    <w:abstractNumId w:val="8"/>
+    <w:abstractNumId w:val="9"/>
   </w:num>
   <w:num w:numId="3">
     <w:abstractNumId w:val="1"/>
@@ -2725,16 +4657,19 @@
     <w:abstractNumId w:val="3"/>
   </w:num>
   <w:num w:numId="7">
-    <w:abstractNumId w:val="5"/>
+    <w:abstractNumId w:val="6"/>
   </w:num>
   <w:num w:numId="8">
-    <w:abstractNumId w:val="7"/>
+    <w:abstractNumId w:val="8"/>
   </w:num>
   <w:num w:numId="9">
     <w:abstractNumId w:val="3"/>
   </w:num>
   <w:num w:numId="10">
-    <w:abstractNumId w:val="6"/>
+    <w:abstractNumId w:val="7"/>
+  </w:num>
+  <w:num w:numId="11">
+    <w:abstractNumId w:val="5"/>
   </w:num>
 </w:numbering>
 </file>
@@ -3171,11 +5106,11 @@
       <w:szCs w:val="40"/>
     </w:rPr>
   </w:style>
-  <w:style w:type="paragraph" w:styleId="2">
+  <w:style w:type="paragraph" w:styleId="20">
     <w:name w:val="heading 2"/>
     <w:basedOn w:val="a"/>
     <w:next w:val="a"/>
-    <w:link w:val="20"/>
+    <w:link w:val="21"/>
     <w:uiPriority w:val="9"/>
     <w:unhideWhenUsed/>
     <w:qFormat/>
@@ -3245,10 +5180,10 @@
       <w:lang w:eastAsia="ru-RU"/>
     </w:rPr>
   </w:style>
-  <w:style w:type="character" w:customStyle="1" w:styleId="20">
+  <w:style w:type="character" w:customStyle="1" w:styleId="21">
     <w:name w:val="Заголовок 2 Знак"/>
     <w:basedOn w:val="a0"/>
-    <w:link w:val="2"/>
+    <w:link w:val="20"/>
     <w:uiPriority w:val="9"/>
     <w:rsid w:val="0086270E"/>
     <w:rPr>
@@ -3256,6 +5191,107 @@
       <w:color w:val="2F5496" w:themeColor="accent1" w:themeShade="BF"/>
       <w:sz w:val="26"/>
       <w:szCs w:val="26"/>
+      <w:lang w:eastAsia="ru-RU"/>
+    </w:rPr>
+  </w:style>
+  <w:style w:type="paragraph" w:customStyle="1" w:styleId="2">
+    <w:name w:val="Список2"/>
+    <w:basedOn w:val="a"/>
+    <w:link w:val="22"/>
+    <w:qFormat/>
+    <w:rsid w:val="003533FC"/>
+    <w:pPr>
+      <w:numPr>
+        <w:numId w:val="11"/>
+      </w:numPr>
+      <w:ind w:left="0" w:firstLine="709"/>
+      <w:jc w:val="both"/>
+    </w:pPr>
+    <w:rPr>
+      <w:rFonts w:eastAsiaTheme="minorHAnsi"/>
+      <w:sz w:val="28"/>
+      <w:szCs w:val="28"/>
+      <w:lang w:eastAsia="en-US"/>
+    </w:rPr>
+  </w:style>
+  <w:style w:type="character" w:customStyle="1" w:styleId="22">
+    <w:name w:val="Список2 Знак"/>
+    <w:basedOn w:val="a0"/>
+    <w:link w:val="2"/>
+    <w:rsid w:val="003533FC"/>
+    <w:rPr>
+      <w:rFonts w:ascii="Times New Roman" w:hAnsi="Times New Roman" w:cs="Times New Roman"/>
+      <w:sz w:val="28"/>
+      <w:szCs w:val="28"/>
+    </w:rPr>
+  </w:style>
+  <w:style w:type="table" w:styleId="a4">
+    <w:name w:val="Table Grid"/>
+    <w:basedOn w:val="a1"/>
+    <w:uiPriority w:val="39"/>
+    <w:rsid w:val="001E77FA"/>
+    <w:tblPr>
+      <w:tblBorders>
+        <w:top w:val="single" w:sz="4" w:space="0" w:color="auto"/>
+        <w:left w:val="single" w:sz="4" w:space="0" w:color="auto"/>
+        <w:bottom w:val="single" w:sz="4" w:space="0" w:color="auto"/>
+        <w:right w:val="single" w:sz="4" w:space="0" w:color="auto"/>
+        <w:insideH w:val="single" w:sz="4" w:space="0" w:color="auto"/>
+        <w:insideV w:val="single" w:sz="4" w:space="0" w:color="auto"/>
+      </w:tblBorders>
+    </w:tblPr>
+  </w:style>
+  <w:style w:type="paragraph" w:styleId="a5">
+    <w:name w:val="header"/>
+    <w:basedOn w:val="a"/>
+    <w:link w:val="a6"/>
+    <w:uiPriority w:val="99"/>
+    <w:unhideWhenUsed/>
+    <w:rsid w:val="004D08A8"/>
+    <w:pPr>
+      <w:tabs>
+        <w:tab w:val="center" w:pos="4677"/>
+        <w:tab w:val="right" w:pos="9355"/>
+      </w:tabs>
+    </w:pPr>
+  </w:style>
+  <w:style w:type="character" w:customStyle="1" w:styleId="a6">
+    <w:name w:val="Верхний колонтитул Знак"/>
+    <w:basedOn w:val="a0"/>
+    <w:link w:val="a5"/>
+    <w:uiPriority w:val="99"/>
+    <w:rsid w:val="004D08A8"/>
+    <w:rPr>
+      <w:rFonts w:ascii="Times New Roman" w:eastAsia="Times New Roman" w:hAnsi="Times New Roman" w:cs="Times New Roman"/>
+      <w:sz w:val="24"/>
+      <w:szCs w:val="24"/>
+      <w:lang w:eastAsia="ru-RU"/>
+    </w:rPr>
+  </w:style>
+  <w:style w:type="paragraph" w:styleId="a7">
+    <w:name w:val="footer"/>
+    <w:basedOn w:val="a"/>
+    <w:link w:val="a8"/>
+    <w:uiPriority w:val="99"/>
+    <w:unhideWhenUsed/>
+    <w:rsid w:val="004D08A8"/>
+    <w:pPr>
+      <w:tabs>
+        <w:tab w:val="center" w:pos="4677"/>
+        <w:tab w:val="right" w:pos="9355"/>
+      </w:tabs>
+    </w:pPr>
+  </w:style>
+  <w:style w:type="character" w:customStyle="1" w:styleId="a8">
+    <w:name w:val="Нижний колонтитул Знак"/>
+    <w:basedOn w:val="a0"/>
+    <w:link w:val="a7"/>
+    <w:uiPriority w:val="99"/>
+    <w:rsid w:val="004D08A8"/>
+    <w:rPr>
+      <w:rFonts w:ascii="Times New Roman" w:eastAsia="Times New Roman" w:hAnsi="Times New Roman" w:cs="Times New Roman"/>
+      <w:sz w:val="24"/>
+      <w:szCs w:val="24"/>
       <w:lang w:eastAsia="ru-RU"/>
     </w:rPr>
   </w:style>
@@ -3555,4 +5591,16 @@
     </a:ext>
   </a:extLst>
 </a:theme>
+</file>
+
+<file path=customXml/item1.xml><?xml version="1.0" encoding="utf-8"?>
+<b:Sources xmlns:b="http://schemas.openxmlformats.org/officeDocument/2006/bibliography" xmlns="http://schemas.openxmlformats.org/officeDocument/2006/bibliography" SelectedStyle="\APASixthEditionOfficeOnline.xsl" StyleName="APA" Version="6"/>
+</file>
+
+<file path=customXml/itemProps1.xml><?xml version="1.0" encoding="utf-8"?>
+<ds:datastoreItem xmlns:ds="http://schemas.openxmlformats.org/officeDocument/2006/customXml" ds:itemID="{CAD968BF-81B7-4498-8A95-80832D037889}">
+  <ds:schemaRefs>
+    <ds:schemaRef ds:uri="http://schemas.openxmlformats.org/officeDocument/2006/bibliography"/>
+  </ds:schemaRefs>
+</ds:datastoreItem>
 </file>
</xml_diff>

<commit_message>
IADB:lab1 fixed and done
</commit_message>
<xml_diff>
--- a/IADB/Code/Lab_1/Report.docx
+++ b/IADB/Code/Lab_1/Report.docx
@@ -202,22 +202,31 @@
     </w:p>
     <w:p>
       <w:pPr>
+        <w:jc w:val="center"/>
+        <w:rPr>
+          <w:color w:val="000000"/>
+          <w:sz w:val="28"/>
+          <w:szCs w:val="28"/>
+        </w:rPr>
+      </w:pPr>
+      <w:r>
+        <w:rPr>
+          <w:color w:val="000000"/>
+          <w:sz w:val="28"/>
+          <w:szCs w:val="28"/>
+        </w:rPr>
+        <w:t>Вариант 12</w:t>
+      </w:r>
+    </w:p>
+    <w:p>
+      <w:pPr>
         <w:ind w:firstLine="709"/>
         <w:jc w:val="center"/>
         <w:rPr>
-          <w:color w:val="000000"/>
-          <w:sz w:val="28"/>
-          <w:szCs w:val="28"/>
-        </w:rPr>
-      </w:pPr>
-      <w:r>
-        <w:rPr>
-          <w:color w:val="000000"/>
-          <w:sz w:val="28"/>
-          <w:szCs w:val="28"/>
-        </w:rPr>
-        <w:t>Вариант 12</w:t>
-      </w:r>
+          <w:sz w:val="28"/>
+          <w:szCs w:val="28"/>
+        </w:rPr>
+      </w:pPr>
     </w:p>
     <w:p>
       <w:pPr>
@@ -264,6 +273,7 @@
         <w:ind w:firstLine="709"/>
         <w:jc w:val="center"/>
         <w:rPr>
+          <w:color w:val="000000"/>
           <w:sz w:val="28"/>
           <w:szCs w:val="28"/>
         </w:rPr>
@@ -307,7 +317,6 @@
         <w:ind w:firstLine="709"/>
         <w:jc w:val="center"/>
         <w:rPr>
-          <w:color w:val="000000"/>
           <w:sz w:val="28"/>
           <w:szCs w:val="28"/>
         </w:rPr>
@@ -328,6 +337,7 @@
         <w:ind w:firstLine="709"/>
         <w:jc w:val="center"/>
         <w:rPr>
+          <w:color w:val="000000"/>
           <w:sz w:val="28"/>
           <w:szCs w:val="28"/>
         </w:rPr>
@@ -380,30 +390,38 @@
     <w:p>
       <w:pPr>
         <w:ind w:firstLine="709"/>
-        <w:jc w:val="center"/>
+        <w:jc w:val="right"/>
+        <w:rPr>
+          <w:sz w:val="28"/>
+          <w:szCs w:val="28"/>
+        </w:rPr>
+      </w:pPr>
+      <w:r>
         <w:rPr>
           <w:color w:val="000000"/>
           <w:sz w:val="28"/>
           <w:szCs w:val="28"/>
         </w:rPr>
-      </w:pPr>
+        <w:t>Выполнил:</w:t>
+      </w:r>
     </w:p>
     <w:p>
       <w:pPr>
         <w:ind w:firstLine="709"/>
         <w:jc w:val="right"/>
         <w:rPr>
-          <w:sz w:val="28"/>
-          <w:szCs w:val="28"/>
-        </w:rPr>
-      </w:pPr>
-      <w:r>
-        <w:rPr>
           <w:color w:val="000000"/>
           <w:sz w:val="28"/>
           <w:szCs w:val="28"/>
         </w:rPr>
-        <w:t>Выполнил:</w:t>
+      </w:pPr>
+      <w:r>
+        <w:rPr>
+          <w:color w:val="000000"/>
+          <w:sz w:val="28"/>
+          <w:szCs w:val="28"/>
+        </w:rPr>
+        <w:t>Студент 3 курса 6 группы</w:t>
       </w:r>
     </w:p>
     <w:p>
@@ -422,7 +440,7 @@
           <w:sz w:val="28"/>
           <w:szCs w:val="28"/>
         </w:rPr>
-        <w:t>Студент 3 курса 6 группы</w:t>
+        <w:t>Филипюк Илья Андреевич</w:t>
       </w:r>
     </w:p>
     <w:p>
@@ -430,18 +448,43 @@
         <w:ind w:firstLine="709"/>
         <w:jc w:val="right"/>
         <w:rPr>
+          <w:sz w:val="28"/>
+          <w:szCs w:val="28"/>
+        </w:rPr>
+      </w:pPr>
+      <w:r>
+        <w:rPr>
           <w:color w:val="000000"/>
           <w:sz w:val="28"/>
           <w:szCs w:val="28"/>
         </w:rPr>
-      </w:pPr>
+        <w:t>Преподаватель:</w:t>
+      </w:r>
       <w:r>
         <w:rPr>
           <w:color w:val="000000"/>
           <w:sz w:val="28"/>
           <w:szCs w:val="28"/>
         </w:rPr>
-        <w:t>Филипюк Илья Андреевич</w:t>
+        <w:t xml:space="preserve"> </w:t>
+      </w:r>
+      <w:proofErr w:type="spellStart"/>
+      <w:r>
+        <w:rPr>
+          <w:color w:val="000000"/>
+          <w:sz w:val="28"/>
+          <w:szCs w:val="28"/>
+        </w:rPr>
+        <w:t>Нистюк</w:t>
+      </w:r>
+      <w:proofErr w:type="spellEnd"/>
+      <w:r>
+        <w:rPr>
+          <w:color w:val="000000"/>
+          <w:sz w:val="28"/>
+          <w:szCs w:val="28"/>
+        </w:rPr>
+        <w:t xml:space="preserve"> О.А.</w:t>
       </w:r>
     </w:p>
     <w:p>
@@ -453,32 +496,6 @@
           <w:szCs w:val="28"/>
         </w:rPr>
       </w:pPr>
-      <w:r>
-        <w:rPr>
-          <w:color w:val="000000"/>
-          <w:sz w:val="28"/>
-          <w:szCs w:val="28"/>
-        </w:rPr>
-        <w:t>Преподаватель:</w:t>
-      </w:r>
-      <w:r>
-        <w:rPr>
-          <w:color w:val="000000"/>
-          <w:sz w:val="28"/>
-          <w:szCs w:val="28"/>
-        </w:rPr>
-        <w:t xml:space="preserve"> Нистюк О.А.</w:t>
-      </w:r>
-    </w:p>
-    <w:p>
-      <w:pPr>
-        <w:ind w:firstLine="709"/>
-        <w:jc w:val="right"/>
-        <w:rPr>
-          <w:sz w:val="28"/>
-          <w:szCs w:val="28"/>
-        </w:rPr>
-      </w:pPr>
     </w:p>
     <w:p>
       <w:pPr>
@@ -596,7 +613,7 @@
           <w:sz w:val="28"/>
           <w:szCs w:val="28"/>
         </w:rPr>
-        <w:t>202</w:t>
+        <w:t>Минск</w:t>
       </w:r>
       <w:r>
         <w:rPr>
@@ -604,7 +621,7 @@
           <w:sz w:val="28"/>
           <w:szCs w:val="28"/>
         </w:rPr>
-        <w:t>6</w:t>
+        <w:t xml:space="preserve"> </w:t>
       </w:r>
       <w:r>
         <w:rPr>
@@ -612,7 +629,7 @@
           <w:sz w:val="28"/>
           <w:szCs w:val="28"/>
         </w:rPr>
-        <w:t>, Минск</w:t>
+        <w:t>2026</w:t>
       </w:r>
     </w:p>
     <w:p>
@@ -966,151 +983,104 @@
         <w:rPr>
           <w:lang w:eastAsia="ru-RU"/>
         </w:rPr>
-        <w:t>работники бухгалтерии: формируют финансовые отчёты на основе данных о товарах, а также отчёты по эффективности сотрудников на основе данных о их работе;</w:t>
+        <w:t>работники бухгалтерии: формируют финансовые отчёты на основе данных о товарах, а также отчёты по эффективности сотрудников на основе данных о их работе</w:t>
+      </w:r>
+      <w:r>
+        <w:rPr>
+          <w:lang w:eastAsia="ru-RU"/>
+        </w:rPr>
+        <w:t>;</w:t>
       </w:r>
     </w:p>
     <w:p>
       <w:pPr>
         <w:pStyle w:val="2"/>
-        <w:numPr>
-          <w:ilvl w:val="0"/>
-          <w:numId w:val="0"/>
-        </w:numPr>
-        <w:ind w:firstLine="709"/>
         <w:rPr>
           <w:lang w:eastAsia="ru-RU"/>
         </w:rPr>
       </w:pPr>
+      <w:r>
+        <w:rPr>
+          <w:lang w:eastAsia="ru-RU"/>
+        </w:rPr>
+        <w:t>логисты: планируют цепочки поставок, маршруты, оптимизируют пополнение и прогнозирование запасов товара на основе данных о работе склада;</w:t>
+      </w:r>
     </w:p>
     <w:p>
       <w:pPr>
         <w:pStyle w:val="2"/>
-        <w:numPr>
-          <w:ilvl w:val="0"/>
-          <w:numId w:val="0"/>
-        </w:numPr>
-        <w:ind w:firstLine="709"/>
         <w:rPr>
           <w:lang w:eastAsia="ru-RU"/>
         </w:rPr>
       </w:pPr>
+      <w:r>
+        <w:rPr>
+          <w:lang w:eastAsia="ru-RU"/>
+        </w:rPr>
+        <w:t>курьеры: принимают и доставляют заказы, подтверждают доставки или отказываются от них, непосредственно взаимодействуют с товарами на складе;</w:t>
+      </w:r>
     </w:p>
     <w:p>
       <w:pPr>
         <w:pStyle w:val="2"/>
-        <w:numPr>
-          <w:ilvl w:val="0"/>
-          <w:numId w:val="0"/>
-        </w:numPr>
-        <w:ind w:firstLine="709"/>
         <w:rPr>
           <w:lang w:eastAsia="ru-RU"/>
         </w:rPr>
       </w:pPr>
+      <w:r>
+        <w:rPr>
+          <w:lang w:eastAsia="ru-RU"/>
+        </w:rPr>
+        <w:t>работники отдела закупок: анализируют остатки и сроки годности продукции, формируют заявки на контроль и сроки поставки новых поступлений товара;</w:t>
+      </w:r>
     </w:p>
     <w:p>
       <w:pPr>
         <w:pStyle w:val="2"/>
-        <w:numPr>
-          <w:ilvl w:val="0"/>
-          <w:numId w:val="0"/>
-        </w:numPr>
-        <w:ind w:firstLine="709"/>
         <w:rPr>
           <w:lang w:eastAsia="ru-RU"/>
         </w:rPr>
       </w:pPr>
+      <w:r>
+        <w:rPr>
+          <w:lang w:eastAsia="ru-RU"/>
+        </w:rPr>
+        <w:t>интеграторы(вендоры): реализуют сторонние подключения и расширения системы, предоставляющие новый функционал в рамках бизнес-партнёрства;</w:t>
+      </w:r>
     </w:p>
     <w:p>
       <w:pPr>
         <w:pStyle w:val="2"/>
-        <w:numPr>
-          <w:ilvl w:val="0"/>
-          <w:numId w:val="0"/>
-        </w:numPr>
-        <w:ind w:firstLine="709"/>
         <w:rPr>
           <w:lang w:eastAsia="ru-RU"/>
         </w:rPr>
       </w:pPr>
+      <w:r>
+        <w:rPr>
+          <w:lang w:eastAsia="ru-RU"/>
+        </w:rPr>
+        <w:t>поставщики и внешние подрядчики: передают накладные, в том числе и цифровые, отслеживают и изменяют статусы поставок и непосредственно участвуют в приёмке товара;</w:t>
+      </w:r>
     </w:p>
     <w:p>
       <w:pPr>
         <w:pStyle w:val="2"/>
-        <w:numPr>
-          <w:ilvl w:val="0"/>
-          <w:numId w:val="0"/>
-        </w:numPr>
-        <w:ind w:firstLine="709"/>
         <w:rPr>
           <w:lang w:eastAsia="ru-RU"/>
         </w:rPr>
       </w:pPr>
-    </w:p>
-    <w:p>
-      <w:pPr>
-        <w:pStyle w:val="2"/>
-        <w:numPr>
-          <w:ilvl w:val="0"/>
-          <w:numId w:val="0"/>
-        </w:numPr>
-        <w:ind w:firstLine="709"/>
+      <w:r>
         <w:rPr>
           <w:lang w:eastAsia="ru-RU"/>
         </w:rPr>
-      </w:pPr>
-    </w:p>
-    <w:p>
-      <w:pPr>
-        <w:pStyle w:val="2"/>
-        <w:numPr>
-          <w:ilvl w:val="0"/>
-          <w:numId w:val="0"/>
-        </w:numPr>
-        <w:ind w:firstLine="709"/>
+        <w:t>администраторы систем: осуществляют поддержку и облегчение процессов</w:t>
+      </w:r>
+      <w:r>
         <w:rPr>
           <w:lang w:eastAsia="ru-RU"/>
         </w:rPr>
-      </w:pPr>
-    </w:p>
-    <w:p>
-      <w:pPr>
-        <w:pStyle w:val="2"/>
-        <w:numPr>
-          <w:ilvl w:val="0"/>
-          <w:numId w:val="0"/>
-        </w:numPr>
-        <w:ind w:firstLine="709"/>
-        <w:rPr>
-          <w:lang w:eastAsia="ru-RU"/>
-        </w:rPr>
-      </w:pPr>
-    </w:p>
-    <w:p>
-      <w:pPr>
-        <w:pStyle w:val="2"/>
-        <w:numPr>
-          <w:ilvl w:val="0"/>
-          <w:numId w:val="0"/>
-        </w:numPr>
-        <w:ind w:firstLine="709"/>
-        <w:rPr>
-          <w:lang w:eastAsia="ru-RU"/>
-        </w:rPr>
-      </w:pPr>
-    </w:p>
-    <w:p>
-      <w:pPr>
-        <w:pStyle w:val="2"/>
-        <w:numPr>
-          <w:ilvl w:val="0"/>
-          <w:numId w:val="0"/>
-        </w:numPr>
-        <w:ind w:firstLine="709"/>
-        <w:rPr>
-          <w:lang w:eastAsia="ru-RU"/>
-        </w:rPr>
-      </w:pPr>
+        <w:t>.</w:t>
+      </w:r>
     </w:p>
     <w:p>
       <w:pPr>
@@ -1208,7 +1178,6 @@
     </w:p>
     <w:p>
       <w:pPr>
-        <w:ind w:left="708"/>
         <w:jc w:val="both"/>
         <w:rPr>
           <w:sz w:val="28"/>
@@ -1225,26 +1194,22 @@
     </w:p>
     <w:p>
       <w:pPr>
-        <w:spacing w:before="240" w:after="240"/>
-        <w:jc w:val="center"/>
-        <w:rPr>
-          <w:sz w:val="28"/>
-          <w:szCs w:val="28"/>
-          <w:lang w:val="en-US"/>
+        <w:spacing w:before="240" w:after="120"/>
+        <w:jc w:val="both"/>
+        <w:rPr>
+          <w:sz w:val="28"/>
+          <w:szCs w:val="28"/>
         </w:rPr>
       </w:pPr>
       <w:r>
         <w:rPr>
           <w:noProof/>
-          <w:sz w:val="28"/>
-          <w:szCs w:val="28"/>
-          <w:lang w:val="en-US"/>
         </w:rPr>
         <w:drawing>
-          <wp:inline distT="0" distB="0" distL="0" distR="0" wp14:anchorId="440F60F5" wp14:editId="50DEAF07">
-            <wp:extent cx="6372225" cy="5558155"/>
-            <wp:effectExtent l="0" t="0" r="9525" b="4445"/>
-            <wp:docPr id="1" name="Рисунок 1"/>
+          <wp:inline distT="0" distB="0" distL="0" distR="0" wp14:anchorId="4FC9E874" wp14:editId="6D5A1C1C">
+            <wp:extent cx="6372225" cy="5488305"/>
+            <wp:effectExtent l="0" t="0" r="9525" b="0"/>
+            <wp:docPr id="8" name="Рисунок 8"/>
             <wp:cNvGraphicFramePr>
               <a:graphicFrameLocks xmlns:a="http://schemas.openxmlformats.org/drawingml/2006/main" noChangeAspect="1"/>
             </wp:cNvGraphicFramePr>
@@ -1252,23 +1217,36 @@
               <a:graphicData uri="http://schemas.openxmlformats.org/drawingml/2006/picture">
                 <pic:pic xmlns:pic="http://schemas.openxmlformats.org/drawingml/2006/picture">
                   <pic:nvPicPr>
-                    <pic:cNvPr id="1" name=""/>
-                    <pic:cNvPicPr/>
+                    <pic:cNvPr id="0" name="Picture 17"/>
+                    <pic:cNvPicPr>
+                      <a:picLocks noChangeAspect="1" noChangeArrowheads="1"/>
+                    </pic:cNvPicPr>
                   </pic:nvPicPr>
                   <pic:blipFill>
-                    <a:blip r:embed="rId8"/>
+                    <a:blip r:embed="rId8" cstate="print">
+                      <a:extLst>
+                        <a:ext uri="{28A0092B-C50C-407E-A947-70E740481C1C}">
+                          <a14:useLocalDpi xmlns:a14="http://schemas.microsoft.com/office/drawing/2010/main" val="0"/>
+                        </a:ext>
+                      </a:extLst>
+                    </a:blip>
+                    <a:srcRect/>
                     <a:stretch>
                       <a:fillRect/>
                     </a:stretch>
                   </pic:blipFill>
-                  <pic:spPr>
+                  <pic:spPr bwMode="auto">
                     <a:xfrm>
                       <a:off x="0" y="0"/>
-                      <a:ext cx="6372225" cy="5558155"/>
+                      <a:ext cx="6372225" cy="5488305"/>
                     </a:xfrm>
                     <a:prstGeom prst="rect">
                       <a:avLst/>
                     </a:prstGeom>
+                    <a:noFill/>
+                    <a:ln>
+                      <a:noFill/>
+                    </a:ln>
                   </pic:spPr>
                 </pic:pic>
               </a:graphicData>
@@ -1332,32 +1310,20 @@
     </w:p>
     <w:p>
       <w:pPr>
-        <w:ind w:firstLine="709"/>
+        <w:spacing w:before="240"/>
+        <w:ind w:firstLine="708"/>
         <w:jc w:val="both"/>
         <w:rPr>
-          <w:color w:val="000000"/>
-          <w:sz w:val="28"/>
-          <w:szCs w:val="28"/>
-        </w:rPr>
-      </w:pPr>
-    </w:p>
-    <w:p>
-      <w:pPr>
-        <w:ind w:firstLine="709"/>
-        <w:jc w:val="both"/>
-        <w:rPr>
-          <w:color w:val="000000"/>
-          <w:sz w:val="28"/>
-          <w:szCs w:val="28"/>
-        </w:rPr>
-      </w:pPr>
-      <w:r>
-        <w:rPr>
-          <w:color w:val="000000"/>
-          <w:sz w:val="28"/>
-          <w:szCs w:val="28"/>
-        </w:rPr>
-        <w:br w:type="page"/>
+          <w:sz w:val="28"/>
+          <w:szCs w:val="28"/>
+        </w:rPr>
+      </w:pPr>
+      <w:r>
+        <w:rPr>
+          <w:sz w:val="28"/>
+          <w:szCs w:val="28"/>
+        </w:rPr>
+        <w:t>Данная диаграмма основывается на предыдущем описании возможных ролей приложения и описывает полный функционал данной разработки.</w:t>
       </w:r>
     </w:p>
     <w:p>
@@ -1388,7 +1354,6 @@
           <w:sz w:val="28"/>
           <w:szCs w:val="28"/>
         </w:rPr>
-        <w:lastRenderedPageBreak/>
         <w:t>Описание сущностей и их атрибутов</w:t>
       </w:r>
     </w:p>
@@ -1469,7 +1434,14 @@
           <w:sz w:val="28"/>
           <w:szCs w:val="28"/>
         </w:rPr>
-        <w:t xml:space="preserve">сущность </w:t>
+        <w:t>С</w:t>
+      </w:r>
+      <w:r>
+        <w:rPr>
+          <w:sz w:val="28"/>
+          <w:szCs w:val="28"/>
+        </w:rPr>
+        <w:t xml:space="preserve">ущность </w:t>
       </w:r>
       <w:r>
         <w:rPr>
@@ -1497,18 +1469,18 @@
           </w:tcPr>
           <w:p>
             <w:pPr>
-              <w:jc w:val="both"/>
-              <w:rPr>
-                <w:sz w:val="28"/>
-                <w:szCs w:val="28"/>
-              </w:rPr>
-            </w:pPr>
-            <w:r>
-              <w:rPr>
-                <w:sz w:val="28"/>
-                <w:szCs w:val="28"/>
-              </w:rPr>
-              <w:t xml:space="preserve">Атрибут </w:t>
+              <w:jc w:val="center"/>
+              <w:rPr>
+                <w:sz w:val="28"/>
+                <w:szCs w:val="28"/>
+              </w:rPr>
+            </w:pPr>
+            <w:r>
+              <w:rPr>
+                <w:sz w:val="28"/>
+                <w:szCs w:val="28"/>
+              </w:rPr>
+              <w:t>Атрибут</w:t>
             </w:r>
           </w:p>
         </w:tc>
@@ -1518,7 +1490,7 @@
           </w:tcPr>
           <w:p>
             <w:pPr>
-              <w:jc w:val="both"/>
+              <w:jc w:val="center"/>
               <w:rPr>
                 <w:sz w:val="28"/>
                 <w:szCs w:val="28"/>
@@ -1548,6 +1520,7 @@
                 <w:lang w:val="en-US"/>
               </w:rPr>
             </w:pPr>
+            <w:proofErr w:type="spellStart"/>
             <w:r>
               <w:rPr>
                 <w:sz w:val="28"/>
@@ -1556,6 +1529,7 @@
               </w:rPr>
               <w:t>Product_ID</w:t>
             </w:r>
+            <w:proofErr w:type="spellEnd"/>
           </w:p>
         </w:tc>
         <w:tc>
@@ -1576,198 +1550,6 @@
                 <w:szCs w:val="28"/>
               </w:rPr>
               <w:t>Уникальный код товара</w:t>
-            </w:r>
-          </w:p>
-        </w:tc>
-      </w:tr>
-      <w:tr>
-        <w:tc>
-          <w:tcPr>
-            <w:tcW w:w="1980" w:type="dxa"/>
-          </w:tcPr>
-          <w:p>
-            <w:pPr>
-              <w:jc w:val="both"/>
-              <w:rPr>
-                <w:sz w:val="28"/>
-                <w:szCs w:val="28"/>
-                <w:lang w:val="en-US"/>
-              </w:rPr>
-            </w:pPr>
-            <w:r>
-              <w:rPr>
-                <w:sz w:val="28"/>
-                <w:szCs w:val="28"/>
-                <w:lang w:val="en-US"/>
-              </w:rPr>
-              <w:t>Stock_ID</w:t>
-            </w:r>
-          </w:p>
-        </w:tc>
-        <w:tc>
-          <w:tcPr>
-            <w:tcW w:w="8045" w:type="dxa"/>
-          </w:tcPr>
-          <w:p>
-            <w:pPr>
-              <w:jc w:val="both"/>
-              <w:rPr>
-                <w:sz w:val="28"/>
-                <w:szCs w:val="28"/>
-                <w:lang w:val="en-US"/>
-              </w:rPr>
-            </w:pPr>
-            <w:r>
-              <w:rPr>
-                <w:sz w:val="28"/>
-                <w:szCs w:val="28"/>
-              </w:rPr>
-              <w:t xml:space="preserve">Связь с сущностью </w:t>
-            </w:r>
-            <w:r>
-              <w:rPr>
-                <w:sz w:val="28"/>
-                <w:szCs w:val="28"/>
-                <w:lang w:val="en-US"/>
-              </w:rPr>
-              <w:t>Stocks</w:t>
-            </w:r>
-          </w:p>
-        </w:tc>
-      </w:tr>
-      <w:tr>
-        <w:tc>
-          <w:tcPr>
-            <w:tcW w:w="1980" w:type="dxa"/>
-          </w:tcPr>
-          <w:p>
-            <w:pPr>
-              <w:jc w:val="both"/>
-              <w:rPr>
-                <w:sz w:val="28"/>
-                <w:szCs w:val="28"/>
-              </w:rPr>
-            </w:pPr>
-            <w:r>
-              <w:rPr>
-                <w:sz w:val="28"/>
-                <w:szCs w:val="28"/>
-                <w:lang w:val="en-US"/>
-              </w:rPr>
-              <w:t>Name</w:t>
-            </w:r>
-          </w:p>
-        </w:tc>
-        <w:tc>
-          <w:tcPr>
-            <w:tcW w:w="8045" w:type="dxa"/>
-          </w:tcPr>
-          <w:p>
-            <w:pPr>
-              <w:jc w:val="both"/>
-              <w:rPr>
-                <w:sz w:val="28"/>
-                <w:szCs w:val="28"/>
-              </w:rPr>
-            </w:pPr>
-            <w:r>
-              <w:rPr>
-                <w:sz w:val="28"/>
-                <w:szCs w:val="28"/>
-              </w:rPr>
-              <w:t>Наименование товара</w:t>
-            </w:r>
-          </w:p>
-        </w:tc>
-      </w:tr>
-      <w:tr>
-        <w:tc>
-          <w:tcPr>
-            <w:tcW w:w="1980" w:type="dxa"/>
-          </w:tcPr>
-          <w:p>
-            <w:pPr>
-              <w:jc w:val="both"/>
-              <w:rPr>
-                <w:sz w:val="28"/>
-                <w:szCs w:val="28"/>
-                <w:lang w:val="en-US"/>
-              </w:rPr>
-            </w:pPr>
-            <w:r>
-              <w:rPr>
-                <w:sz w:val="28"/>
-                <w:szCs w:val="28"/>
-                <w:lang w:val="en-US"/>
-              </w:rPr>
-              <w:t>Price</w:t>
-            </w:r>
-          </w:p>
-        </w:tc>
-        <w:tc>
-          <w:tcPr>
-            <w:tcW w:w="8045" w:type="dxa"/>
-          </w:tcPr>
-          <w:p>
-            <w:pPr>
-              <w:jc w:val="both"/>
-              <w:rPr>
-                <w:sz w:val="28"/>
-                <w:szCs w:val="28"/>
-              </w:rPr>
-            </w:pPr>
-            <w:r>
-              <w:rPr>
-                <w:sz w:val="28"/>
-                <w:szCs w:val="28"/>
-              </w:rPr>
-              <w:t>Цена товара</w:t>
-            </w:r>
-          </w:p>
-        </w:tc>
-      </w:tr>
-      <w:tr>
-        <w:tc>
-          <w:tcPr>
-            <w:tcW w:w="1980" w:type="dxa"/>
-          </w:tcPr>
-          <w:p>
-            <w:pPr>
-              <w:jc w:val="both"/>
-              <w:rPr>
-                <w:sz w:val="28"/>
-                <w:szCs w:val="28"/>
-                <w:lang w:val="en-US"/>
-              </w:rPr>
-            </w:pPr>
-            <w:r>
-              <w:rPr>
-                <w:sz w:val="28"/>
-                <w:szCs w:val="28"/>
-                <w:lang w:val="en-US"/>
-              </w:rPr>
-              <w:t>Quantity</w:t>
-            </w:r>
-          </w:p>
-        </w:tc>
-        <w:tc>
-          <w:tcPr>
-            <w:tcW w:w="8045" w:type="dxa"/>
-          </w:tcPr>
-          <w:p>
-            <w:pPr>
-              <w:jc w:val="both"/>
-              <w:rPr>
-                <w:sz w:val="28"/>
-                <w:szCs w:val="28"/>
-              </w:rPr>
-            </w:pPr>
-            <w:r>
-              <w:rPr>
-                <w:sz w:val="28"/>
-                <w:szCs w:val="28"/>
-              </w:rPr>
-              <w:t>Количество товара</w:t>
             </w:r>
           </w:p>
         </w:tc>
@@ -1775,8 +1557,6 @@
     </w:tbl>
     <w:p>
       <w:pPr>
-        <w:spacing w:before="280" w:after="280"/>
-        <w:ind w:firstLine="708"/>
         <w:jc w:val="both"/>
         <w:rPr>
           <w:sz w:val="28"/>
@@ -1788,7 +1568,15 @@
           <w:sz w:val="28"/>
           <w:szCs w:val="28"/>
         </w:rPr>
-        <w:t xml:space="preserve">Далее опишем сущность </w:t>
+        <w:lastRenderedPageBreak/>
+        <w:t>Продолжение таблицы 4.1</w:t>
+      </w:r>
+      <w:r>
+        <w:rPr>
+          <w:sz w:val="28"/>
+          <w:szCs w:val="28"/>
+        </w:rPr>
+        <w:t xml:space="preserve"> – Сущность </w:t>
       </w:r>
       <w:r>
         <w:rPr>
@@ -1796,69 +1584,7 @@
           <w:szCs w:val="28"/>
           <w:lang w:val="en-US"/>
         </w:rPr>
-        <w:t>User</w:t>
-      </w:r>
-      <w:r>
-        <w:rPr>
-          <w:sz w:val="28"/>
-          <w:szCs w:val="28"/>
-          <w:lang w:val="en-US"/>
-        </w:rPr>
-        <w:t>s</w:t>
-      </w:r>
-      <w:r>
-        <w:rPr>
-          <w:sz w:val="28"/>
-          <w:szCs w:val="28"/>
-        </w:rPr>
-        <w:t xml:space="preserve">, которая представляет собой информацию о пользователе системы: операторе, менеджере, бухгалтере и администраторе. Информация о сущности </w:t>
-      </w:r>
-      <w:r>
-        <w:rPr>
-          <w:sz w:val="28"/>
-          <w:szCs w:val="28"/>
-          <w:lang w:val="en-US"/>
-        </w:rPr>
-        <w:t>Users</w:t>
-      </w:r>
-      <w:r>
-        <w:rPr>
-          <w:sz w:val="28"/>
-          <w:szCs w:val="28"/>
-        </w:rPr>
-        <w:t xml:space="preserve"> </w:t>
-      </w:r>
-      <w:r>
-        <w:rPr>
-          <w:sz w:val="28"/>
-          <w:szCs w:val="28"/>
-        </w:rPr>
-        <w:t>представлена в таблице 4.2.</w:t>
-      </w:r>
-    </w:p>
-    <w:p>
-      <w:pPr>
-        <w:jc w:val="both"/>
-        <w:rPr>
-          <w:sz w:val="28"/>
-          <w:szCs w:val="28"/>
-          <w:lang w:val="en-US"/>
-        </w:rPr>
-      </w:pPr>
-      <w:r>
-        <w:rPr>
-          <w:sz w:val="28"/>
-          <w:szCs w:val="28"/>
-        </w:rPr>
-        <w:t xml:space="preserve">Таблица 4.2 – сущность </w:t>
-      </w:r>
-      <w:r>
-        <w:rPr>
-          <w:sz w:val="28"/>
-          <w:szCs w:val="28"/>
-          <w:lang w:val="en-US"/>
-        </w:rPr>
-        <w:t>Users</w:t>
+        <w:t>Products</w:t>
       </w:r>
     </w:p>
     <w:tbl>
@@ -1878,7 +1604,7 @@
           </w:tcPr>
           <w:p>
             <w:pPr>
-              <w:jc w:val="both"/>
+              <w:jc w:val="center"/>
               <w:rPr>
                 <w:sz w:val="28"/>
                 <w:szCs w:val="28"/>
@@ -1899,7 +1625,7 @@
           </w:tcPr>
           <w:p>
             <w:pPr>
-              <w:jc w:val="both"/>
+              <w:jc w:val="center"/>
               <w:rPr>
                 <w:sz w:val="28"/>
                 <w:szCs w:val="28"/>
@@ -1935,7 +1661,7 @@
                 <w:szCs w:val="28"/>
                 <w:lang w:val="en-US"/>
               </w:rPr>
-              <w:t>User_ID</w:t>
+              <w:t>Quantity</w:t>
             </w:r>
           </w:p>
         </w:tc>
@@ -1956,7 +1682,7 @@
                 <w:sz w:val="28"/>
                 <w:szCs w:val="28"/>
               </w:rPr>
-              <w:t>Уникальный код пользователя</w:t>
+              <w:t>Количество данного товара на складе</w:t>
             </w:r>
           </w:p>
         </w:tc>
@@ -1975,14 +1701,16 @@
                 <w:lang w:val="en-US"/>
               </w:rPr>
             </w:pPr>
-            <w:r>
-              <w:rPr>
-                <w:sz w:val="28"/>
-                <w:szCs w:val="28"/>
-                <w:lang w:val="en-US"/>
-              </w:rPr>
-              <w:t>Role</w:t>
-            </w:r>
+            <w:proofErr w:type="spellStart"/>
+            <w:r>
+              <w:rPr>
+                <w:sz w:val="28"/>
+                <w:szCs w:val="28"/>
+                <w:lang w:val="en-US"/>
+              </w:rPr>
+              <w:t>Stock_ID</w:t>
+            </w:r>
+            <w:proofErr w:type="spellEnd"/>
           </w:p>
         </w:tc>
         <w:tc>
@@ -2002,7 +1730,15 @@
                 <w:sz w:val="28"/>
                 <w:szCs w:val="28"/>
               </w:rPr>
-              <w:t>Роль пользователя</w:t>
+              <w:t xml:space="preserve">Связь с сущностью </w:t>
+            </w:r>
+            <w:r>
+              <w:rPr>
+                <w:sz w:val="28"/>
+                <w:szCs w:val="28"/>
+                <w:lang w:val="en-US"/>
+              </w:rPr>
+              <w:t>Stocks</w:t>
             </w:r>
           </w:p>
         </w:tc>
@@ -2027,7 +1763,7 @@
                 <w:szCs w:val="28"/>
                 <w:lang w:val="en-US"/>
               </w:rPr>
-              <w:t>Email</w:t>
+              <w:t>Name</w:t>
             </w:r>
           </w:p>
         </w:tc>
@@ -2048,7 +1784,7 @@
                 <w:sz w:val="28"/>
                 <w:szCs w:val="28"/>
               </w:rPr>
-              <w:t>Адрес электронной почты(логин) пользователя</w:t>
+              <w:t>Наименование товара</w:t>
             </w:r>
           </w:p>
         </w:tc>
@@ -2073,7 +1809,7 @@
                 <w:szCs w:val="28"/>
                 <w:lang w:val="en-US"/>
               </w:rPr>
-              <w:t>Password</w:t>
+              <w:t>Price</w:t>
             </w:r>
           </w:p>
         </w:tc>
@@ -2094,7 +1830,7 @@
                 <w:sz w:val="28"/>
                 <w:szCs w:val="28"/>
               </w:rPr>
-              <w:t>Хэш пароля пользователя</w:t>
+              <w:t>Цена товара</w:t>
             </w:r>
           </w:p>
         </w:tc>
@@ -2102,7 +1838,16 @@
     </w:tbl>
     <w:p>
       <w:pPr>
-        <w:spacing w:before="280" w:after="280"/>
+        <w:jc w:val="both"/>
+        <w:rPr>
+          <w:sz w:val="28"/>
+          <w:szCs w:val="28"/>
+        </w:rPr>
+      </w:pPr>
+    </w:p>
+    <w:p>
+      <w:pPr>
+        <w:spacing w:before="240" w:after="240"/>
         <w:ind w:firstLine="708"/>
         <w:jc w:val="both"/>
         <w:rPr>
@@ -2115,7 +1860,7 @@
           <w:sz w:val="28"/>
           <w:szCs w:val="28"/>
         </w:rPr>
-        <w:t xml:space="preserve">Следующим шагом опишем сущность </w:t>
+        <w:t xml:space="preserve">Далее опишем сущность </w:t>
       </w:r>
       <w:r>
         <w:rPr>
@@ -2123,14 +1868,7 @@
           <w:szCs w:val="28"/>
           <w:lang w:val="en-US"/>
         </w:rPr>
-        <w:t>Tasks</w:t>
-      </w:r>
-      <w:r>
-        <w:rPr>
-          <w:sz w:val="28"/>
-          <w:szCs w:val="28"/>
-        </w:rPr>
-        <w:t xml:space="preserve">, представляющую собой задачи, назначаемые менеджерами операторам склада. Информация о сущности </w:t>
+        <w:t>User</w:t>
       </w:r>
       <w:r>
         <w:rPr>
@@ -2138,14 +1876,36 @@
           <w:szCs w:val="28"/>
           <w:lang w:val="en-US"/>
         </w:rPr>
-        <w:t xml:space="preserve">Tasks </w:t>
-      </w:r>
-      <w:r>
-        <w:rPr>
-          <w:sz w:val="28"/>
-          <w:szCs w:val="28"/>
-        </w:rPr>
-        <w:t>представлена в таблице 4.3.</w:t>
+        <w:t>s</w:t>
+      </w:r>
+      <w:r>
+        <w:rPr>
+          <w:sz w:val="28"/>
+          <w:szCs w:val="28"/>
+        </w:rPr>
+        <w:t xml:space="preserve">, которая представляет собой информацию о пользователе системы: операторе, менеджере, бухгалтере и администраторе. Информация о сущности </w:t>
+      </w:r>
+      <w:r>
+        <w:rPr>
+          <w:sz w:val="28"/>
+          <w:szCs w:val="28"/>
+          <w:lang w:val="en-US"/>
+        </w:rPr>
+        <w:t>Users</w:t>
+      </w:r>
+      <w:r>
+        <w:rPr>
+          <w:sz w:val="28"/>
+          <w:szCs w:val="28"/>
+        </w:rPr>
+        <w:t xml:space="preserve"> </w:t>
+      </w:r>
+      <w:r>
+        <w:rPr>
+          <w:sz w:val="28"/>
+          <w:szCs w:val="28"/>
+        </w:rPr>
+        <w:t>представлена в таблице 4.2.</w:t>
       </w:r>
     </w:p>
     <w:p>
@@ -2154,22 +1914,37 @@
         <w:rPr>
           <w:sz w:val="28"/>
           <w:szCs w:val="28"/>
-        </w:rPr>
-      </w:pPr>
-      <w:r>
-        <w:rPr>
-          <w:sz w:val="28"/>
-          <w:szCs w:val="28"/>
-        </w:rPr>
-        <w:t xml:space="preserve">Таблица 4.3 – сущность </w:t>
-      </w:r>
-      <w:r>
-        <w:rPr>
-          <w:sz w:val="28"/>
-          <w:szCs w:val="28"/>
           <w:lang w:val="en-US"/>
         </w:rPr>
-        <w:t>Tasks</w:t>
+      </w:pPr>
+      <w:r>
+        <w:rPr>
+          <w:sz w:val="28"/>
+          <w:szCs w:val="28"/>
+        </w:rPr>
+        <w:t xml:space="preserve">Таблица 4.2 – </w:t>
+      </w:r>
+      <w:r>
+        <w:rPr>
+          <w:sz w:val="28"/>
+          <w:szCs w:val="28"/>
+        </w:rPr>
+        <w:t>Сущ</w:t>
+      </w:r>
+      <w:r>
+        <w:rPr>
+          <w:sz w:val="28"/>
+          <w:szCs w:val="28"/>
+        </w:rPr>
+        <w:t xml:space="preserve">ность </w:t>
+      </w:r>
+      <w:r>
+        <w:rPr>
+          <w:sz w:val="28"/>
+          <w:szCs w:val="28"/>
+          <w:lang w:val="en-US"/>
+        </w:rPr>
+        <w:t>Users</w:t>
       </w:r>
     </w:p>
     <w:tbl>
@@ -2189,7 +1964,7 @@
           </w:tcPr>
           <w:p>
             <w:pPr>
-              <w:jc w:val="both"/>
+              <w:jc w:val="center"/>
               <w:rPr>
                 <w:sz w:val="28"/>
                 <w:szCs w:val="28"/>
@@ -2210,7 +1985,7 @@
           </w:tcPr>
           <w:p>
             <w:pPr>
-              <w:jc w:val="both"/>
+              <w:jc w:val="center"/>
               <w:rPr>
                 <w:sz w:val="28"/>
                 <w:szCs w:val="28"/>
@@ -2240,14 +2015,16 @@
                 <w:lang w:val="en-US"/>
               </w:rPr>
             </w:pPr>
-            <w:r>
-              <w:rPr>
-                <w:sz w:val="28"/>
-                <w:szCs w:val="28"/>
-                <w:lang w:val="en-US"/>
-              </w:rPr>
-              <w:t>Task_ID</w:t>
-            </w:r>
+            <w:proofErr w:type="spellStart"/>
+            <w:r>
+              <w:rPr>
+                <w:sz w:val="28"/>
+                <w:szCs w:val="28"/>
+                <w:lang w:val="en-US"/>
+              </w:rPr>
+              <w:t>User_ID</w:t>
+            </w:r>
+            <w:proofErr w:type="spellEnd"/>
           </w:p>
         </w:tc>
         <w:tc>
@@ -2267,7 +2044,7 @@
                 <w:sz w:val="28"/>
                 <w:szCs w:val="28"/>
               </w:rPr>
-              <w:t>Уникальный код задачи</w:t>
+              <w:t>Уникальный код пользователя</w:t>
             </w:r>
           </w:p>
         </w:tc>
@@ -2292,7 +2069,7 @@
                 <w:szCs w:val="28"/>
                 <w:lang w:val="en-US"/>
               </w:rPr>
-              <w:t>User_ID</w:t>
+              <w:t>Role</w:t>
             </w:r>
           </w:p>
         </w:tc>
@@ -2313,7 +2090,7 @@
                 <w:sz w:val="28"/>
                 <w:szCs w:val="28"/>
               </w:rPr>
-              <w:t>Уникальный код пользователя, которому назначена задача</w:t>
+              <w:t>Роль пользователя</w:t>
             </w:r>
           </w:p>
         </w:tc>
@@ -2338,7 +2115,7 @@
                 <w:szCs w:val="28"/>
                 <w:lang w:val="en-US"/>
               </w:rPr>
-              <w:t>Due</w:t>
+              <w:t>Email</w:t>
             </w:r>
           </w:p>
         </w:tc>
@@ -2359,7 +2136,7 @@
                 <w:sz w:val="28"/>
                 <w:szCs w:val="28"/>
               </w:rPr>
-              <w:t>Дата и время, к которому задача должна быть выполнена</w:t>
+              <w:t>Адрес электронной почты(логин) пользователя</w:t>
             </w:r>
           </w:p>
         </w:tc>
@@ -2384,7 +2161,7 @@
                 <w:szCs w:val="28"/>
                 <w:lang w:val="en-US"/>
               </w:rPr>
-              <w:t>Priority</w:t>
+              <w:t>Password</w:t>
             </w:r>
           </w:p>
         </w:tc>
@@ -2405,54 +2182,7 @@
                 <w:sz w:val="28"/>
                 <w:szCs w:val="28"/>
               </w:rPr>
-              <w:t>Приоритетность выполнения задачи (малый, средний, высокий)</w:t>
-            </w:r>
-          </w:p>
-        </w:tc>
-      </w:tr>
-      <w:tr>
-        <w:tc>
-          <w:tcPr>
-            <w:tcW w:w="1980" w:type="dxa"/>
-          </w:tcPr>
-          <w:p>
-            <w:pPr>
-              <w:jc w:val="both"/>
-              <w:rPr>
-                <w:sz w:val="28"/>
-                <w:szCs w:val="28"/>
-                <w:lang w:val="en-US"/>
-              </w:rPr>
-            </w:pPr>
-            <w:r>
-              <w:rPr>
-                <w:sz w:val="28"/>
-                <w:szCs w:val="28"/>
-                <w:lang w:val="en-US"/>
-              </w:rPr>
-              <w:t>Description</w:t>
-            </w:r>
-          </w:p>
-        </w:tc>
-        <w:tc>
-          <w:tcPr>
-            <w:tcW w:w="8045" w:type="dxa"/>
-          </w:tcPr>
-          <w:p>
-            <w:pPr>
-              <w:jc w:val="both"/>
-              <w:rPr>
-                <w:sz w:val="28"/>
-                <w:szCs w:val="28"/>
-                <w:lang w:val="en-US"/>
-              </w:rPr>
-            </w:pPr>
-            <w:r>
-              <w:rPr>
-                <w:sz w:val="28"/>
-                <w:szCs w:val="28"/>
-              </w:rPr>
-              <w:t>Описание задачи</w:t>
+              <w:t>Хэш пароля пользователя</w:t>
             </w:r>
           </w:p>
         </w:tc>
@@ -2460,7 +2190,7 @@
     </w:tbl>
     <w:p>
       <w:pPr>
-        <w:spacing w:before="280" w:after="280"/>
+        <w:spacing w:before="240" w:after="240"/>
         <w:ind w:firstLine="708"/>
         <w:jc w:val="both"/>
         <w:rPr>
@@ -2473,7 +2203,7 @@
           <w:sz w:val="28"/>
           <w:szCs w:val="28"/>
         </w:rPr>
-        <w:t xml:space="preserve">Теперь опишем сущность </w:t>
+        <w:t xml:space="preserve">Следующим шагом опишем сущность </w:t>
       </w:r>
       <w:r>
         <w:rPr>
@@ -2481,21 +2211,29 @@
           <w:szCs w:val="28"/>
           <w:lang w:val="en-US"/>
         </w:rPr>
-        <w:t>Stocks</w:t>
-      </w:r>
-      <w:r>
-        <w:rPr>
-          <w:sz w:val="28"/>
-          <w:szCs w:val="28"/>
-        </w:rPr>
-        <w:t>, которая представляет собой места хранения товаров на складе. Информация о данной сущности представлена в таблице 4.4</w:t>
-      </w:r>
-      <w:r>
-        <w:rPr>
-          <w:sz w:val="28"/>
-          <w:szCs w:val="28"/>
-        </w:rPr>
-        <w:t>.</w:t>
+        <w:t>Tasks</w:t>
+      </w:r>
+      <w:r>
+        <w:rPr>
+          <w:sz w:val="28"/>
+          <w:szCs w:val="28"/>
+        </w:rPr>
+        <w:t xml:space="preserve">, представляющую собой задачи, назначаемые менеджерами операторам склада. Информация о сущности </w:t>
+      </w:r>
+      <w:r>
+        <w:rPr>
+          <w:sz w:val="28"/>
+          <w:szCs w:val="28"/>
+          <w:lang w:val="en-US"/>
+        </w:rPr>
+        <w:t xml:space="preserve">Tasks </w:t>
+      </w:r>
+      <w:r>
+        <w:rPr>
+          <w:sz w:val="28"/>
+          <w:szCs w:val="28"/>
+        </w:rPr>
+        <w:t>представлена в таблице 4.3.</w:t>
       </w:r>
     </w:p>
     <w:p>
@@ -2504,23 +2242,36 @@
         <w:rPr>
           <w:sz w:val="28"/>
           <w:szCs w:val="28"/>
+        </w:rPr>
+      </w:pPr>
+      <w:r>
+        <w:rPr>
+          <w:sz w:val="28"/>
+          <w:szCs w:val="28"/>
+        </w:rPr>
+        <w:t xml:space="preserve">Таблица 4.3 – </w:t>
+      </w:r>
+      <w:r>
+        <w:rPr>
+          <w:sz w:val="28"/>
+          <w:szCs w:val="28"/>
+        </w:rPr>
+        <w:t>С</w:t>
+      </w:r>
+      <w:r>
+        <w:rPr>
+          <w:sz w:val="28"/>
+          <w:szCs w:val="28"/>
+        </w:rPr>
+        <w:t xml:space="preserve">ущность </w:t>
+      </w:r>
+      <w:r>
+        <w:rPr>
+          <w:sz w:val="28"/>
+          <w:szCs w:val="28"/>
           <w:lang w:val="en-US"/>
         </w:rPr>
-      </w:pPr>
-      <w:r>
-        <w:rPr>
-          <w:sz w:val="28"/>
-          <w:szCs w:val="28"/>
-        </w:rPr>
-        <w:t xml:space="preserve">Таблица 4.4. – сущность </w:t>
-      </w:r>
-      <w:r>
-        <w:rPr>
-          <w:sz w:val="28"/>
-          <w:szCs w:val="28"/>
-          <w:lang w:val="en-US"/>
-        </w:rPr>
-        <w:t>Stocks</w:t>
+        <w:t>Tasks</w:t>
       </w:r>
     </w:p>
     <w:tbl>
@@ -2540,7 +2291,7 @@
           </w:tcPr>
           <w:p>
             <w:pPr>
-              <w:jc w:val="both"/>
+              <w:jc w:val="center"/>
               <w:rPr>
                 <w:sz w:val="28"/>
                 <w:szCs w:val="28"/>
@@ -2561,7 +2312,7 @@
           </w:tcPr>
           <w:p>
             <w:pPr>
-              <w:jc w:val="both"/>
+              <w:jc w:val="center"/>
               <w:rPr>
                 <w:sz w:val="28"/>
                 <w:szCs w:val="28"/>
@@ -2584,20 +2335,23 @@
           </w:tcPr>
           <w:p>
             <w:pPr>
-              <w:rPr>
-                <w:sz w:val="28"/>
-                <w:szCs w:val="28"/>
-                <w:lang w:val="en-US"/>
-              </w:rPr>
-            </w:pPr>
-            <w:r>
-              <w:rPr>
-                <w:sz w:val="28"/>
-                <w:szCs w:val="28"/>
-                <w:lang w:val="en-US"/>
-              </w:rPr>
-              <w:t>Stock_ID</w:t>
-            </w:r>
+              <w:jc w:val="both"/>
+              <w:rPr>
+                <w:sz w:val="28"/>
+                <w:szCs w:val="28"/>
+                <w:lang w:val="en-US"/>
+              </w:rPr>
+            </w:pPr>
+            <w:proofErr w:type="spellStart"/>
+            <w:r>
+              <w:rPr>
+                <w:sz w:val="28"/>
+                <w:szCs w:val="28"/>
+                <w:lang w:val="en-US"/>
+              </w:rPr>
+              <w:t>Task_ID</w:t>
+            </w:r>
+            <w:proofErr w:type="spellEnd"/>
           </w:p>
         </w:tc>
         <w:tc>
@@ -2617,7 +2371,7 @@
                 <w:sz w:val="28"/>
                 <w:szCs w:val="28"/>
               </w:rPr>
-              <w:t>Уникальный код места хранения</w:t>
+              <w:t>Уникальный код задачи</w:t>
             </w:r>
           </w:p>
         </w:tc>
@@ -2636,14 +2390,16 @@
                 <w:lang w:val="en-US"/>
               </w:rPr>
             </w:pPr>
-            <w:r>
-              <w:rPr>
-                <w:sz w:val="28"/>
-                <w:szCs w:val="28"/>
-                <w:lang w:val="en-US"/>
-              </w:rPr>
-              <w:t>Capacity</w:t>
-            </w:r>
+            <w:proofErr w:type="spellStart"/>
+            <w:r>
+              <w:rPr>
+                <w:sz w:val="28"/>
+                <w:szCs w:val="28"/>
+                <w:lang w:val="en-US"/>
+              </w:rPr>
+              <w:t>User_ID</w:t>
+            </w:r>
+            <w:proofErr w:type="spellEnd"/>
           </w:p>
         </w:tc>
         <w:tc>
@@ -2663,7 +2419,7 @@
                 <w:sz w:val="28"/>
                 <w:szCs w:val="28"/>
               </w:rPr>
-              <w:t>Вместимость места хранения</w:t>
+              <w:t>Уникальный код пользователя, которому назначена задача</w:t>
             </w:r>
           </w:p>
         </w:tc>
@@ -2688,7 +2444,7 @@
                 <w:szCs w:val="28"/>
                 <w:lang w:val="en-US"/>
               </w:rPr>
-              <w:t>Filled_capacity</w:t>
+              <w:t>Due</w:t>
             </w:r>
           </w:p>
         </w:tc>
@@ -2709,7 +2465,7 @@
                 <w:sz w:val="28"/>
                 <w:szCs w:val="28"/>
               </w:rPr>
-              <w:t>Занятая на данный момент часть места хранения</w:t>
+              <w:t>Дата и время, к которому задача должна быть выполнена</w:t>
             </w:r>
           </w:p>
         </w:tc>
@@ -2734,6 +2490,52 @@
                 <w:szCs w:val="28"/>
                 <w:lang w:val="en-US"/>
               </w:rPr>
+              <w:t>Priority</w:t>
+            </w:r>
+          </w:p>
+        </w:tc>
+        <w:tc>
+          <w:tcPr>
+            <w:tcW w:w="8045" w:type="dxa"/>
+          </w:tcPr>
+          <w:p>
+            <w:pPr>
+              <w:jc w:val="both"/>
+              <w:rPr>
+                <w:sz w:val="28"/>
+                <w:szCs w:val="28"/>
+              </w:rPr>
+            </w:pPr>
+            <w:r>
+              <w:rPr>
+                <w:sz w:val="28"/>
+                <w:szCs w:val="28"/>
+              </w:rPr>
+              <w:t>Приоритетность выполнения задачи (малый, средний, высокий)</w:t>
+            </w:r>
+          </w:p>
+        </w:tc>
+      </w:tr>
+      <w:tr>
+        <w:tc>
+          <w:tcPr>
+            <w:tcW w:w="1980" w:type="dxa"/>
+          </w:tcPr>
+          <w:p>
+            <w:pPr>
+              <w:jc w:val="both"/>
+              <w:rPr>
+                <w:sz w:val="28"/>
+                <w:szCs w:val="28"/>
+                <w:lang w:val="en-US"/>
+              </w:rPr>
+            </w:pPr>
+            <w:r>
+              <w:rPr>
+                <w:sz w:val="28"/>
+                <w:szCs w:val="28"/>
+                <w:lang w:val="en-US"/>
+              </w:rPr>
               <w:t>Description</w:t>
             </w:r>
           </w:p>
@@ -2748,14 +2550,15 @@
               <w:rPr>
                 <w:sz w:val="28"/>
                 <w:szCs w:val="28"/>
-              </w:rPr>
-            </w:pPr>
-            <w:r>
-              <w:rPr>
-                <w:sz w:val="28"/>
-                <w:szCs w:val="28"/>
-              </w:rPr>
-              <w:t>Описание места хранения, информация о его свойствах</w:t>
+                <w:lang w:val="en-US"/>
+              </w:rPr>
+            </w:pPr>
+            <w:r>
+              <w:rPr>
+                <w:sz w:val="28"/>
+                <w:szCs w:val="28"/>
+              </w:rPr>
+              <w:t>Описание задачи</w:t>
             </w:r>
           </w:p>
         </w:tc>
@@ -2763,7 +2566,7 @@
     </w:tbl>
     <w:p>
       <w:pPr>
-        <w:spacing w:after="280"/>
+        <w:spacing w:before="240" w:after="240"/>
         <w:ind w:firstLine="708"/>
         <w:jc w:val="both"/>
         <w:rPr>
@@ -2775,24 +2578,8 @@
         <w:rPr>
           <w:sz w:val="28"/>
           <w:szCs w:val="28"/>
-          <w:lang w:val="be-BY"/>
-        </w:rPr>
-        <w:lastRenderedPageBreak/>
-        <w:t>Далее</w:t>
-      </w:r>
-      <w:r>
-        <w:rPr>
-          <w:sz w:val="28"/>
-          <w:szCs w:val="28"/>
-        </w:rPr>
-        <w:t xml:space="preserve"> </w:t>
-      </w:r>
-      <w:r>
-        <w:rPr>
-          <w:sz w:val="28"/>
-          <w:szCs w:val="28"/>
-        </w:rPr>
-        <w:t xml:space="preserve">опишем сущность </w:t>
+        </w:rPr>
+        <w:t xml:space="preserve">Теперь опишем сущность </w:t>
       </w:r>
       <w:r>
         <w:rPr>
@@ -2800,14 +2587,21 @@
           <w:szCs w:val="28"/>
           <w:lang w:val="en-US"/>
         </w:rPr>
-        <w:t>Orders</w:t>
-      </w:r>
-      <w:r>
-        <w:rPr>
-          <w:sz w:val="28"/>
-          <w:szCs w:val="28"/>
-        </w:rPr>
-        <w:t>, которая представляет собой информацию о заказе, сформированном менеджером и переданным для сборки операторам. Информация о данной сущности представлена в таблице 4.5.</w:t>
+        <w:t>Stocks</w:t>
+      </w:r>
+      <w:r>
+        <w:rPr>
+          <w:sz w:val="28"/>
+          <w:szCs w:val="28"/>
+        </w:rPr>
+        <w:t>, которая представляет собой места хранения товаров на складе. Информация о данной сущности представлена в таблице 4.4</w:t>
+      </w:r>
+      <w:r>
+        <w:rPr>
+          <w:sz w:val="28"/>
+          <w:szCs w:val="28"/>
+        </w:rPr>
+        <w:t>.</w:t>
       </w:r>
     </w:p>
     <w:p>
@@ -2824,7 +2618,21 @@
           <w:sz w:val="28"/>
           <w:szCs w:val="28"/>
         </w:rPr>
-        <w:t xml:space="preserve">Таблица 4.5 – Сущность </w:t>
+        <w:t xml:space="preserve">Таблица 4.4. – </w:t>
+      </w:r>
+      <w:r>
+        <w:rPr>
+          <w:sz w:val="28"/>
+          <w:szCs w:val="28"/>
+        </w:rPr>
+        <w:t>С</w:t>
+      </w:r>
+      <w:r>
+        <w:rPr>
+          <w:sz w:val="28"/>
+          <w:szCs w:val="28"/>
+        </w:rPr>
+        <w:t xml:space="preserve">ущность </w:t>
       </w:r>
       <w:r>
         <w:rPr>
@@ -2832,7 +2640,7 @@
           <w:szCs w:val="28"/>
           <w:lang w:val="en-US"/>
         </w:rPr>
-        <w:t>Orders</w:t>
+        <w:t>Stocks</w:t>
       </w:r>
     </w:p>
     <w:tbl>
@@ -2852,7 +2660,7 @@
           </w:tcPr>
           <w:p>
             <w:pPr>
-              <w:jc w:val="both"/>
+              <w:jc w:val="center"/>
               <w:rPr>
                 <w:sz w:val="28"/>
                 <w:szCs w:val="28"/>
@@ -2873,7 +2681,7 @@
           </w:tcPr>
           <w:p>
             <w:pPr>
-              <w:jc w:val="both"/>
+              <w:jc w:val="center"/>
               <w:rPr>
                 <w:sz w:val="28"/>
                 <w:szCs w:val="28"/>
@@ -2896,21 +2704,22 @@
           </w:tcPr>
           <w:p>
             <w:pPr>
-              <w:jc w:val="both"/>
-              <w:rPr>
-                <w:sz w:val="28"/>
-                <w:szCs w:val="28"/>
-                <w:lang w:val="en-US"/>
-              </w:rPr>
-            </w:pPr>
-            <w:r>
-              <w:rPr>
-                <w:sz w:val="28"/>
-                <w:szCs w:val="28"/>
-                <w:lang w:val="en-US"/>
-              </w:rPr>
-              <w:t>Order_ID</w:t>
-            </w:r>
+              <w:rPr>
+                <w:sz w:val="28"/>
+                <w:szCs w:val="28"/>
+                <w:lang w:val="en-US"/>
+              </w:rPr>
+            </w:pPr>
+            <w:proofErr w:type="spellStart"/>
+            <w:r>
+              <w:rPr>
+                <w:sz w:val="28"/>
+                <w:szCs w:val="28"/>
+                <w:lang w:val="en-US"/>
+              </w:rPr>
+              <w:t>Stock_ID</w:t>
+            </w:r>
+            <w:proofErr w:type="spellEnd"/>
           </w:p>
         </w:tc>
         <w:tc>
@@ -2930,7 +2739,7 @@
                 <w:sz w:val="28"/>
                 <w:szCs w:val="28"/>
               </w:rPr>
-              <w:t>Уникальный код заказа</w:t>
+              <w:t>Уникальный код места хранения</w:t>
             </w:r>
           </w:p>
         </w:tc>
@@ -2955,7 +2764,7 @@
                 <w:szCs w:val="28"/>
                 <w:lang w:val="en-US"/>
               </w:rPr>
-              <w:t>Order_date</w:t>
+              <w:t>Capacity</w:t>
             </w:r>
           </w:p>
         </w:tc>
@@ -2976,7 +2785,7 @@
                 <w:sz w:val="28"/>
                 <w:szCs w:val="28"/>
               </w:rPr>
-              <w:t>Дата создания заказа</w:t>
+              <w:t>Вместимость места хранения</w:t>
             </w:r>
           </w:p>
         </w:tc>
@@ -2995,14 +2804,16 @@
                 <w:lang w:val="en-US"/>
               </w:rPr>
             </w:pPr>
-            <w:r>
-              <w:rPr>
-                <w:sz w:val="28"/>
-                <w:szCs w:val="28"/>
-                <w:lang w:val="en-US"/>
-              </w:rPr>
-              <w:t>Order_status</w:t>
-            </w:r>
+            <w:proofErr w:type="spellStart"/>
+            <w:r>
+              <w:rPr>
+                <w:sz w:val="28"/>
+                <w:szCs w:val="28"/>
+                <w:lang w:val="en-US"/>
+              </w:rPr>
+              <w:t>Filled_capacity</w:t>
+            </w:r>
+            <w:proofErr w:type="spellEnd"/>
           </w:p>
         </w:tc>
         <w:tc>
@@ -3022,21 +2833,53 @@
                 <w:sz w:val="28"/>
                 <w:szCs w:val="28"/>
               </w:rPr>
-              <w:t>Статус заказа</w:t>
-            </w:r>
-            <w:r>
-              <w:rPr>
-                <w:sz w:val="28"/>
-                <w:szCs w:val="28"/>
-              </w:rPr>
-              <w:t xml:space="preserve"> </w:t>
-            </w:r>
-            <w:r>
-              <w:rPr>
-                <w:sz w:val="28"/>
-                <w:szCs w:val="28"/>
-              </w:rPr>
-              <w:t>(создан, собирается, отправлен, удалён и т.д.)</w:t>
+              <w:t>Занятая на данный момент часть места хранения</w:t>
+            </w:r>
+          </w:p>
+        </w:tc>
+      </w:tr>
+      <w:tr>
+        <w:tc>
+          <w:tcPr>
+            <w:tcW w:w="1980" w:type="dxa"/>
+          </w:tcPr>
+          <w:p>
+            <w:pPr>
+              <w:jc w:val="both"/>
+              <w:rPr>
+                <w:sz w:val="28"/>
+                <w:szCs w:val="28"/>
+                <w:lang w:val="en-US"/>
+              </w:rPr>
+            </w:pPr>
+            <w:r>
+              <w:rPr>
+                <w:sz w:val="28"/>
+                <w:szCs w:val="28"/>
+                <w:lang w:val="en-US"/>
+              </w:rPr>
+              <w:t>Description</w:t>
+            </w:r>
+          </w:p>
+        </w:tc>
+        <w:tc>
+          <w:tcPr>
+            <w:tcW w:w="8045" w:type="dxa"/>
+          </w:tcPr>
+          <w:p>
+            <w:pPr>
+              <w:jc w:val="both"/>
+              <w:rPr>
+                <w:sz w:val="28"/>
+                <w:szCs w:val="28"/>
+              </w:rPr>
+            </w:pPr>
+            <w:r>
+              <w:rPr>
+                <w:sz w:val="28"/>
+                <w:szCs w:val="28"/>
+              </w:rPr>
+              <w:t>Описание места хранения, информация о его свойствах</w:t>
             </w:r>
           </w:p>
         </w:tc>
@@ -3044,7 +2887,7 @@
     </w:tbl>
     <w:p>
       <w:pPr>
-        <w:spacing w:before="280" w:after="280"/>
+        <w:spacing w:before="240"/>
         <w:ind w:firstLine="708"/>
         <w:jc w:val="both"/>
         <w:rPr>
@@ -3056,8 +2899,23 @@
         <w:rPr>
           <w:sz w:val="28"/>
           <w:szCs w:val="28"/>
-        </w:rPr>
-        <w:t xml:space="preserve">Следующая сущность – вспомогательная сущность для сущности </w:t>
+          <w:lang w:val="be-BY"/>
+        </w:rPr>
+        <w:t>Далее</w:t>
+      </w:r>
+      <w:r>
+        <w:rPr>
+          <w:sz w:val="28"/>
+          <w:szCs w:val="28"/>
+        </w:rPr>
+        <w:t xml:space="preserve"> </w:t>
+      </w:r>
+      <w:r>
+        <w:rPr>
+          <w:sz w:val="28"/>
+          <w:szCs w:val="28"/>
+        </w:rPr>
+        <w:t xml:space="preserve">опишем сущность </w:t>
       </w:r>
       <w:r>
         <w:rPr>
@@ -3072,22 +2930,36 @@
           <w:sz w:val="28"/>
           <w:szCs w:val="28"/>
         </w:rPr>
-        <w:t xml:space="preserve">: </w:t>
-      </w:r>
-      <w:r>
+        <w:t>, которая представляет собой информацию о заказе, сформированном менеджером и переданным для сборки операторам. Информация о данной сущности представлена в таблице 4.5.</w:t>
+      </w:r>
+    </w:p>
+    <w:p>
+      <w:pPr>
+        <w:spacing w:before="240" w:after="240"/>
+        <w:ind w:firstLine="708"/>
+        <w:jc w:val="both"/>
+        <w:rPr>
+          <w:sz w:val="28"/>
+          <w:szCs w:val="28"/>
+        </w:rPr>
+      </w:pPr>
+    </w:p>
+    <w:p>
+      <w:pPr>
+        <w:jc w:val="both"/>
         <w:rPr>
           <w:sz w:val="28"/>
           <w:szCs w:val="28"/>
           <w:lang w:val="en-US"/>
         </w:rPr>
-        <w:t>Order</w:t>
-      </w:r>
-      <w:r>
-        <w:rPr>
-          <w:sz w:val="28"/>
-          <w:szCs w:val="28"/>
-        </w:rPr>
-        <w:t>_</w:t>
+      </w:pPr>
+      <w:r>
+        <w:rPr>
+          <w:sz w:val="28"/>
+          <w:szCs w:val="28"/>
+        </w:rPr>
+        <w:lastRenderedPageBreak/>
+        <w:t xml:space="preserve">Таблица 4.5 – Сущность </w:t>
       </w:r>
       <w:r>
         <w:rPr>
@@ -3095,60 +2967,7 @@
           <w:szCs w:val="28"/>
           <w:lang w:val="en-US"/>
         </w:rPr>
-        <w:t>Items</w:t>
-      </w:r>
-      <w:r>
-        <w:rPr>
-          <w:sz w:val="28"/>
-          <w:szCs w:val="28"/>
-        </w:rPr>
-        <w:t>, которая содержит информацию о товарах в заказе</w:t>
-      </w:r>
-      <w:r>
-        <w:rPr>
-          <w:sz w:val="28"/>
-          <w:szCs w:val="28"/>
-        </w:rPr>
-        <w:t>. Информация о данной сущности представлена в таблице 4.6.</w:t>
-      </w:r>
-    </w:p>
-    <w:p>
-      <w:pPr>
-        <w:jc w:val="both"/>
-        <w:rPr>
-          <w:sz w:val="28"/>
-          <w:szCs w:val="28"/>
-        </w:rPr>
-      </w:pPr>
-      <w:r>
-        <w:rPr>
-          <w:sz w:val="28"/>
-          <w:szCs w:val="28"/>
-        </w:rPr>
-        <w:t xml:space="preserve">Таблица 4.6 – сущность </w:t>
-      </w:r>
-      <w:r>
-        <w:rPr>
-          <w:sz w:val="28"/>
-          <w:szCs w:val="28"/>
-          <w:lang w:val="en-US"/>
-        </w:rPr>
-        <w:t>Order</w:t>
-      </w:r>
-      <w:r>
-        <w:rPr>
-          <w:sz w:val="28"/>
-          <w:szCs w:val="28"/>
-        </w:rPr>
-        <w:t>_</w:t>
-      </w:r>
-      <w:r>
-        <w:rPr>
-          <w:sz w:val="28"/>
-          <w:szCs w:val="28"/>
-          <w:lang w:val="en-US"/>
-        </w:rPr>
-        <w:t>Items</w:t>
+        <w:t>Orders</w:t>
       </w:r>
     </w:p>
     <w:tbl>
@@ -3168,7 +2987,7 @@
           </w:tcPr>
           <w:p>
             <w:pPr>
-              <w:jc w:val="both"/>
+              <w:jc w:val="center"/>
               <w:rPr>
                 <w:sz w:val="28"/>
                 <w:szCs w:val="28"/>
@@ -3189,7 +3008,7 @@
           </w:tcPr>
           <w:p>
             <w:pPr>
-              <w:jc w:val="both"/>
+              <w:jc w:val="center"/>
               <w:rPr>
                 <w:sz w:val="28"/>
                 <w:szCs w:val="28"/>
@@ -3219,14 +3038,16 @@
                 <w:lang w:val="en-US"/>
               </w:rPr>
             </w:pPr>
-            <w:r>
-              <w:rPr>
-                <w:sz w:val="28"/>
-                <w:szCs w:val="28"/>
-                <w:lang w:val="en-US"/>
-              </w:rPr>
-              <w:t>Item_ID</w:t>
-            </w:r>
+            <w:proofErr w:type="spellStart"/>
+            <w:r>
+              <w:rPr>
+                <w:sz w:val="28"/>
+                <w:szCs w:val="28"/>
+                <w:lang w:val="en-US"/>
+              </w:rPr>
+              <w:t>Order_ID</w:t>
+            </w:r>
+            <w:proofErr w:type="spellEnd"/>
           </w:p>
         </w:tc>
         <w:tc>
@@ -3246,7 +3067,7 @@
                 <w:sz w:val="28"/>
                 <w:szCs w:val="28"/>
               </w:rPr>
-              <w:t>Уникальный код товара в заказе</w:t>
+              <w:t>Уникальный код заказа</w:t>
             </w:r>
           </w:p>
         </w:tc>
@@ -3265,14 +3086,16 @@
                 <w:lang w:val="en-US"/>
               </w:rPr>
             </w:pPr>
-            <w:r>
-              <w:rPr>
-                <w:sz w:val="28"/>
-                <w:szCs w:val="28"/>
-                <w:lang w:val="en-US"/>
-              </w:rPr>
-              <w:t>Order_ID</w:t>
-            </w:r>
+            <w:proofErr w:type="spellStart"/>
+            <w:r>
+              <w:rPr>
+                <w:sz w:val="28"/>
+                <w:szCs w:val="28"/>
+                <w:lang w:val="en-US"/>
+              </w:rPr>
+              <w:t>Order_date</w:t>
+            </w:r>
+            <w:proofErr w:type="spellEnd"/>
           </w:p>
         </w:tc>
         <w:tc>
@@ -3285,23 +3108,14 @@
               <w:rPr>
                 <w:sz w:val="28"/>
                 <w:szCs w:val="28"/>
-                <w:lang w:val="en-US"/>
-              </w:rPr>
-            </w:pPr>
-            <w:r>
-              <w:rPr>
-                <w:sz w:val="28"/>
-                <w:szCs w:val="28"/>
-              </w:rPr>
-              <w:t xml:space="preserve">Связь с сущностью </w:t>
-            </w:r>
-            <w:r>
-              <w:rPr>
-                <w:sz w:val="28"/>
-                <w:szCs w:val="28"/>
-                <w:lang w:val="en-US"/>
-              </w:rPr>
-              <w:t>Orders</w:t>
+              </w:rPr>
+            </w:pPr>
+            <w:r>
+              <w:rPr>
+                <w:sz w:val="28"/>
+                <w:szCs w:val="28"/>
+              </w:rPr>
+              <w:t>Дата создания заказа</w:t>
             </w:r>
           </w:p>
         </w:tc>
@@ -3320,14 +3134,16 @@
                 <w:lang w:val="en-US"/>
               </w:rPr>
             </w:pPr>
-            <w:r>
-              <w:rPr>
-                <w:sz w:val="28"/>
-                <w:szCs w:val="28"/>
-                <w:lang w:val="en-US"/>
-              </w:rPr>
-              <w:t>Product_ID</w:t>
-            </w:r>
+            <w:proofErr w:type="spellStart"/>
+            <w:r>
+              <w:rPr>
+                <w:sz w:val="28"/>
+                <w:szCs w:val="28"/>
+                <w:lang w:val="en-US"/>
+              </w:rPr>
+              <w:t>Order_status</w:t>
+            </w:r>
+            <w:proofErr w:type="spellEnd"/>
           </w:p>
         </w:tc>
         <w:tc>
@@ -3340,69 +3156,28 @@
               <w:rPr>
                 <w:sz w:val="28"/>
                 <w:szCs w:val="28"/>
-                <w:lang w:val="en-US"/>
-              </w:rPr>
-            </w:pPr>
-            <w:r>
-              <w:rPr>
-                <w:sz w:val="28"/>
-                <w:szCs w:val="28"/>
-              </w:rPr>
-              <w:t xml:space="preserve">Связь с сущностью </w:t>
-            </w:r>
-            <w:r>
-              <w:rPr>
-                <w:sz w:val="28"/>
-                <w:szCs w:val="28"/>
-                <w:lang w:val="en-US"/>
-              </w:rPr>
-              <w:t>Products</w:t>
-            </w:r>
-          </w:p>
-        </w:tc>
-      </w:tr>
-      <w:tr>
-        <w:tc>
-          <w:tcPr>
-            <w:tcW w:w="1980" w:type="dxa"/>
-          </w:tcPr>
-          <w:p>
-            <w:pPr>
-              <w:jc w:val="both"/>
-              <w:rPr>
-                <w:sz w:val="28"/>
-                <w:szCs w:val="28"/>
-                <w:lang w:val="en-US"/>
-              </w:rPr>
-            </w:pPr>
-            <w:r>
-              <w:rPr>
-                <w:sz w:val="28"/>
-                <w:szCs w:val="28"/>
-                <w:lang w:val="en-US"/>
-              </w:rPr>
-              <w:t>Quantity</w:t>
-            </w:r>
-          </w:p>
-        </w:tc>
-        <w:tc>
-          <w:tcPr>
-            <w:tcW w:w="8045" w:type="dxa"/>
-          </w:tcPr>
-          <w:p>
-            <w:pPr>
-              <w:jc w:val="both"/>
-              <w:rPr>
-                <w:sz w:val="28"/>
-                <w:szCs w:val="28"/>
-              </w:rPr>
-            </w:pPr>
-            <w:r>
-              <w:rPr>
-                <w:sz w:val="28"/>
-                <w:szCs w:val="28"/>
-              </w:rPr>
-              <w:t>Количество заказанных единиц товара</w:t>
+              </w:rPr>
+            </w:pPr>
+            <w:r>
+              <w:rPr>
+                <w:sz w:val="28"/>
+                <w:szCs w:val="28"/>
+              </w:rPr>
+              <w:t>Статус заказа</w:t>
+            </w:r>
+            <w:r>
+              <w:rPr>
+                <w:sz w:val="28"/>
+                <w:szCs w:val="28"/>
+              </w:rPr>
+              <w:t xml:space="preserve"> </w:t>
+            </w:r>
+            <w:r>
+              <w:rPr>
+                <w:sz w:val="28"/>
+                <w:szCs w:val="28"/>
+              </w:rPr>
+              <w:t>(создан, собирается, отправлен, удалён и т.д.)</w:t>
             </w:r>
           </w:p>
         </w:tc>
@@ -3410,7 +3185,7 @@
     </w:tbl>
     <w:p>
       <w:pPr>
-        <w:spacing w:before="280" w:after="280"/>
+        <w:spacing w:before="240" w:after="240"/>
         <w:ind w:firstLine="708"/>
         <w:jc w:val="both"/>
         <w:rPr>
@@ -3423,7 +3198,7 @@
           <w:sz w:val="28"/>
           <w:szCs w:val="28"/>
         </w:rPr>
-        <w:t xml:space="preserve">Далее опишем сущность </w:t>
+        <w:t xml:space="preserve">Следующая сущность – вспомогательная сущность для сущности </w:t>
       </w:r>
       <w:r>
         <w:rPr>
@@ -3431,14 +3206,51 @@
           <w:szCs w:val="28"/>
           <w:lang w:val="en-US"/>
         </w:rPr>
-        <w:t>Pack</w:t>
-      </w:r>
-      <w:r>
-        <w:rPr>
-          <w:sz w:val="28"/>
-          <w:szCs w:val="28"/>
-        </w:rPr>
-        <w:t>, которая описывает собираемый оператором склада заказ. Информация о данной сущности представлена в таблице 4.7.</w:t>
+        <w:t>Orders</w:t>
+      </w:r>
+      <w:r>
+        <w:rPr>
+          <w:sz w:val="28"/>
+          <w:szCs w:val="28"/>
+        </w:rPr>
+        <w:t xml:space="preserve">: </w:t>
+      </w:r>
+      <w:r>
+        <w:rPr>
+          <w:sz w:val="28"/>
+          <w:szCs w:val="28"/>
+          <w:lang w:val="en-US"/>
+        </w:rPr>
+        <w:t>Order</w:t>
+      </w:r>
+      <w:r>
+        <w:rPr>
+          <w:sz w:val="28"/>
+          <w:szCs w:val="28"/>
+        </w:rPr>
+        <w:t>_</w:t>
+      </w:r>
+      <w:r>
+        <w:rPr>
+          <w:sz w:val="28"/>
+          <w:szCs w:val="28"/>
+          <w:lang w:val="en-US"/>
+        </w:rPr>
+        <w:t>Items</w:t>
+      </w:r>
+      <w:r>
+        <w:rPr>
+          <w:sz w:val="28"/>
+          <w:szCs w:val="28"/>
+        </w:rPr>
+        <w:t>, которая содержит информацию о товарах в заказе</w:t>
+      </w:r>
+      <w:r>
+        <w:rPr>
+          <w:sz w:val="28"/>
+          <w:szCs w:val="28"/>
+        </w:rPr>
+        <w:t>. Информация о данной сущности представлена в таблице 4.6.</w:t>
       </w:r>
     </w:p>
     <w:p>
@@ -3447,15 +3259,43 @@
         <w:rPr>
           <w:sz w:val="28"/>
           <w:szCs w:val="28"/>
+        </w:rPr>
+      </w:pPr>
+      <w:r>
+        <w:rPr>
+          <w:sz w:val="28"/>
+          <w:szCs w:val="28"/>
+        </w:rPr>
+        <w:t xml:space="preserve">Таблица 4.6 – </w:t>
+      </w:r>
+      <w:r>
+        <w:rPr>
+          <w:sz w:val="28"/>
+          <w:szCs w:val="28"/>
+        </w:rPr>
+        <w:t>С</w:t>
+      </w:r>
+      <w:r>
+        <w:rPr>
+          <w:sz w:val="28"/>
+          <w:szCs w:val="28"/>
+        </w:rPr>
+        <w:t xml:space="preserve">ущность </w:t>
+      </w:r>
+      <w:r>
+        <w:rPr>
+          <w:sz w:val="28"/>
+          <w:szCs w:val="28"/>
           <w:lang w:val="en-US"/>
         </w:rPr>
-      </w:pPr>
-      <w:r>
-        <w:rPr>
-          <w:sz w:val="28"/>
-          <w:szCs w:val="28"/>
-        </w:rPr>
-        <w:t xml:space="preserve">Таблица 4.7. – сущность </w:t>
+        <w:t>Order</w:t>
+      </w:r>
+      <w:r>
+        <w:rPr>
+          <w:sz w:val="28"/>
+          <w:szCs w:val="28"/>
+        </w:rPr>
+        <w:t>_</w:t>
       </w:r>
       <w:r>
         <w:rPr>
@@ -3463,7 +3303,7 @@
           <w:szCs w:val="28"/>
           <w:lang w:val="en-US"/>
         </w:rPr>
-        <w:t>Pack</w:t>
+        <w:t>Items</w:t>
       </w:r>
     </w:p>
     <w:tbl>
@@ -3483,7 +3323,7 @@
           </w:tcPr>
           <w:p>
             <w:pPr>
-              <w:jc w:val="both"/>
+              <w:jc w:val="center"/>
               <w:rPr>
                 <w:sz w:val="28"/>
                 <w:szCs w:val="28"/>
@@ -3504,7 +3344,7 @@
           </w:tcPr>
           <w:p>
             <w:pPr>
-              <w:jc w:val="both"/>
+              <w:jc w:val="center"/>
               <w:rPr>
                 <w:sz w:val="28"/>
                 <w:szCs w:val="28"/>
@@ -3534,14 +3374,16 @@
                 <w:lang w:val="en-US"/>
               </w:rPr>
             </w:pPr>
-            <w:r>
-              <w:rPr>
-                <w:sz w:val="28"/>
-                <w:szCs w:val="28"/>
-                <w:lang w:val="en-US"/>
-              </w:rPr>
-              <w:t>Pack_ID</w:t>
-            </w:r>
+            <w:proofErr w:type="spellStart"/>
+            <w:r>
+              <w:rPr>
+                <w:sz w:val="28"/>
+                <w:szCs w:val="28"/>
+                <w:lang w:val="en-US"/>
+              </w:rPr>
+              <w:t>Item_ID</w:t>
+            </w:r>
+            <w:proofErr w:type="spellEnd"/>
           </w:p>
         </w:tc>
         <w:tc>
@@ -3561,7 +3403,7 @@
                 <w:sz w:val="28"/>
                 <w:szCs w:val="28"/>
               </w:rPr>
-              <w:t>Уникальный код собираемого заказа</w:t>
+              <w:t>Уникальный код товара в заказе</w:t>
             </w:r>
           </w:p>
         </w:tc>
@@ -3580,14 +3422,16 @@
                 <w:lang w:val="en-US"/>
               </w:rPr>
             </w:pPr>
-            <w:r>
-              <w:rPr>
-                <w:sz w:val="28"/>
-                <w:szCs w:val="28"/>
-                <w:lang w:val="en-US"/>
-              </w:rPr>
-              <w:t>User_ID</w:t>
-            </w:r>
+            <w:proofErr w:type="spellStart"/>
+            <w:r>
+              <w:rPr>
+                <w:sz w:val="28"/>
+                <w:szCs w:val="28"/>
+                <w:lang w:val="en-US"/>
+              </w:rPr>
+              <w:t>Order_ID</w:t>
+            </w:r>
+            <w:proofErr w:type="spellEnd"/>
           </w:p>
         </w:tc>
         <w:tc>
@@ -3600,6 +3444,7 @@
               <w:rPr>
                 <w:sz w:val="28"/>
                 <w:szCs w:val="28"/>
+                <w:lang w:val="en-US"/>
               </w:rPr>
             </w:pPr>
             <w:r>
@@ -3615,7 +3460,7 @@
                 <w:szCs w:val="28"/>
                 <w:lang w:val="en-US"/>
               </w:rPr>
-              <w:t>Users</w:t>
+              <w:t>Orders</w:t>
             </w:r>
           </w:p>
         </w:tc>
@@ -3634,14 +3479,16 @@
                 <w:lang w:val="en-US"/>
               </w:rPr>
             </w:pPr>
-            <w:r>
-              <w:rPr>
-                <w:sz w:val="28"/>
-                <w:szCs w:val="28"/>
-                <w:lang w:val="en-US"/>
-              </w:rPr>
-              <w:t>Pack_date</w:t>
-            </w:r>
+            <w:proofErr w:type="spellStart"/>
+            <w:r>
+              <w:rPr>
+                <w:sz w:val="28"/>
+                <w:szCs w:val="28"/>
+                <w:lang w:val="en-US"/>
+              </w:rPr>
+              <w:t>Product_ID</w:t>
+            </w:r>
+            <w:proofErr w:type="spellEnd"/>
           </w:p>
         </w:tc>
         <w:tc>
@@ -3654,14 +3501,23 @@
               <w:rPr>
                 <w:sz w:val="28"/>
                 <w:szCs w:val="28"/>
-              </w:rPr>
-            </w:pPr>
-            <w:r>
-              <w:rPr>
-                <w:sz w:val="28"/>
-                <w:szCs w:val="28"/>
-              </w:rPr>
-              <w:t>Дата сборки заказа</w:t>
+                <w:lang w:val="en-US"/>
+              </w:rPr>
+            </w:pPr>
+            <w:r>
+              <w:rPr>
+                <w:sz w:val="28"/>
+                <w:szCs w:val="28"/>
+              </w:rPr>
+              <w:t xml:space="preserve">Связь с сущностью </w:t>
+            </w:r>
+            <w:r>
+              <w:rPr>
+                <w:sz w:val="28"/>
+                <w:szCs w:val="28"/>
+                <w:lang w:val="en-US"/>
+              </w:rPr>
+              <w:t>Products</w:t>
             </w:r>
           </w:p>
         </w:tc>
@@ -3686,7 +3542,7 @@
                 <w:szCs w:val="28"/>
                 <w:lang w:val="en-US"/>
               </w:rPr>
-              <w:t>Pack_status</w:t>
+              <w:t>Quantity</w:t>
             </w:r>
           </w:p>
         </w:tc>
@@ -3707,7 +3563,7 @@
                 <w:sz w:val="28"/>
                 <w:szCs w:val="28"/>
               </w:rPr>
-              <w:t>Статус собираемого заказа</w:t>
+              <w:t>Количество заказанных единиц товара</w:t>
             </w:r>
           </w:p>
         </w:tc>
@@ -3715,7 +3571,7 @@
     </w:tbl>
     <w:p>
       <w:pPr>
-        <w:spacing w:before="280" w:after="280"/>
+        <w:spacing w:before="240" w:after="240"/>
         <w:ind w:firstLine="708"/>
         <w:jc w:val="both"/>
         <w:rPr>
@@ -3728,7 +3584,7 @@
           <w:sz w:val="28"/>
           <w:szCs w:val="28"/>
         </w:rPr>
-        <w:t xml:space="preserve">Последней будет сущность, являющаяся вспомогательной для сущности </w:t>
+        <w:t xml:space="preserve">Далее опишем сущность </w:t>
       </w:r>
       <w:r>
         <w:rPr>
@@ -3743,76 +3599,46 @@
           <w:sz w:val="28"/>
           <w:szCs w:val="28"/>
         </w:rPr>
-        <w:t xml:space="preserve">: </w:t>
-      </w:r>
-      <w:r>
-        <w:rPr>
-          <w:sz w:val="28"/>
-          <w:szCs w:val="28"/>
-        </w:rPr>
-        <w:t xml:space="preserve">сущность </w:t>
-      </w:r>
-      <w:r>
+        <w:t>, которая описывает собираемый оператором склада заказ. Информация о данной сущности представлена в таблице 4.7.</w:t>
+      </w:r>
+    </w:p>
+    <w:p>
+      <w:pPr>
+        <w:jc w:val="both"/>
         <w:rPr>
           <w:sz w:val="28"/>
           <w:szCs w:val="28"/>
           <w:lang w:val="en-US"/>
         </w:rPr>
+      </w:pPr>
+      <w:r>
+        <w:rPr>
+          <w:sz w:val="28"/>
+          <w:szCs w:val="28"/>
+        </w:rPr>
+        <w:t>Таблица 4.7. –</w:t>
+      </w:r>
+      <w:r>
+        <w:rPr>
+          <w:sz w:val="28"/>
+          <w:szCs w:val="28"/>
+        </w:rPr>
+        <w:t xml:space="preserve"> Су</w:t>
+      </w:r>
+      <w:r>
+        <w:rPr>
+          <w:sz w:val="28"/>
+          <w:szCs w:val="28"/>
+        </w:rPr>
+        <w:t xml:space="preserve">щность </w:t>
+      </w:r>
+      <w:r>
+        <w:rPr>
+          <w:sz w:val="28"/>
+          <w:szCs w:val="28"/>
+          <w:lang w:val="en-US"/>
+        </w:rPr>
         <w:t>Pack</w:t>
-      </w:r>
-      <w:r>
-        <w:rPr>
-          <w:sz w:val="28"/>
-          <w:szCs w:val="28"/>
-        </w:rPr>
-        <w:t>_</w:t>
-      </w:r>
-      <w:r>
-        <w:rPr>
-          <w:sz w:val="28"/>
-          <w:szCs w:val="28"/>
-          <w:lang w:val="en-US"/>
-        </w:rPr>
-        <w:t>items</w:t>
-      </w:r>
-      <w:r>
-        <w:rPr>
-          <w:sz w:val="28"/>
-          <w:szCs w:val="28"/>
-        </w:rPr>
-        <w:t>, п</w:t>
-      </w:r>
-      <w:r>
-        <w:rPr>
-          <w:sz w:val="28"/>
-          <w:szCs w:val="28"/>
-        </w:rPr>
-        <w:t>редставляющая собой информацию о товарах, собираемых в заказ. Информация о данной сущности представлена в таблице 4.8.</w:t>
-      </w:r>
-    </w:p>
-    <w:p>
-      <w:pPr>
-        <w:jc w:val="both"/>
-        <w:rPr>
-          <w:sz w:val="28"/>
-          <w:szCs w:val="28"/>
-          <w:lang w:val="en-US"/>
-        </w:rPr>
-      </w:pPr>
-      <w:r>
-        <w:rPr>
-          <w:sz w:val="28"/>
-          <w:szCs w:val="28"/>
-        </w:rPr>
-        <w:t xml:space="preserve">Таблица 4.8. – сущность </w:t>
-      </w:r>
-      <w:r>
-        <w:rPr>
-          <w:sz w:val="28"/>
-          <w:szCs w:val="28"/>
-          <w:lang w:val="en-US"/>
-        </w:rPr>
-        <w:t>Pack_items</w:t>
       </w:r>
     </w:p>
     <w:tbl>
@@ -3832,7 +3658,7 @@
           </w:tcPr>
           <w:p>
             <w:pPr>
-              <w:jc w:val="both"/>
+              <w:jc w:val="center"/>
               <w:rPr>
                 <w:sz w:val="28"/>
                 <w:szCs w:val="28"/>
@@ -3853,7 +3679,7 @@
           </w:tcPr>
           <w:p>
             <w:pPr>
-              <w:jc w:val="both"/>
+              <w:jc w:val="center"/>
               <w:rPr>
                 <w:sz w:val="28"/>
                 <w:szCs w:val="28"/>
@@ -3883,14 +3709,16 @@
                 <w:lang w:val="en-US"/>
               </w:rPr>
             </w:pPr>
-            <w:r>
-              <w:rPr>
-                <w:sz w:val="28"/>
-                <w:szCs w:val="28"/>
-                <w:lang w:val="en-US"/>
-              </w:rPr>
-              <w:t>Item_ID</w:t>
-            </w:r>
+            <w:proofErr w:type="spellStart"/>
+            <w:r>
+              <w:rPr>
+                <w:sz w:val="28"/>
+                <w:szCs w:val="28"/>
+                <w:lang w:val="en-US"/>
+              </w:rPr>
+              <w:t>Pack_ID</w:t>
+            </w:r>
+            <w:proofErr w:type="spellEnd"/>
           </w:p>
         </w:tc>
         <w:tc>
@@ -3910,7 +3738,7 @@
                 <w:sz w:val="28"/>
                 <w:szCs w:val="28"/>
               </w:rPr>
-              <w:t>Уникальный код товара в собираемом заказе</w:t>
+              <w:t>Уникальный код собираемого заказа</w:t>
             </w:r>
           </w:p>
         </w:tc>
@@ -3929,14 +3757,16 @@
                 <w:lang w:val="en-US"/>
               </w:rPr>
             </w:pPr>
-            <w:r>
-              <w:rPr>
-                <w:sz w:val="28"/>
-                <w:szCs w:val="28"/>
-                <w:lang w:val="en-US"/>
-              </w:rPr>
-              <w:t>Pack_ID</w:t>
-            </w:r>
+            <w:proofErr w:type="spellStart"/>
+            <w:r>
+              <w:rPr>
+                <w:sz w:val="28"/>
+                <w:szCs w:val="28"/>
+                <w:lang w:val="en-US"/>
+              </w:rPr>
+              <w:t>User_ID</w:t>
+            </w:r>
+            <w:proofErr w:type="spellEnd"/>
           </w:p>
         </w:tc>
         <w:tc>
@@ -3949,7 +3779,6 @@
               <w:rPr>
                 <w:sz w:val="28"/>
                 <w:szCs w:val="28"/>
-                <w:lang w:val="en-US"/>
               </w:rPr>
             </w:pPr>
             <w:r>
@@ -3965,7 +3794,7 @@
                 <w:szCs w:val="28"/>
                 <w:lang w:val="en-US"/>
               </w:rPr>
-              <w:t>Pack</w:t>
+              <w:t>Users</w:t>
             </w:r>
           </w:p>
         </w:tc>
@@ -3984,14 +3813,16 @@
                 <w:lang w:val="en-US"/>
               </w:rPr>
             </w:pPr>
-            <w:r>
-              <w:rPr>
-                <w:sz w:val="28"/>
-                <w:szCs w:val="28"/>
-                <w:lang w:val="en-US"/>
-              </w:rPr>
-              <w:t>Product_ID</w:t>
-            </w:r>
+            <w:proofErr w:type="spellStart"/>
+            <w:r>
+              <w:rPr>
+                <w:sz w:val="28"/>
+                <w:szCs w:val="28"/>
+                <w:lang w:val="en-US"/>
+              </w:rPr>
+              <w:t>Pack_date</w:t>
+            </w:r>
+            <w:proofErr w:type="spellEnd"/>
           </w:p>
         </w:tc>
         <w:tc>
@@ -4004,23 +3835,14 @@
               <w:rPr>
                 <w:sz w:val="28"/>
                 <w:szCs w:val="28"/>
-                <w:lang w:val="en-US"/>
-              </w:rPr>
-            </w:pPr>
-            <w:r>
-              <w:rPr>
-                <w:sz w:val="28"/>
-                <w:szCs w:val="28"/>
-              </w:rPr>
-              <w:t xml:space="preserve">Связь с сущностью </w:t>
-            </w:r>
-            <w:r>
-              <w:rPr>
-                <w:sz w:val="28"/>
-                <w:szCs w:val="28"/>
-                <w:lang w:val="en-US"/>
-              </w:rPr>
-              <w:t>Products</w:t>
+              </w:rPr>
+            </w:pPr>
+            <w:r>
+              <w:rPr>
+                <w:sz w:val="28"/>
+                <w:szCs w:val="28"/>
+              </w:rPr>
+              <w:t>Дата сборки заказа</w:t>
             </w:r>
           </w:p>
         </w:tc>
@@ -4039,14 +3861,16 @@
                 <w:lang w:val="en-US"/>
               </w:rPr>
             </w:pPr>
-            <w:r>
-              <w:rPr>
-                <w:sz w:val="28"/>
-                <w:szCs w:val="28"/>
-                <w:lang w:val="en-US"/>
-              </w:rPr>
-              <w:t>Quantity</w:t>
-            </w:r>
+            <w:proofErr w:type="spellStart"/>
+            <w:r>
+              <w:rPr>
+                <w:sz w:val="28"/>
+                <w:szCs w:val="28"/>
+                <w:lang w:val="en-US"/>
+              </w:rPr>
+              <w:t>Pack_status</w:t>
+            </w:r>
+            <w:proofErr w:type="spellEnd"/>
           </w:p>
         </w:tc>
         <w:tc>
@@ -4066,7 +3890,192 @@
                 <w:sz w:val="28"/>
                 <w:szCs w:val="28"/>
               </w:rPr>
-              <w:t>Количество собранного товара</w:t>
+              <w:t>Статус собираемого заказа</w:t>
+            </w:r>
+          </w:p>
+        </w:tc>
+      </w:tr>
+    </w:tbl>
+    <w:p>
+      <w:pPr>
+        <w:spacing w:before="240" w:after="240"/>
+        <w:ind w:firstLine="708"/>
+        <w:jc w:val="both"/>
+        <w:rPr>
+          <w:sz w:val="28"/>
+          <w:szCs w:val="28"/>
+        </w:rPr>
+      </w:pPr>
+      <w:r>
+        <w:rPr>
+          <w:sz w:val="28"/>
+          <w:szCs w:val="28"/>
+        </w:rPr>
+        <w:t xml:space="preserve">Последней будет сущность, являющаяся вспомогательной для сущности </w:t>
+      </w:r>
+      <w:r>
+        <w:rPr>
+          <w:sz w:val="28"/>
+          <w:szCs w:val="28"/>
+          <w:lang w:val="en-US"/>
+        </w:rPr>
+        <w:t>Pack</w:t>
+      </w:r>
+      <w:r>
+        <w:rPr>
+          <w:sz w:val="28"/>
+          <w:szCs w:val="28"/>
+        </w:rPr>
+        <w:t xml:space="preserve">: </w:t>
+      </w:r>
+      <w:r>
+        <w:rPr>
+          <w:sz w:val="28"/>
+          <w:szCs w:val="28"/>
+        </w:rPr>
+        <w:t xml:space="preserve">сущность </w:t>
+      </w:r>
+      <w:r>
+        <w:rPr>
+          <w:sz w:val="28"/>
+          <w:szCs w:val="28"/>
+          <w:lang w:val="en-US"/>
+        </w:rPr>
+        <w:t>Pack</w:t>
+      </w:r>
+      <w:r>
+        <w:rPr>
+          <w:sz w:val="28"/>
+          <w:szCs w:val="28"/>
+        </w:rPr>
+        <w:t>_</w:t>
+      </w:r>
+      <w:r>
+        <w:rPr>
+          <w:sz w:val="28"/>
+          <w:szCs w:val="28"/>
+          <w:lang w:val="en-US"/>
+        </w:rPr>
+        <w:t>items</w:t>
+      </w:r>
+      <w:r>
+        <w:rPr>
+          <w:sz w:val="28"/>
+          <w:szCs w:val="28"/>
+        </w:rPr>
+        <w:t>, п</w:t>
+      </w:r>
+      <w:r>
+        <w:rPr>
+          <w:sz w:val="28"/>
+          <w:szCs w:val="28"/>
+        </w:rPr>
+        <w:t>редставляющая собой информацию о товарах, собираемых в заказ. Информация о данной сущности представлена в таблице 4.8.</w:t>
+      </w:r>
+    </w:p>
+    <w:p>
+      <w:pPr>
+        <w:jc w:val="both"/>
+        <w:rPr>
+          <w:sz w:val="28"/>
+          <w:szCs w:val="28"/>
+        </w:rPr>
+      </w:pPr>
+      <w:r>
+        <w:rPr>
+          <w:sz w:val="28"/>
+          <w:szCs w:val="28"/>
+        </w:rPr>
+        <w:t xml:space="preserve">Таблица 4.8. – </w:t>
+      </w:r>
+      <w:r>
+        <w:rPr>
+          <w:sz w:val="28"/>
+          <w:szCs w:val="28"/>
+        </w:rPr>
+        <w:t>С</w:t>
+      </w:r>
+      <w:r>
+        <w:rPr>
+          <w:sz w:val="28"/>
+          <w:szCs w:val="28"/>
+        </w:rPr>
+        <w:t xml:space="preserve">ущность </w:t>
+      </w:r>
+      <w:r>
+        <w:rPr>
+          <w:sz w:val="28"/>
+          <w:szCs w:val="28"/>
+          <w:lang w:val="en-US"/>
+        </w:rPr>
+        <w:t>Pack</w:t>
+      </w:r>
+      <w:r>
+        <w:rPr>
+          <w:sz w:val="28"/>
+          <w:szCs w:val="28"/>
+        </w:rPr>
+        <w:t>_</w:t>
+      </w:r>
+      <w:r>
+        <w:rPr>
+          <w:sz w:val="28"/>
+          <w:szCs w:val="28"/>
+          <w:lang w:val="en-US"/>
+        </w:rPr>
+        <w:t>items</w:t>
+      </w:r>
+    </w:p>
+    <w:tbl>
+      <w:tblPr>
+        <w:tblStyle w:val="a4"/>
+        <w:tblW w:w="0" w:type="auto"/>
+        <w:tblLook w:val="04A0" w:firstRow="1" w:lastRow="0" w:firstColumn="1" w:lastColumn="0" w:noHBand="0" w:noVBand="1"/>
+      </w:tblPr>
+      <w:tblGrid>
+        <w:gridCol w:w="1980"/>
+        <w:gridCol w:w="8045"/>
+      </w:tblGrid>
+      <w:tr>
+        <w:tc>
+          <w:tcPr>
+            <w:tcW w:w="1980" w:type="dxa"/>
+          </w:tcPr>
+          <w:p>
+            <w:pPr>
+              <w:jc w:val="center"/>
+              <w:rPr>
+                <w:sz w:val="28"/>
+                <w:szCs w:val="28"/>
+              </w:rPr>
+            </w:pPr>
+            <w:r>
+              <w:rPr>
+                <w:sz w:val="28"/>
+                <w:szCs w:val="28"/>
+              </w:rPr>
+              <w:t>Атрибут</w:t>
+            </w:r>
+          </w:p>
+        </w:tc>
+        <w:tc>
+          <w:tcPr>
+            <w:tcW w:w="8045" w:type="dxa"/>
+          </w:tcPr>
+          <w:p>
+            <w:pPr>
+              <w:jc w:val="center"/>
+              <w:rPr>
+                <w:sz w:val="28"/>
+                <w:szCs w:val="28"/>
+              </w:rPr>
+            </w:pPr>
+            <w:r>
+              <w:rPr>
+                <w:sz w:val="28"/>
+                <w:szCs w:val="28"/>
+              </w:rPr>
+              <w:t>Назначение</w:t>
             </w:r>
           </w:p>
         </w:tc>
@@ -4085,6 +4094,215 @@
                 <w:lang w:val="en-US"/>
               </w:rPr>
             </w:pPr>
+            <w:proofErr w:type="spellStart"/>
+            <w:r>
+              <w:rPr>
+                <w:sz w:val="28"/>
+                <w:szCs w:val="28"/>
+                <w:lang w:val="en-US"/>
+              </w:rPr>
+              <w:t>Item_ID</w:t>
+            </w:r>
+            <w:proofErr w:type="spellEnd"/>
+          </w:p>
+        </w:tc>
+        <w:tc>
+          <w:tcPr>
+            <w:tcW w:w="8045" w:type="dxa"/>
+          </w:tcPr>
+          <w:p>
+            <w:pPr>
+              <w:jc w:val="both"/>
+              <w:rPr>
+                <w:sz w:val="28"/>
+                <w:szCs w:val="28"/>
+              </w:rPr>
+            </w:pPr>
+            <w:r>
+              <w:rPr>
+                <w:sz w:val="28"/>
+                <w:szCs w:val="28"/>
+              </w:rPr>
+              <w:t>Уникальный код товара в собираемом заказе</w:t>
+            </w:r>
+          </w:p>
+        </w:tc>
+      </w:tr>
+      <w:tr>
+        <w:tc>
+          <w:tcPr>
+            <w:tcW w:w="1980" w:type="dxa"/>
+          </w:tcPr>
+          <w:p>
+            <w:pPr>
+              <w:jc w:val="both"/>
+              <w:rPr>
+                <w:sz w:val="28"/>
+                <w:szCs w:val="28"/>
+                <w:lang w:val="en-US"/>
+              </w:rPr>
+            </w:pPr>
+            <w:proofErr w:type="spellStart"/>
+            <w:r>
+              <w:rPr>
+                <w:sz w:val="28"/>
+                <w:szCs w:val="28"/>
+                <w:lang w:val="en-US"/>
+              </w:rPr>
+              <w:t>Pack_ID</w:t>
+            </w:r>
+            <w:proofErr w:type="spellEnd"/>
+          </w:p>
+        </w:tc>
+        <w:tc>
+          <w:tcPr>
+            <w:tcW w:w="8045" w:type="dxa"/>
+          </w:tcPr>
+          <w:p>
+            <w:pPr>
+              <w:jc w:val="both"/>
+              <w:rPr>
+                <w:sz w:val="28"/>
+                <w:szCs w:val="28"/>
+                <w:lang w:val="en-US"/>
+              </w:rPr>
+            </w:pPr>
+            <w:r>
+              <w:rPr>
+                <w:sz w:val="28"/>
+                <w:szCs w:val="28"/>
+              </w:rPr>
+              <w:t xml:space="preserve">Связь с сущностью </w:t>
+            </w:r>
+            <w:r>
+              <w:rPr>
+                <w:sz w:val="28"/>
+                <w:szCs w:val="28"/>
+                <w:lang w:val="en-US"/>
+              </w:rPr>
+              <w:t>Pack</w:t>
+            </w:r>
+          </w:p>
+        </w:tc>
+      </w:tr>
+      <w:tr>
+        <w:tc>
+          <w:tcPr>
+            <w:tcW w:w="1980" w:type="dxa"/>
+          </w:tcPr>
+          <w:p>
+            <w:pPr>
+              <w:jc w:val="both"/>
+              <w:rPr>
+                <w:sz w:val="28"/>
+                <w:szCs w:val="28"/>
+                <w:lang w:val="en-US"/>
+              </w:rPr>
+            </w:pPr>
+            <w:proofErr w:type="spellStart"/>
+            <w:r>
+              <w:rPr>
+                <w:sz w:val="28"/>
+                <w:szCs w:val="28"/>
+                <w:lang w:val="en-US"/>
+              </w:rPr>
+              <w:t>Product_ID</w:t>
+            </w:r>
+            <w:proofErr w:type="spellEnd"/>
+          </w:p>
+        </w:tc>
+        <w:tc>
+          <w:tcPr>
+            <w:tcW w:w="8045" w:type="dxa"/>
+          </w:tcPr>
+          <w:p>
+            <w:pPr>
+              <w:jc w:val="both"/>
+              <w:rPr>
+                <w:sz w:val="28"/>
+                <w:szCs w:val="28"/>
+                <w:lang w:val="en-US"/>
+              </w:rPr>
+            </w:pPr>
+            <w:r>
+              <w:rPr>
+                <w:sz w:val="28"/>
+                <w:szCs w:val="28"/>
+              </w:rPr>
+              <w:t xml:space="preserve">Связь с сущностью </w:t>
+            </w:r>
+            <w:r>
+              <w:rPr>
+                <w:sz w:val="28"/>
+                <w:szCs w:val="28"/>
+                <w:lang w:val="en-US"/>
+              </w:rPr>
+              <w:t>Products</w:t>
+            </w:r>
+          </w:p>
+        </w:tc>
+      </w:tr>
+      <w:tr>
+        <w:tc>
+          <w:tcPr>
+            <w:tcW w:w="1980" w:type="dxa"/>
+          </w:tcPr>
+          <w:p>
+            <w:pPr>
+              <w:jc w:val="both"/>
+              <w:rPr>
+                <w:sz w:val="28"/>
+                <w:szCs w:val="28"/>
+                <w:lang w:val="en-US"/>
+              </w:rPr>
+            </w:pPr>
+            <w:r>
+              <w:rPr>
+                <w:sz w:val="28"/>
+                <w:szCs w:val="28"/>
+                <w:lang w:val="en-US"/>
+              </w:rPr>
+              <w:t>Quantity</w:t>
+            </w:r>
+          </w:p>
+        </w:tc>
+        <w:tc>
+          <w:tcPr>
+            <w:tcW w:w="8045" w:type="dxa"/>
+          </w:tcPr>
+          <w:p>
+            <w:pPr>
+              <w:jc w:val="both"/>
+              <w:rPr>
+                <w:sz w:val="28"/>
+                <w:szCs w:val="28"/>
+              </w:rPr>
+            </w:pPr>
+            <w:r>
+              <w:rPr>
+                <w:sz w:val="28"/>
+                <w:szCs w:val="28"/>
+              </w:rPr>
+              <w:t>Количество собранного товара</w:t>
+            </w:r>
+          </w:p>
+        </w:tc>
+      </w:tr>
+      <w:tr>
+        <w:tc>
+          <w:tcPr>
+            <w:tcW w:w="1980" w:type="dxa"/>
+          </w:tcPr>
+          <w:p>
+            <w:pPr>
+              <w:jc w:val="both"/>
+              <w:rPr>
+                <w:sz w:val="28"/>
+                <w:szCs w:val="28"/>
+                <w:lang w:val="en-US"/>
+              </w:rPr>
+            </w:pPr>
+            <w:proofErr w:type="spellStart"/>
             <w:r>
               <w:rPr>
                 <w:sz w:val="28"/>
@@ -4093,6 +4311,7 @@
               </w:rPr>
               <w:t>Unit_price</w:t>
             </w:r>
+            <w:proofErr w:type="spellEnd"/>
           </w:p>
         </w:tc>
         <w:tc>
@@ -4120,7 +4339,7 @@
     </w:tbl>
     <w:p>
       <w:pPr>
-        <w:spacing w:before="280"/>
+        <w:spacing w:before="240" w:after="240"/>
         <w:ind w:firstLine="708"/>
         <w:jc w:val="both"/>
         <w:rPr>
@@ -4138,7 +4357,6 @@
     </w:p>
     <w:p>
       <w:pPr>
-        <w:spacing w:before="280"/>
         <w:jc w:val="both"/>
         <w:rPr>
           <w:sz w:val="28"/>
@@ -4150,8 +4368,21 @@
           <w:sz w:val="28"/>
           <w:szCs w:val="28"/>
         </w:rPr>
-        <w:lastRenderedPageBreak/>
-        <w:t>Таблица 4.9. – описание связей между сущностями</w:t>
+        <w:t xml:space="preserve">Таблица 4.9. – </w:t>
+      </w:r>
+      <w:r>
+        <w:rPr>
+          <w:sz w:val="28"/>
+          <w:szCs w:val="28"/>
+        </w:rPr>
+        <w:t>О</w:t>
+      </w:r>
+      <w:r>
+        <w:rPr>
+          <w:sz w:val="28"/>
+          <w:szCs w:val="28"/>
+        </w:rPr>
+        <w:t>писание связей между сущностями</w:t>
       </w:r>
     </w:p>
     <w:tbl>
@@ -4173,7 +4404,7 @@
           </w:tcPr>
           <w:p>
             <w:pPr>
-              <w:jc w:val="both"/>
+              <w:jc w:val="center"/>
               <w:rPr>
                 <w:sz w:val="28"/>
                 <w:szCs w:val="28"/>
@@ -4194,7 +4425,7 @@
           </w:tcPr>
           <w:p>
             <w:pPr>
-              <w:jc w:val="both"/>
+              <w:jc w:val="center"/>
               <w:rPr>
                 <w:sz w:val="28"/>
                 <w:szCs w:val="28"/>
@@ -4215,7 +4446,7 @@
           </w:tcPr>
           <w:p>
             <w:pPr>
-              <w:jc w:val="both"/>
+              <w:jc w:val="center"/>
               <w:rPr>
                 <w:sz w:val="28"/>
                 <w:szCs w:val="28"/>
@@ -4236,7 +4467,7 @@
           </w:tcPr>
           <w:p>
             <w:pPr>
-              <w:jc w:val="both"/>
+              <w:jc w:val="center"/>
               <w:rPr>
                 <w:sz w:val="28"/>
                 <w:szCs w:val="28"/>
@@ -4333,6 +4564,7 @@
                 <w:lang w:val="en-US"/>
               </w:rPr>
             </w:pPr>
+            <w:proofErr w:type="spellStart"/>
             <w:r>
               <w:rPr>
                 <w:sz w:val="28"/>
@@ -4341,6 +4573,7 @@
               </w:rPr>
               <w:t>Stock_ID</w:t>
             </w:r>
+            <w:proofErr w:type="spellEnd"/>
           </w:p>
         </w:tc>
       </w:tr>
@@ -4425,6 +4658,7 @@
                 <w:lang w:val="en-US"/>
               </w:rPr>
             </w:pPr>
+            <w:proofErr w:type="spellStart"/>
             <w:r>
               <w:rPr>
                 <w:sz w:val="28"/>
@@ -4433,6 +4667,7 @@
               </w:rPr>
               <w:t>Product_ID</w:t>
             </w:r>
+            <w:proofErr w:type="spellEnd"/>
           </w:p>
         </w:tc>
       </w:tr>
@@ -4473,6 +4708,7 @@
                 <w:lang w:val="en-US"/>
               </w:rPr>
             </w:pPr>
+            <w:proofErr w:type="spellStart"/>
             <w:r>
               <w:rPr>
                 <w:sz w:val="28"/>
@@ -4481,6 +4717,7 @@
               </w:rPr>
               <w:t>Pack_Items</w:t>
             </w:r>
+            <w:proofErr w:type="spellEnd"/>
           </w:p>
         </w:tc>
         <w:tc>
@@ -4517,6 +4754,7 @@
                 <w:lang w:val="en-US"/>
               </w:rPr>
             </w:pPr>
+            <w:proofErr w:type="spellStart"/>
             <w:r>
               <w:rPr>
                 <w:sz w:val="28"/>
@@ -4524,6 +4762,123 @@
                 <w:lang w:val="en-US"/>
               </w:rPr>
               <w:t>Product_ID</w:t>
+            </w:r>
+            <w:proofErr w:type="spellEnd"/>
+          </w:p>
+        </w:tc>
+      </w:tr>
+    </w:tbl>
+    <w:p>
+      <w:pPr>
+        <w:jc w:val="both"/>
+        <w:rPr>
+          <w:sz w:val="28"/>
+          <w:szCs w:val="28"/>
+        </w:rPr>
+      </w:pPr>
+      <w:r>
+        <w:rPr>
+          <w:sz w:val="28"/>
+          <w:szCs w:val="28"/>
+        </w:rPr>
+        <w:lastRenderedPageBreak/>
+        <w:t>Продолжение таблицы 4.9 – Описание связей между сущностями</w:t>
+      </w:r>
+    </w:p>
+    <w:tbl>
+      <w:tblPr>
+        <w:tblStyle w:val="a4"/>
+        <w:tblW w:w="0" w:type="auto"/>
+        <w:tblLook w:val="04A0" w:firstRow="1" w:lastRow="0" w:firstColumn="1" w:lastColumn="0" w:noHBand="0" w:noVBand="1"/>
+      </w:tblPr>
+      <w:tblGrid>
+        <w:gridCol w:w="2506"/>
+        <w:gridCol w:w="2506"/>
+        <w:gridCol w:w="2506"/>
+        <w:gridCol w:w="2507"/>
+      </w:tblGrid>
+      <w:tr>
+        <w:tc>
+          <w:tcPr>
+            <w:tcW w:w="2506" w:type="dxa"/>
+          </w:tcPr>
+          <w:p>
+            <w:pPr>
+              <w:jc w:val="center"/>
+              <w:rPr>
+                <w:sz w:val="28"/>
+                <w:szCs w:val="28"/>
+              </w:rPr>
+            </w:pPr>
+            <w:r>
+              <w:rPr>
+                <w:sz w:val="28"/>
+                <w:szCs w:val="28"/>
+              </w:rPr>
+              <w:t>Основная таблица</w:t>
+            </w:r>
+          </w:p>
+        </w:tc>
+        <w:tc>
+          <w:tcPr>
+            <w:tcW w:w="2506" w:type="dxa"/>
+          </w:tcPr>
+          <w:p>
+            <w:pPr>
+              <w:jc w:val="center"/>
+              <w:rPr>
+                <w:sz w:val="28"/>
+                <w:szCs w:val="28"/>
+              </w:rPr>
+            </w:pPr>
+            <w:r>
+              <w:rPr>
+                <w:sz w:val="28"/>
+                <w:szCs w:val="28"/>
+              </w:rPr>
+              <w:t>Зависимая таблица</w:t>
+            </w:r>
+          </w:p>
+        </w:tc>
+        <w:tc>
+          <w:tcPr>
+            <w:tcW w:w="2506" w:type="dxa"/>
+          </w:tcPr>
+          <w:p>
+            <w:pPr>
+              <w:jc w:val="center"/>
+              <w:rPr>
+                <w:sz w:val="28"/>
+                <w:szCs w:val="28"/>
+              </w:rPr>
+            </w:pPr>
+            <w:r>
+              <w:rPr>
+                <w:sz w:val="28"/>
+                <w:szCs w:val="28"/>
+              </w:rPr>
+              <w:t>Тип связи</w:t>
+            </w:r>
+          </w:p>
+        </w:tc>
+        <w:tc>
+          <w:tcPr>
+            <w:tcW w:w="2507" w:type="dxa"/>
+          </w:tcPr>
+          <w:p>
+            <w:pPr>
+              <w:jc w:val="center"/>
+              <w:rPr>
+                <w:sz w:val="28"/>
+                <w:szCs w:val="28"/>
+              </w:rPr>
+            </w:pPr>
+            <w:r>
+              <w:rPr>
+                <w:sz w:val="28"/>
+                <w:szCs w:val="28"/>
+              </w:rPr>
+              <w:t>Ключевые поля</w:t>
             </w:r>
           </w:p>
         </w:tc>
@@ -4609,6 +4964,7 @@
                 <w:lang w:val="en-US"/>
               </w:rPr>
             </w:pPr>
+            <w:proofErr w:type="spellStart"/>
             <w:r>
               <w:rPr>
                 <w:sz w:val="28"/>
@@ -4617,6 +4973,7 @@
               </w:rPr>
               <w:t>Order_ID</w:t>
             </w:r>
+            <w:proofErr w:type="spellEnd"/>
           </w:p>
         </w:tc>
       </w:tr>
@@ -4701,6 +5058,7 @@
                 <w:lang w:val="en-US"/>
               </w:rPr>
             </w:pPr>
+            <w:proofErr w:type="spellStart"/>
             <w:r>
               <w:rPr>
                 <w:sz w:val="28"/>
@@ -4709,6 +5067,7 @@
               </w:rPr>
               <w:t>User_ID</w:t>
             </w:r>
+            <w:proofErr w:type="spellEnd"/>
           </w:p>
         </w:tc>
       </w:tr>
@@ -4793,6 +5152,7 @@
                 <w:lang w:val="en-US"/>
               </w:rPr>
             </w:pPr>
+            <w:proofErr w:type="spellStart"/>
             <w:r>
               <w:rPr>
                 <w:sz w:val="28"/>
@@ -4801,6 +5161,7 @@
               </w:rPr>
               <w:t>User_ID</w:t>
             </w:r>
+            <w:proofErr w:type="spellEnd"/>
           </w:p>
         </w:tc>
       </w:tr>
@@ -4841,6 +5202,7 @@
                 <w:lang w:val="en-US"/>
               </w:rPr>
             </w:pPr>
+            <w:proofErr w:type="spellStart"/>
             <w:r>
               <w:rPr>
                 <w:sz w:val="28"/>
@@ -4849,6 +5211,7 @@
               </w:rPr>
               <w:t>Pack_Items</w:t>
             </w:r>
+            <w:proofErr w:type="spellEnd"/>
           </w:p>
         </w:tc>
         <w:tc>
@@ -4885,6 +5248,7 @@
                 <w:lang w:val="en-US"/>
               </w:rPr>
             </w:pPr>
+            <w:proofErr w:type="spellStart"/>
             <w:r>
               <w:rPr>
                 <w:sz w:val="28"/>
@@ -4893,6 +5257,7 @@
               </w:rPr>
               <w:t>Pack_ID</w:t>
             </w:r>
+            <w:proofErr w:type="spellEnd"/>
           </w:p>
         </w:tc>
       </w:tr>
@@ -4997,14 +5362,13 @@
       </w:pPr>
       <w:r>
         <w:rPr>
-          <w:sz w:val="28"/>
-          <w:szCs w:val="28"/>
+          <w:noProof/>
         </w:rPr>
         <w:drawing>
-          <wp:inline distT="0" distB="0" distL="0" distR="0" wp14:anchorId="7D47AA44" wp14:editId="57E92FB8">
-            <wp:extent cx="6372225" cy="3862070"/>
-            <wp:effectExtent l="0" t="0" r="9525" b="5080"/>
-            <wp:docPr id="2" name="Рисунок 2"/>
+          <wp:inline distT="0" distB="0" distL="0" distR="0" wp14:anchorId="338C1840" wp14:editId="35DA6BBC">
+            <wp:extent cx="6372225" cy="3519805"/>
+            <wp:effectExtent l="0" t="0" r="9525" b="4445"/>
+            <wp:docPr id="7" name="Рисунок 7"/>
             <wp:cNvGraphicFramePr>
               <a:graphicFrameLocks xmlns:a="http://schemas.openxmlformats.org/drawingml/2006/main" noChangeAspect="1"/>
             </wp:cNvGraphicFramePr>
@@ -5012,23 +5376,36 @@
               <a:graphicData uri="http://schemas.openxmlformats.org/drawingml/2006/picture">
                 <pic:pic xmlns:pic="http://schemas.openxmlformats.org/drawingml/2006/picture">
                   <pic:nvPicPr>
-                    <pic:cNvPr id="1" name=""/>
-                    <pic:cNvPicPr/>
+                    <pic:cNvPr id="0" name="Picture 15"/>
+                    <pic:cNvPicPr>
+                      <a:picLocks noChangeAspect="1" noChangeArrowheads="1"/>
+                    </pic:cNvPicPr>
                   </pic:nvPicPr>
                   <pic:blipFill>
-                    <a:blip r:embed="rId9"/>
+                    <a:blip r:embed="rId9" cstate="print">
+                      <a:extLst>
+                        <a:ext uri="{28A0092B-C50C-407E-A947-70E740481C1C}">
+                          <a14:useLocalDpi xmlns:a14="http://schemas.microsoft.com/office/drawing/2010/main" val="0"/>
+                        </a:ext>
+                      </a:extLst>
+                    </a:blip>
+                    <a:srcRect/>
                     <a:stretch>
                       <a:fillRect/>
                     </a:stretch>
                   </pic:blipFill>
-                  <pic:spPr>
+                  <pic:spPr bwMode="auto">
                     <a:xfrm>
                       <a:off x="0" y="0"/>
-                      <a:ext cx="6372225" cy="3862070"/>
+                      <a:ext cx="6372225" cy="3519805"/>
                     </a:xfrm>
                     <a:prstGeom prst="rect">
                       <a:avLst/>
                     </a:prstGeom>
+                    <a:noFill/>
+                    <a:ln>
+                      <a:noFill/>
+                    </a:ln>
                   </pic:spPr>
                 </pic:pic>
               </a:graphicData>
@@ -5051,6 +5428,46 @@
           <w:szCs w:val="28"/>
         </w:rPr>
         <w:t>Рисунок 5.1 – Логическая схема базы данных интернет-приложения для управления складом</w:t>
+      </w:r>
+    </w:p>
+    <w:p>
+      <w:pPr>
+        <w:spacing w:before="240"/>
+        <w:ind w:firstLine="708"/>
+        <w:jc w:val="both"/>
+        <w:rPr>
+          <w:sz w:val="28"/>
+          <w:szCs w:val="28"/>
+        </w:rPr>
+      </w:pPr>
+      <w:r>
+        <w:rPr>
+          <w:sz w:val="28"/>
+          <w:szCs w:val="28"/>
+        </w:rPr>
+        <w:t xml:space="preserve">Данная диаграмма основывается на вышеописанной </w:t>
+      </w:r>
+      <w:r>
+        <w:rPr>
+          <w:sz w:val="28"/>
+          <w:szCs w:val="28"/>
+          <w:lang w:val="en-US"/>
+        </w:rPr>
+        <w:t>UML</w:t>
+      </w:r>
+      <w:r>
+        <w:rPr>
+          <w:sz w:val="28"/>
+          <w:szCs w:val="28"/>
+        </w:rPr>
+        <w:t>-</w:t>
+      </w:r>
+      <w:r>
+        <w:rPr>
+          <w:sz w:val="28"/>
+          <w:szCs w:val="28"/>
+        </w:rPr>
+        <w:t>диаграмме, определяющей функционал приложения и на описании сущностей, которые определяют будущие таблицы, и описывает все таблицы проектируемой базы данных и связи между ними.</w:t>
       </w:r>
     </w:p>
     <w:p>
@@ -5167,7 +5584,7 @@
           </w:tcPr>
           <w:p>
             <w:pPr>
-              <w:jc w:val="both"/>
+              <w:jc w:val="center"/>
               <w:rPr>
                 <w:sz w:val="28"/>
                 <w:szCs w:val="28"/>
@@ -5188,7 +5605,7 @@
           </w:tcPr>
           <w:p>
             <w:pPr>
-              <w:jc w:val="both"/>
+              <w:jc w:val="center"/>
               <w:rPr>
                 <w:sz w:val="28"/>
                 <w:szCs w:val="28"/>
@@ -5209,7 +5626,7 @@
           </w:tcPr>
           <w:p>
             <w:pPr>
-              <w:jc w:val="both"/>
+              <w:jc w:val="center"/>
               <w:rPr>
                 <w:sz w:val="28"/>
                 <w:szCs w:val="28"/>
@@ -5662,7 +6079,24 @@
     </w:tbl>
     <w:p>
       <w:pPr>
-        <w:spacing w:before="280"/>
+        <w:jc w:val="both"/>
+        <w:rPr>
+          <w:sz w:val="28"/>
+          <w:szCs w:val="28"/>
+        </w:rPr>
+      </w:pPr>
+    </w:p>
+    <w:p>
+      <w:pPr>
+        <w:jc w:val="both"/>
+        <w:rPr>
+          <w:sz w:val="28"/>
+          <w:szCs w:val="28"/>
+        </w:rPr>
+      </w:pPr>
+    </w:p>
+    <w:p>
+      <w:pPr>
         <w:ind w:firstLine="708"/>
         <w:jc w:val="both"/>
         <w:rPr>
@@ -5697,7 +6131,7 @@
     </w:p>
     <w:p>
       <w:pPr>
-        <w:spacing w:before="280"/>
+        <w:spacing w:before="240"/>
         <w:jc w:val="both"/>
         <w:rPr>
           <w:sz w:val="28"/>
@@ -5709,7 +6143,21 @@
           <w:sz w:val="28"/>
           <w:szCs w:val="28"/>
         </w:rPr>
-        <w:t>Таблица 6.2 – требуемые ресурсы</w:t>
+        <w:t xml:space="preserve">Таблица 6.2 – </w:t>
+      </w:r>
+      <w:r>
+        <w:rPr>
+          <w:sz w:val="28"/>
+          <w:szCs w:val="28"/>
+        </w:rPr>
+        <w:t>Т</w:t>
+      </w:r>
+      <w:r>
+        <w:rPr>
+          <w:sz w:val="28"/>
+          <w:szCs w:val="28"/>
+        </w:rPr>
+        <w:t>ребуемые ресурсы</w:t>
       </w:r>
     </w:p>
     <w:tbl>
@@ -5729,7 +6177,7 @@
           </w:tcPr>
           <w:p>
             <w:pPr>
-              <w:jc w:val="both"/>
+              <w:jc w:val="center"/>
               <w:rPr>
                 <w:sz w:val="28"/>
                 <w:szCs w:val="28"/>
@@ -5750,7 +6198,7 @@
           </w:tcPr>
           <w:p>
             <w:pPr>
-              <w:jc w:val="both"/>
+              <w:jc w:val="center"/>
               <w:rPr>
                 <w:sz w:val="28"/>
                 <w:szCs w:val="28"/>
@@ -5805,8 +6253,17 @@
                 <w:sz w:val="28"/>
                 <w:szCs w:val="28"/>
               </w:rPr>
-              <w:t>Бизнес-аналитик, front</w:t>
-            </w:r>
+              <w:t xml:space="preserve">Бизнес-аналитик, </w:t>
+            </w:r>
+            <w:proofErr w:type="spellStart"/>
+            <w:r>
+              <w:rPr>
+                <w:sz w:val="28"/>
+                <w:szCs w:val="28"/>
+              </w:rPr>
+              <w:t>front</w:t>
+            </w:r>
+            <w:proofErr w:type="spellEnd"/>
             <w:r>
               <w:rPr>
                 <w:sz w:val="28"/>
@@ -5857,16 +6314,9 @@
     </w:tbl>
     <w:p>
       <w:pPr>
-        <w:jc w:val="both"/>
-        <w:rPr>
-          <w:sz w:val="28"/>
-          <w:szCs w:val="28"/>
-        </w:rPr>
-      </w:pPr>
-    </w:p>
-    <w:p>
-      <w:pPr>
-        <w:jc w:val="both"/>
+        <w:tabs>
+          <w:tab w:val="left" w:pos="1524"/>
+        </w:tabs>
         <w:rPr>
           <w:sz w:val="28"/>
           <w:szCs w:val="28"/>
@@ -5878,7 +6328,7 @@
           <w:szCs w:val="28"/>
         </w:rPr>
         <w:lastRenderedPageBreak/>
-        <w:t>Таблица 6.2. – продолжение</w:t>
+        <w:t>Продолжение таблицы 6.2 – Требуемые ресурсы</w:t>
       </w:r>
     </w:p>
     <w:tbl>
@@ -5898,7 +6348,7 @@
           </w:tcPr>
           <w:p>
             <w:pPr>
-              <w:jc w:val="both"/>
+              <w:jc w:val="center"/>
               <w:rPr>
                 <w:sz w:val="28"/>
                 <w:szCs w:val="28"/>
@@ -5919,7 +6369,7 @@
           </w:tcPr>
           <w:p>
             <w:pPr>
-              <w:jc w:val="both"/>
+              <w:jc w:val="center"/>
               <w:rPr>
                 <w:sz w:val="28"/>
                 <w:szCs w:val="28"/>
@@ -6011,14 +6461,7 @@
                 <w:sz w:val="28"/>
                 <w:szCs w:val="28"/>
               </w:rPr>
-              <w:t>и т.д.)</w:t>
-            </w:r>
-            <w:r>
-              <w:rPr>
-                <w:sz w:val="28"/>
-                <w:szCs w:val="28"/>
-              </w:rPr>
-              <w:t xml:space="preserve">, платформа для </w:t>
+              <w:t xml:space="preserve">и т.д.), платформа для </w:t>
             </w:r>
             <w:r>
               <w:rPr>
@@ -6035,6 +6478,7 @@
               </w:rPr>
               <w:t>-</w:t>
             </w:r>
+            <w:proofErr w:type="gramStart"/>
             <w:r>
               <w:rPr>
                 <w:sz w:val="28"/>
@@ -6042,6 +6486,8 @@
               </w:rPr>
               <w:t>разработки(</w:t>
             </w:r>
+            <w:proofErr w:type="spellStart"/>
+            <w:proofErr w:type="gramEnd"/>
             <w:r>
               <w:rPr>
                 <w:sz w:val="28"/>
@@ -6050,6 +6496,7 @@
               </w:rPr>
               <w:t>NodeJS</w:t>
             </w:r>
+            <w:proofErr w:type="spellEnd"/>
             <w:r>
               <w:rPr>
                 <w:sz w:val="28"/>
@@ -6224,6 +6671,9 @@
         </w:tc>
       </w:tr>
       <w:tr>
+        <w:trPr>
+          <w:trHeight w:val="417"/>
+        </w:trPr>
         <w:tc>
           <w:tcPr>
             <w:tcW w:w="5012" w:type="dxa"/>
@@ -6241,7 +6691,7 @@
                 <w:sz w:val="28"/>
                 <w:szCs w:val="28"/>
               </w:rPr>
-              <w:t>Аппаратные ресурсы</w:t>
+              <w:t>Материальные ресурсы</w:t>
             </w:r>
           </w:p>
         </w:tc>
@@ -6262,7 +6712,7 @@
                 <w:sz w:val="28"/>
                 <w:szCs w:val="28"/>
               </w:rPr>
-              <w:t>Сервер для размещения приложения и базы данных, система резервного копирования, средства разработки</w:t>
+              <w:t>Серверы, средства разработки</w:t>
             </w:r>
           </w:p>
         </w:tc>
@@ -6270,7 +6720,9 @@
     </w:tbl>
     <w:p>
       <w:pPr>
-        <w:jc w:val="both"/>
+        <w:tabs>
+          <w:tab w:val="left" w:pos="1524"/>
+        </w:tabs>
         <w:rPr>
           <w:sz w:val="28"/>
           <w:szCs w:val="28"/>

</xml_diff>